<commit_message>
update manual and user id to answer
</commit_message>
<xml_diff>
--- a/manual.docx
+++ b/manual.docx
@@ -25,6 +25,1112 @@
     </w:p>
     <w:p>
       <w:pPr>
+        <w:pStyle w:val="a3"/>
+        <w:numPr>
+          <w:ilvl w:val="0"/>
+          <w:numId w:val="3"/>
+        </w:numPr>
+        <w:rPr>
+          <w:rFonts w:ascii="Times New Roman" w:hAnsi="Times New Roman" w:cs="Times New Roman"/>
+          <w:b/>
+          <w:sz w:val="28"/>
+          <w:szCs w:val="28"/>
+        </w:rPr>
+      </w:pPr>
+      <w:r>
+        <w:rPr>
+          <w:rFonts w:ascii="Times New Roman" w:hAnsi="Times New Roman" w:cs="Times New Roman"/>
+          <w:b/>
+          <w:sz w:val="28"/>
+          <w:szCs w:val="28"/>
+        </w:rPr>
+        <w:t>Авторизация</w:t>
+      </w:r>
+    </w:p>
+    <w:p>
+      <w:pPr>
+        <w:rPr>
+          <w:rFonts w:ascii="Times New Roman" w:hAnsi="Times New Roman" w:cs="Times New Roman"/>
+          <w:sz w:val="28"/>
+          <w:szCs w:val="28"/>
+        </w:rPr>
+      </w:pPr>
+      <w:r>
+        <w:rPr>
+          <w:rFonts w:ascii="Times New Roman" w:hAnsi="Times New Roman" w:cs="Times New Roman"/>
+          <w:sz w:val="28"/>
+          <w:szCs w:val="28"/>
+        </w:rPr>
+        <w:t xml:space="preserve">Производится посредством отправки </w:t>
+      </w:r>
+      <w:r>
+        <w:rPr>
+          <w:rFonts w:ascii="Times New Roman" w:hAnsi="Times New Roman" w:cs="Times New Roman"/>
+          <w:sz w:val="28"/>
+          <w:szCs w:val="28"/>
+          <w:lang w:val="en-US"/>
+        </w:rPr>
+        <w:t>POST</w:t>
+      </w:r>
+      <w:r>
+        <w:rPr>
+          <w:rFonts w:ascii="Times New Roman" w:hAnsi="Times New Roman" w:cs="Times New Roman"/>
+          <w:sz w:val="28"/>
+          <w:szCs w:val="28"/>
+        </w:rPr>
+        <w:t xml:space="preserve"> </w:t>
+      </w:r>
+      <w:r>
+        <w:rPr>
+          <w:rFonts w:ascii="Times New Roman" w:hAnsi="Times New Roman" w:cs="Times New Roman"/>
+          <w:sz w:val="28"/>
+          <w:szCs w:val="28"/>
+        </w:rPr>
+        <w:t xml:space="preserve">запроса на относительный адрес </w:t>
+      </w:r>
+      <w:r>
+        <w:rPr>
+          <w:rFonts w:ascii="Times New Roman" w:hAnsi="Times New Roman" w:cs="Times New Roman"/>
+          <w:sz w:val="28"/>
+          <w:szCs w:val="28"/>
+        </w:rPr>
+        <w:t xml:space="preserve"> “/</w:t>
+      </w:r>
+      <w:r>
+        <w:rPr>
+          <w:rFonts w:ascii="Times New Roman" w:hAnsi="Times New Roman" w:cs="Times New Roman"/>
+          <w:sz w:val="28"/>
+          <w:szCs w:val="28"/>
+          <w:lang w:val="en-US"/>
+        </w:rPr>
+        <w:t>login</w:t>
+      </w:r>
+      <w:r>
+        <w:rPr>
+          <w:rFonts w:ascii="Times New Roman" w:hAnsi="Times New Roman" w:cs="Times New Roman"/>
+          <w:sz w:val="28"/>
+          <w:szCs w:val="28"/>
+        </w:rPr>
+        <w:t xml:space="preserve">” </w:t>
+      </w:r>
+      <w:r>
+        <w:rPr>
+          <w:rFonts w:ascii="Times New Roman" w:hAnsi="Times New Roman" w:cs="Times New Roman"/>
+          <w:sz w:val="28"/>
+          <w:szCs w:val="28"/>
+        </w:rPr>
+        <w:t xml:space="preserve">с передачей в формате </w:t>
+      </w:r>
+      <w:r>
+        <w:rPr>
+          <w:rFonts w:ascii="Times New Roman" w:hAnsi="Times New Roman" w:cs="Times New Roman"/>
+          <w:sz w:val="28"/>
+          <w:szCs w:val="28"/>
+          <w:lang w:val="en-US"/>
+        </w:rPr>
+        <w:t>json</w:t>
+      </w:r>
+      <w:r>
+        <w:rPr>
+          <w:rFonts w:ascii="Times New Roman" w:hAnsi="Times New Roman" w:cs="Times New Roman"/>
+          <w:sz w:val="28"/>
+          <w:szCs w:val="28"/>
+        </w:rPr>
+        <w:t xml:space="preserve"> </w:t>
+      </w:r>
+      <w:r>
+        <w:rPr>
+          <w:rFonts w:ascii="Times New Roman" w:hAnsi="Times New Roman" w:cs="Times New Roman"/>
+          <w:sz w:val="28"/>
+          <w:szCs w:val="28"/>
+        </w:rPr>
+        <w:t>следующих параметров:</w:t>
+      </w:r>
+    </w:p>
+    <w:p>
+      <w:pPr>
+        <w:pStyle w:val="a3"/>
+        <w:numPr>
+          <w:ilvl w:val="0"/>
+          <w:numId w:val="5"/>
+        </w:numPr>
+        <w:rPr>
+          <w:rFonts w:ascii="Times New Roman" w:hAnsi="Times New Roman" w:cs="Times New Roman"/>
+          <w:sz w:val="28"/>
+          <w:szCs w:val="28"/>
+          <w:lang w:val="en-US"/>
+        </w:rPr>
+      </w:pPr>
+      <w:r>
+        <w:rPr>
+          <w:rFonts w:ascii="Times New Roman" w:hAnsi="Times New Roman" w:cs="Times New Roman"/>
+          <w:sz w:val="28"/>
+          <w:szCs w:val="28"/>
+          <w:lang w:val="en-US"/>
+        </w:rPr>
+        <w:t xml:space="preserve">email – email </w:t>
+      </w:r>
+      <w:r>
+        <w:rPr>
+          <w:rFonts w:ascii="Times New Roman" w:hAnsi="Times New Roman" w:cs="Times New Roman"/>
+          <w:sz w:val="28"/>
+          <w:szCs w:val="28"/>
+        </w:rPr>
+        <w:t>пользователя</w:t>
+      </w:r>
+    </w:p>
+    <w:p>
+      <w:pPr>
+        <w:pStyle w:val="a3"/>
+        <w:numPr>
+          <w:ilvl w:val="0"/>
+          <w:numId w:val="5"/>
+        </w:numPr>
+        <w:rPr>
+          <w:rFonts w:ascii="Times New Roman" w:hAnsi="Times New Roman" w:cs="Times New Roman"/>
+          <w:sz w:val="28"/>
+          <w:szCs w:val="28"/>
+          <w:lang w:val="en-US"/>
+        </w:rPr>
+      </w:pPr>
+      <w:r>
+        <w:rPr>
+          <w:rFonts w:ascii="Times New Roman" w:hAnsi="Times New Roman" w:cs="Times New Roman"/>
+          <w:sz w:val="28"/>
+          <w:szCs w:val="28"/>
+          <w:lang w:val="en-US"/>
+        </w:rPr>
+        <w:t xml:space="preserve">password – </w:t>
+      </w:r>
+      <w:r>
+        <w:rPr>
+          <w:rFonts w:ascii="Times New Roman" w:hAnsi="Times New Roman" w:cs="Times New Roman"/>
+          <w:sz w:val="28"/>
+          <w:szCs w:val="28"/>
+        </w:rPr>
+        <w:t>пароль пользователя</w:t>
+      </w:r>
+    </w:p>
+    <w:p>
+      <w:pPr>
+        <w:rPr>
+          <w:rFonts w:ascii="Times New Roman" w:hAnsi="Times New Roman" w:cs="Times New Roman"/>
+          <w:b/>
+          <w:i/>
+          <w:sz w:val="28"/>
+          <w:szCs w:val="28"/>
+        </w:rPr>
+      </w:pPr>
+      <w:r>
+        <w:rPr>
+          <w:rFonts w:ascii="Times New Roman" w:hAnsi="Times New Roman" w:cs="Times New Roman"/>
+          <w:b/>
+          <w:i/>
+          <w:sz w:val="28"/>
+          <w:szCs w:val="28"/>
+        </w:rPr>
+        <w:t>Пример вызова:</w:t>
+      </w:r>
+    </w:p>
+    <w:p>
+      <w:pPr>
+        <w:shd w:val="clear" w:color="auto" w:fill="FFFFFE"/>
+        <w:spacing w:after="0" w:line="301" w:lineRule="atLeast"/>
+        <w:rPr>
+          <w:rFonts w:ascii="Times New Roman" w:eastAsia="Times New Roman" w:hAnsi="Times New Roman" w:cs="Times New Roman"/>
+          <w:color w:val="000000"/>
+          <w:sz w:val="28"/>
+          <w:szCs w:val="28"/>
+          <w:lang w:eastAsia="ru-RU"/>
+        </w:rPr>
+      </w:pPr>
+      <w:r>
+        <w:rPr>
+          <w:rFonts w:ascii="Times New Roman" w:eastAsia="Times New Roman" w:hAnsi="Times New Roman" w:cs="Times New Roman"/>
+          <w:color w:val="001188"/>
+          <w:sz w:val="28"/>
+          <w:szCs w:val="28"/>
+          <w:lang w:eastAsia="ru-RU"/>
+        </w:rPr>
+        <w:t>$curl</w:t>
+      </w:r>
+      <w:r>
+        <w:rPr>
+          <w:rFonts w:ascii="Times New Roman" w:eastAsia="Times New Roman" w:hAnsi="Times New Roman" w:cs="Times New Roman"/>
+          <w:color w:val="000000"/>
+          <w:sz w:val="28"/>
+          <w:szCs w:val="28"/>
+          <w:lang w:eastAsia="ru-RU"/>
+        </w:rPr>
+        <w:t> = curl_init();</w:t>
+      </w:r>
+    </w:p>
+    <w:p>
+      <w:pPr>
+        <w:shd w:val="clear" w:color="auto" w:fill="FFFFFE"/>
+        <w:spacing w:after="0" w:line="301" w:lineRule="atLeast"/>
+        <w:rPr>
+          <w:rFonts w:ascii="Times New Roman" w:eastAsia="Times New Roman" w:hAnsi="Times New Roman" w:cs="Times New Roman"/>
+          <w:color w:val="000000"/>
+          <w:sz w:val="28"/>
+          <w:szCs w:val="28"/>
+          <w:lang w:val="en-US" w:eastAsia="ru-RU"/>
+        </w:rPr>
+      </w:pPr>
+      <w:r>
+        <w:rPr>
+          <w:rFonts w:ascii="Times New Roman" w:eastAsia="Times New Roman" w:hAnsi="Times New Roman" w:cs="Times New Roman"/>
+          <w:color w:val="000000"/>
+          <w:sz w:val="28"/>
+          <w:szCs w:val="28"/>
+          <w:lang w:val="en-US" w:eastAsia="ru-RU"/>
+        </w:rPr>
+        <w:t>curl_setopt_array(</w:t>
+      </w:r>
+      <w:r>
+        <w:rPr>
+          <w:rFonts w:ascii="Times New Roman" w:eastAsia="Times New Roman" w:hAnsi="Times New Roman" w:cs="Times New Roman"/>
+          <w:color w:val="001188"/>
+          <w:sz w:val="28"/>
+          <w:szCs w:val="28"/>
+          <w:lang w:val="en-US" w:eastAsia="ru-RU"/>
+        </w:rPr>
+        <w:t>$curl</w:t>
+      </w:r>
+      <w:r>
+        <w:rPr>
+          <w:rFonts w:ascii="Times New Roman" w:eastAsia="Times New Roman" w:hAnsi="Times New Roman" w:cs="Times New Roman"/>
+          <w:color w:val="000000"/>
+          <w:sz w:val="28"/>
+          <w:szCs w:val="28"/>
+          <w:lang w:val="en-US" w:eastAsia="ru-RU"/>
+        </w:rPr>
+        <w:t>, </w:t>
+      </w:r>
+      <w:r>
+        <w:rPr>
+          <w:rFonts w:ascii="Times New Roman" w:eastAsia="Times New Roman" w:hAnsi="Times New Roman" w:cs="Times New Roman"/>
+          <w:b/>
+          <w:bCs/>
+          <w:color w:val="800555"/>
+          <w:sz w:val="28"/>
+          <w:szCs w:val="28"/>
+          <w:lang w:val="en-US" w:eastAsia="ru-RU"/>
+        </w:rPr>
+        <w:t>array</w:t>
+      </w:r>
+      <w:r>
+        <w:rPr>
+          <w:rFonts w:ascii="Times New Roman" w:eastAsia="Times New Roman" w:hAnsi="Times New Roman" w:cs="Times New Roman"/>
+          <w:color w:val="000000"/>
+          <w:sz w:val="28"/>
+          <w:szCs w:val="28"/>
+          <w:lang w:val="en-US" w:eastAsia="ru-RU"/>
+        </w:rPr>
+        <w:t>(</w:t>
+      </w:r>
+    </w:p>
+    <w:p>
+      <w:pPr>
+        <w:shd w:val="clear" w:color="auto" w:fill="FFFFFE"/>
+        <w:spacing w:after="0" w:line="301" w:lineRule="atLeast"/>
+        <w:rPr>
+          <w:rFonts w:ascii="Times New Roman" w:eastAsia="Times New Roman" w:hAnsi="Times New Roman" w:cs="Times New Roman"/>
+          <w:color w:val="000000"/>
+          <w:sz w:val="28"/>
+          <w:szCs w:val="28"/>
+          <w:lang w:val="en-US" w:eastAsia="ru-RU"/>
+        </w:rPr>
+      </w:pPr>
+      <w:r>
+        <w:rPr>
+          <w:rFonts w:ascii="Times New Roman" w:eastAsia="Times New Roman" w:hAnsi="Times New Roman" w:cs="Times New Roman"/>
+          <w:color w:val="000000"/>
+          <w:sz w:val="28"/>
+          <w:szCs w:val="28"/>
+          <w:lang w:val="en-US" w:eastAsia="ru-RU"/>
+        </w:rPr>
+        <w:t>  CURLOPT_URL =&gt; </w:t>
+      </w:r>
+      <w:r>
+        <w:rPr>
+          <w:rFonts w:ascii="Times New Roman" w:eastAsia="Times New Roman" w:hAnsi="Times New Roman" w:cs="Times New Roman"/>
+          <w:color w:val="2A00FF"/>
+          <w:sz w:val="28"/>
+          <w:szCs w:val="28"/>
+          <w:lang w:val="en-US" w:eastAsia="ru-RU"/>
+        </w:rPr>
+        <w:t>'http://exbico/public/login'</w:t>
+      </w:r>
+      <w:r>
+        <w:rPr>
+          <w:rFonts w:ascii="Times New Roman" w:eastAsia="Times New Roman" w:hAnsi="Times New Roman" w:cs="Times New Roman"/>
+          <w:color w:val="000000"/>
+          <w:sz w:val="28"/>
+          <w:szCs w:val="28"/>
+          <w:lang w:val="en-US" w:eastAsia="ru-RU"/>
+        </w:rPr>
+        <w:t>,</w:t>
+      </w:r>
+    </w:p>
+    <w:p>
+      <w:pPr>
+        <w:shd w:val="clear" w:color="auto" w:fill="FFFFFE"/>
+        <w:spacing w:after="0" w:line="301" w:lineRule="atLeast"/>
+        <w:rPr>
+          <w:rFonts w:ascii="Times New Roman" w:eastAsia="Times New Roman" w:hAnsi="Times New Roman" w:cs="Times New Roman"/>
+          <w:color w:val="000000"/>
+          <w:sz w:val="28"/>
+          <w:szCs w:val="28"/>
+          <w:lang w:val="en-US" w:eastAsia="ru-RU"/>
+        </w:rPr>
+      </w:pPr>
+      <w:r>
+        <w:rPr>
+          <w:rFonts w:ascii="Times New Roman" w:eastAsia="Times New Roman" w:hAnsi="Times New Roman" w:cs="Times New Roman"/>
+          <w:color w:val="000000"/>
+          <w:sz w:val="28"/>
+          <w:szCs w:val="28"/>
+          <w:lang w:val="en-US" w:eastAsia="ru-RU"/>
+        </w:rPr>
+        <w:t>  CURLOPT_RETURNTRANSFER =&gt; </w:t>
+      </w:r>
+      <w:r>
+        <w:rPr>
+          <w:rFonts w:ascii="Times New Roman" w:eastAsia="Times New Roman" w:hAnsi="Times New Roman" w:cs="Times New Roman"/>
+          <w:b/>
+          <w:bCs/>
+          <w:color w:val="800555"/>
+          <w:sz w:val="28"/>
+          <w:szCs w:val="28"/>
+          <w:lang w:val="en-US" w:eastAsia="ru-RU"/>
+        </w:rPr>
+        <w:t>true</w:t>
+      </w:r>
+      <w:r>
+        <w:rPr>
+          <w:rFonts w:ascii="Times New Roman" w:eastAsia="Times New Roman" w:hAnsi="Times New Roman" w:cs="Times New Roman"/>
+          <w:color w:val="000000"/>
+          <w:sz w:val="28"/>
+          <w:szCs w:val="28"/>
+          <w:lang w:val="en-US" w:eastAsia="ru-RU"/>
+        </w:rPr>
+        <w:t>,</w:t>
+      </w:r>
+    </w:p>
+    <w:p>
+      <w:pPr>
+        <w:shd w:val="clear" w:color="auto" w:fill="FFFFFE"/>
+        <w:spacing w:after="0" w:line="301" w:lineRule="atLeast"/>
+        <w:rPr>
+          <w:rFonts w:ascii="Times New Roman" w:eastAsia="Times New Roman" w:hAnsi="Times New Roman" w:cs="Times New Roman"/>
+          <w:color w:val="000000"/>
+          <w:sz w:val="28"/>
+          <w:szCs w:val="28"/>
+          <w:lang w:val="en-US" w:eastAsia="ru-RU"/>
+        </w:rPr>
+      </w:pPr>
+      <w:r>
+        <w:rPr>
+          <w:rFonts w:ascii="Times New Roman" w:eastAsia="Times New Roman" w:hAnsi="Times New Roman" w:cs="Times New Roman"/>
+          <w:color w:val="000000"/>
+          <w:sz w:val="28"/>
+          <w:szCs w:val="28"/>
+          <w:lang w:val="en-US" w:eastAsia="ru-RU"/>
+        </w:rPr>
+        <w:t>  CURLOPT_ENCODING =&gt; </w:t>
+      </w:r>
+      <w:r>
+        <w:rPr>
+          <w:rFonts w:ascii="Times New Roman" w:eastAsia="Times New Roman" w:hAnsi="Times New Roman" w:cs="Times New Roman"/>
+          <w:color w:val="2A00FF"/>
+          <w:sz w:val="28"/>
+          <w:szCs w:val="28"/>
+          <w:lang w:val="en-US" w:eastAsia="ru-RU"/>
+        </w:rPr>
+        <w:t>''</w:t>
+      </w:r>
+      <w:r>
+        <w:rPr>
+          <w:rFonts w:ascii="Times New Roman" w:eastAsia="Times New Roman" w:hAnsi="Times New Roman" w:cs="Times New Roman"/>
+          <w:color w:val="000000"/>
+          <w:sz w:val="28"/>
+          <w:szCs w:val="28"/>
+          <w:lang w:val="en-US" w:eastAsia="ru-RU"/>
+        </w:rPr>
+        <w:t>,</w:t>
+      </w:r>
+    </w:p>
+    <w:p>
+      <w:pPr>
+        <w:shd w:val="clear" w:color="auto" w:fill="FFFFFE"/>
+        <w:spacing w:after="0" w:line="301" w:lineRule="atLeast"/>
+        <w:rPr>
+          <w:rFonts w:ascii="Times New Roman" w:eastAsia="Times New Roman" w:hAnsi="Times New Roman" w:cs="Times New Roman"/>
+          <w:color w:val="000000"/>
+          <w:sz w:val="28"/>
+          <w:szCs w:val="28"/>
+          <w:lang w:val="en-US" w:eastAsia="ru-RU"/>
+        </w:rPr>
+      </w:pPr>
+      <w:r>
+        <w:rPr>
+          <w:rFonts w:ascii="Times New Roman" w:eastAsia="Times New Roman" w:hAnsi="Times New Roman" w:cs="Times New Roman"/>
+          <w:color w:val="000000"/>
+          <w:sz w:val="28"/>
+          <w:szCs w:val="28"/>
+          <w:lang w:val="en-US" w:eastAsia="ru-RU"/>
+        </w:rPr>
+        <w:t>  CURLOPT_MAXREDIRS =&gt; </w:t>
+      </w:r>
+      <w:r>
+        <w:rPr>
+          <w:rFonts w:ascii="Times New Roman" w:eastAsia="Times New Roman" w:hAnsi="Times New Roman" w:cs="Times New Roman"/>
+          <w:color w:val="098658"/>
+          <w:sz w:val="28"/>
+          <w:szCs w:val="28"/>
+          <w:lang w:val="en-US" w:eastAsia="ru-RU"/>
+        </w:rPr>
+        <w:t>10</w:t>
+      </w:r>
+      <w:r>
+        <w:rPr>
+          <w:rFonts w:ascii="Times New Roman" w:eastAsia="Times New Roman" w:hAnsi="Times New Roman" w:cs="Times New Roman"/>
+          <w:color w:val="000000"/>
+          <w:sz w:val="28"/>
+          <w:szCs w:val="28"/>
+          <w:lang w:val="en-US" w:eastAsia="ru-RU"/>
+        </w:rPr>
+        <w:t>,</w:t>
+      </w:r>
+    </w:p>
+    <w:p>
+      <w:pPr>
+        <w:shd w:val="clear" w:color="auto" w:fill="FFFFFE"/>
+        <w:spacing w:after="0" w:line="301" w:lineRule="atLeast"/>
+        <w:rPr>
+          <w:rFonts w:ascii="Times New Roman" w:eastAsia="Times New Roman" w:hAnsi="Times New Roman" w:cs="Times New Roman"/>
+          <w:color w:val="000000"/>
+          <w:sz w:val="28"/>
+          <w:szCs w:val="28"/>
+          <w:lang w:val="en-US" w:eastAsia="ru-RU"/>
+        </w:rPr>
+      </w:pPr>
+      <w:r>
+        <w:rPr>
+          <w:rFonts w:ascii="Times New Roman" w:eastAsia="Times New Roman" w:hAnsi="Times New Roman" w:cs="Times New Roman"/>
+          <w:color w:val="000000"/>
+          <w:sz w:val="28"/>
+          <w:szCs w:val="28"/>
+          <w:lang w:val="en-US" w:eastAsia="ru-RU"/>
+        </w:rPr>
+        <w:t>  CURLOPT_TIMEOUT =&gt; </w:t>
+      </w:r>
+      <w:r>
+        <w:rPr>
+          <w:rFonts w:ascii="Times New Roman" w:eastAsia="Times New Roman" w:hAnsi="Times New Roman" w:cs="Times New Roman"/>
+          <w:color w:val="098658"/>
+          <w:sz w:val="28"/>
+          <w:szCs w:val="28"/>
+          <w:lang w:val="en-US" w:eastAsia="ru-RU"/>
+        </w:rPr>
+        <w:t>0</w:t>
+      </w:r>
+      <w:r>
+        <w:rPr>
+          <w:rFonts w:ascii="Times New Roman" w:eastAsia="Times New Roman" w:hAnsi="Times New Roman" w:cs="Times New Roman"/>
+          <w:color w:val="000000"/>
+          <w:sz w:val="28"/>
+          <w:szCs w:val="28"/>
+          <w:lang w:val="en-US" w:eastAsia="ru-RU"/>
+        </w:rPr>
+        <w:t>,</w:t>
+      </w:r>
+    </w:p>
+    <w:p>
+      <w:pPr>
+        <w:shd w:val="clear" w:color="auto" w:fill="FFFFFE"/>
+        <w:spacing w:after="0" w:line="301" w:lineRule="atLeast"/>
+        <w:rPr>
+          <w:rFonts w:ascii="Times New Roman" w:eastAsia="Times New Roman" w:hAnsi="Times New Roman" w:cs="Times New Roman"/>
+          <w:color w:val="000000"/>
+          <w:sz w:val="28"/>
+          <w:szCs w:val="28"/>
+          <w:lang w:val="en-US" w:eastAsia="ru-RU"/>
+        </w:rPr>
+      </w:pPr>
+      <w:r>
+        <w:rPr>
+          <w:rFonts w:ascii="Times New Roman" w:eastAsia="Times New Roman" w:hAnsi="Times New Roman" w:cs="Times New Roman"/>
+          <w:color w:val="000000"/>
+          <w:sz w:val="28"/>
+          <w:szCs w:val="28"/>
+          <w:lang w:val="en-US" w:eastAsia="ru-RU"/>
+        </w:rPr>
+        <w:t>  CURLOPT_FOLLOWLOCATION =&gt; </w:t>
+      </w:r>
+      <w:r>
+        <w:rPr>
+          <w:rFonts w:ascii="Times New Roman" w:eastAsia="Times New Roman" w:hAnsi="Times New Roman" w:cs="Times New Roman"/>
+          <w:b/>
+          <w:bCs/>
+          <w:color w:val="800555"/>
+          <w:sz w:val="28"/>
+          <w:szCs w:val="28"/>
+          <w:lang w:val="en-US" w:eastAsia="ru-RU"/>
+        </w:rPr>
+        <w:t>true</w:t>
+      </w:r>
+      <w:r>
+        <w:rPr>
+          <w:rFonts w:ascii="Times New Roman" w:eastAsia="Times New Roman" w:hAnsi="Times New Roman" w:cs="Times New Roman"/>
+          <w:color w:val="000000"/>
+          <w:sz w:val="28"/>
+          <w:szCs w:val="28"/>
+          <w:lang w:val="en-US" w:eastAsia="ru-RU"/>
+        </w:rPr>
+        <w:t>,</w:t>
+      </w:r>
+    </w:p>
+    <w:p>
+      <w:pPr>
+        <w:shd w:val="clear" w:color="auto" w:fill="FFFFFE"/>
+        <w:spacing w:after="0" w:line="301" w:lineRule="atLeast"/>
+        <w:rPr>
+          <w:rFonts w:ascii="Times New Roman" w:eastAsia="Times New Roman" w:hAnsi="Times New Roman" w:cs="Times New Roman"/>
+          <w:color w:val="000000"/>
+          <w:sz w:val="28"/>
+          <w:szCs w:val="28"/>
+          <w:lang w:val="en-US" w:eastAsia="ru-RU"/>
+        </w:rPr>
+      </w:pPr>
+      <w:r>
+        <w:rPr>
+          <w:rFonts w:ascii="Times New Roman" w:eastAsia="Times New Roman" w:hAnsi="Times New Roman" w:cs="Times New Roman"/>
+          <w:color w:val="000000"/>
+          <w:sz w:val="28"/>
+          <w:szCs w:val="28"/>
+          <w:lang w:val="en-US" w:eastAsia="ru-RU"/>
+        </w:rPr>
+        <w:t>  CURLOPT_HTTP_VERSION =&gt; CURL_HTTP_VERSION_1_1,</w:t>
+      </w:r>
+    </w:p>
+    <w:p>
+      <w:pPr>
+        <w:shd w:val="clear" w:color="auto" w:fill="FFFFFE"/>
+        <w:spacing w:after="0" w:line="301" w:lineRule="atLeast"/>
+        <w:rPr>
+          <w:rFonts w:ascii="Times New Roman" w:eastAsia="Times New Roman" w:hAnsi="Times New Roman" w:cs="Times New Roman"/>
+          <w:color w:val="000000"/>
+          <w:sz w:val="28"/>
+          <w:szCs w:val="28"/>
+          <w:lang w:val="en-US" w:eastAsia="ru-RU"/>
+        </w:rPr>
+      </w:pPr>
+      <w:r>
+        <w:rPr>
+          <w:rFonts w:ascii="Times New Roman" w:eastAsia="Times New Roman" w:hAnsi="Times New Roman" w:cs="Times New Roman"/>
+          <w:color w:val="000000"/>
+          <w:sz w:val="28"/>
+          <w:szCs w:val="28"/>
+          <w:lang w:val="en-US" w:eastAsia="ru-RU"/>
+        </w:rPr>
+        <w:t>  CURLOPT_CUSTOMREQUEST =&gt; </w:t>
+      </w:r>
+      <w:r>
+        <w:rPr>
+          <w:rFonts w:ascii="Times New Roman" w:eastAsia="Times New Roman" w:hAnsi="Times New Roman" w:cs="Times New Roman"/>
+          <w:color w:val="2A00FF"/>
+          <w:sz w:val="28"/>
+          <w:szCs w:val="28"/>
+          <w:lang w:val="en-US" w:eastAsia="ru-RU"/>
+        </w:rPr>
+        <w:t>'POST'</w:t>
+      </w:r>
+      <w:r>
+        <w:rPr>
+          <w:rFonts w:ascii="Times New Roman" w:eastAsia="Times New Roman" w:hAnsi="Times New Roman" w:cs="Times New Roman"/>
+          <w:color w:val="000000"/>
+          <w:sz w:val="28"/>
+          <w:szCs w:val="28"/>
+          <w:lang w:val="en-US" w:eastAsia="ru-RU"/>
+        </w:rPr>
+        <w:t>,</w:t>
+      </w:r>
+    </w:p>
+    <w:p>
+      <w:pPr>
+        <w:shd w:val="clear" w:color="auto" w:fill="FFFFFE"/>
+        <w:spacing w:after="0" w:line="301" w:lineRule="atLeast"/>
+        <w:rPr>
+          <w:rFonts w:ascii="Times New Roman" w:eastAsia="Times New Roman" w:hAnsi="Times New Roman" w:cs="Times New Roman"/>
+          <w:color w:val="000000"/>
+          <w:sz w:val="28"/>
+          <w:szCs w:val="28"/>
+          <w:lang w:val="en-US" w:eastAsia="ru-RU"/>
+        </w:rPr>
+      </w:pPr>
+      <w:r>
+        <w:rPr>
+          <w:rFonts w:ascii="Times New Roman" w:eastAsia="Times New Roman" w:hAnsi="Times New Roman" w:cs="Times New Roman"/>
+          <w:color w:val="000000"/>
+          <w:sz w:val="28"/>
+          <w:szCs w:val="28"/>
+          <w:lang w:val="en-US" w:eastAsia="ru-RU"/>
+        </w:rPr>
+        <w:t>  CURLOPT_POSTFIELDS =&gt;</w:t>
+      </w:r>
+      <w:r>
+        <w:rPr>
+          <w:rFonts w:ascii="Times New Roman" w:eastAsia="Times New Roman" w:hAnsi="Times New Roman" w:cs="Times New Roman"/>
+          <w:color w:val="2A00FF"/>
+          <w:sz w:val="28"/>
+          <w:szCs w:val="28"/>
+          <w:lang w:val="en-US" w:eastAsia="ru-RU"/>
+        </w:rPr>
+        <w:t>'{</w:t>
+      </w:r>
+    </w:p>
+    <w:p>
+      <w:pPr>
+        <w:shd w:val="clear" w:color="auto" w:fill="FFFFFE"/>
+        <w:spacing w:after="0" w:line="301" w:lineRule="atLeast"/>
+        <w:rPr>
+          <w:rFonts w:ascii="Times New Roman" w:eastAsia="Times New Roman" w:hAnsi="Times New Roman" w:cs="Times New Roman"/>
+          <w:color w:val="000000"/>
+          <w:sz w:val="28"/>
+          <w:szCs w:val="28"/>
+          <w:lang w:val="en-US" w:eastAsia="ru-RU"/>
+        </w:rPr>
+      </w:pPr>
+      <w:r>
+        <w:rPr>
+          <w:rFonts w:ascii="Times New Roman" w:eastAsia="Times New Roman" w:hAnsi="Times New Roman" w:cs="Times New Roman"/>
+          <w:color w:val="2A00FF"/>
+          <w:sz w:val="28"/>
+          <w:szCs w:val="28"/>
+          <w:lang w:val="en-US" w:eastAsia="ru-RU"/>
+        </w:rPr>
+        <w:t>    "email" : "example@mail.ru",</w:t>
+      </w:r>
+    </w:p>
+    <w:p>
+      <w:pPr>
+        <w:shd w:val="clear" w:color="auto" w:fill="FFFFFE"/>
+        <w:spacing w:after="0" w:line="301" w:lineRule="atLeast"/>
+        <w:rPr>
+          <w:rFonts w:ascii="Times New Roman" w:eastAsia="Times New Roman" w:hAnsi="Times New Roman" w:cs="Times New Roman"/>
+          <w:color w:val="000000"/>
+          <w:sz w:val="28"/>
+          <w:szCs w:val="28"/>
+          <w:lang w:val="en-US" w:eastAsia="ru-RU"/>
+        </w:rPr>
+      </w:pPr>
+      <w:r>
+        <w:rPr>
+          <w:rFonts w:ascii="Times New Roman" w:eastAsia="Times New Roman" w:hAnsi="Times New Roman" w:cs="Times New Roman"/>
+          <w:color w:val="2A00FF"/>
+          <w:sz w:val="28"/>
+          <w:szCs w:val="28"/>
+          <w:lang w:val="en-US" w:eastAsia="ru-RU"/>
+        </w:rPr>
+        <w:t>    "password" : "exbico"</w:t>
+      </w:r>
+    </w:p>
+    <w:p>
+      <w:pPr>
+        <w:shd w:val="clear" w:color="auto" w:fill="FFFFFE"/>
+        <w:spacing w:after="0" w:line="301" w:lineRule="atLeast"/>
+        <w:rPr>
+          <w:rFonts w:ascii="Times New Roman" w:eastAsia="Times New Roman" w:hAnsi="Times New Roman" w:cs="Times New Roman"/>
+          <w:color w:val="000000"/>
+          <w:sz w:val="28"/>
+          <w:szCs w:val="28"/>
+          <w:lang w:val="en-US" w:eastAsia="ru-RU"/>
+        </w:rPr>
+      </w:pPr>
+      <w:r>
+        <w:rPr>
+          <w:rFonts w:ascii="Times New Roman" w:eastAsia="Times New Roman" w:hAnsi="Times New Roman" w:cs="Times New Roman"/>
+          <w:color w:val="2A00FF"/>
+          <w:sz w:val="28"/>
+          <w:szCs w:val="28"/>
+          <w:lang w:val="en-US" w:eastAsia="ru-RU"/>
+        </w:rPr>
+        <w:t>}'</w:t>
+      </w:r>
+      <w:r>
+        <w:rPr>
+          <w:rFonts w:ascii="Times New Roman" w:eastAsia="Times New Roman" w:hAnsi="Times New Roman" w:cs="Times New Roman"/>
+          <w:color w:val="000000"/>
+          <w:sz w:val="28"/>
+          <w:szCs w:val="28"/>
+          <w:lang w:val="en-US" w:eastAsia="ru-RU"/>
+        </w:rPr>
+        <w:t>,</w:t>
+      </w:r>
+    </w:p>
+    <w:p>
+      <w:pPr>
+        <w:shd w:val="clear" w:color="auto" w:fill="FFFFFE"/>
+        <w:spacing w:after="0" w:line="301" w:lineRule="atLeast"/>
+        <w:rPr>
+          <w:rFonts w:ascii="Times New Roman" w:eastAsia="Times New Roman" w:hAnsi="Times New Roman" w:cs="Times New Roman"/>
+          <w:color w:val="000000"/>
+          <w:sz w:val="28"/>
+          <w:szCs w:val="28"/>
+          <w:lang w:val="en-US" w:eastAsia="ru-RU"/>
+        </w:rPr>
+      </w:pPr>
+      <w:r>
+        <w:rPr>
+          <w:rFonts w:ascii="Times New Roman" w:eastAsia="Times New Roman" w:hAnsi="Times New Roman" w:cs="Times New Roman"/>
+          <w:color w:val="000000"/>
+          <w:sz w:val="28"/>
+          <w:szCs w:val="28"/>
+          <w:lang w:val="en-US" w:eastAsia="ru-RU"/>
+        </w:rPr>
+        <w:t>  CURLOPT_HTTPHEADER =&gt; </w:t>
+      </w:r>
+      <w:r>
+        <w:rPr>
+          <w:rFonts w:ascii="Times New Roman" w:eastAsia="Times New Roman" w:hAnsi="Times New Roman" w:cs="Times New Roman"/>
+          <w:b/>
+          <w:bCs/>
+          <w:color w:val="800555"/>
+          <w:sz w:val="28"/>
+          <w:szCs w:val="28"/>
+          <w:lang w:val="en-US" w:eastAsia="ru-RU"/>
+        </w:rPr>
+        <w:t>array</w:t>
+      </w:r>
+      <w:r>
+        <w:rPr>
+          <w:rFonts w:ascii="Times New Roman" w:eastAsia="Times New Roman" w:hAnsi="Times New Roman" w:cs="Times New Roman"/>
+          <w:color w:val="000000"/>
+          <w:sz w:val="28"/>
+          <w:szCs w:val="28"/>
+          <w:lang w:val="en-US" w:eastAsia="ru-RU"/>
+        </w:rPr>
+        <w:t>(</w:t>
+      </w:r>
+    </w:p>
+    <w:p>
+      <w:pPr>
+        <w:shd w:val="clear" w:color="auto" w:fill="FFFFFE"/>
+        <w:spacing w:after="0" w:line="301" w:lineRule="atLeast"/>
+        <w:rPr>
+          <w:rFonts w:ascii="Times New Roman" w:eastAsia="Times New Roman" w:hAnsi="Times New Roman" w:cs="Times New Roman"/>
+          <w:color w:val="000000"/>
+          <w:sz w:val="28"/>
+          <w:szCs w:val="28"/>
+          <w:lang w:val="en-US" w:eastAsia="ru-RU"/>
+        </w:rPr>
+      </w:pPr>
+      <w:r>
+        <w:rPr>
+          <w:rFonts w:ascii="Times New Roman" w:eastAsia="Times New Roman" w:hAnsi="Times New Roman" w:cs="Times New Roman"/>
+          <w:color w:val="000000"/>
+          <w:sz w:val="28"/>
+          <w:szCs w:val="28"/>
+          <w:lang w:val="en-US" w:eastAsia="ru-RU"/>
+        </w:rPr>
+        <w:t>    </w:t>
+      </w:r>
+      <w:r>
+        <w:rPr>
+          <w:rFonts w:ascii="Times New Roman" w:eastAsia="Times New Roman" w:hAnsi="Times New Roman" w:cs="Times New Roman"/>
+          <w:color w:val="2A00FF"/>
+          <w:sz w:val="28"/>
+          <w:szCs w:val="28"/>
+          <w:lang w:val="en-US" w:eastAsia="ru-RU"/>
+        </w:rPr>
+        <w:t>'Content-Type: application/json'</w:t>
+      </w:r>
+    </w:p>
+    <w:p>
+      <w:pPr>
+        <w:shd w:val="clear" w:color="auto" w:fill="FFFFFE"/>
+        <w:spacing w:after="0" w:line="301" w:lineRule="atLeast"/>
+        <w:rPr>
+          <w:rFonts w:ascii="Times New Roman" w:eastAsia="Times New Roman" w:hAnsi="Times New Roman" w:cs="Times New Roman"/>
+          <w:color w:val="000000"/>
+          <w:sz w:val="28"/>
+          <w:szCs w:val="28"/>
+          <w:lang w:val="en-US" w:eastAsia="ru-RU"/>
+        </w:rPr>
+      </w:pPr>
+      <w:r>
+        <w:rPr>
+          <w:rFonts w:ascii="Times New Roman" w:eastAsia="Times New Roman" w:hAnsi="Times New Roman" w:cs="Times New Roman"/>
+          <w:color w:val="000000"/>
+          <w:sz w:val="28"/>
+          <w:szCs w:val="28"/>
+          <w:lang w:val="en-US" w:eastAsia="ru-RU"/>
+        </w:rPr>
+        <w:t>  ),</w:t>
+      </w:r>
+    </w:p>
+    <w:p>
+      <w:pPr>
+        <w:shd w:val="clear" w:color="auto" w:fill="FFFFFE"/>
+        <w:spacing w:after="0" w:line="301" w:lineRule="atLeast"/>
+        <w:rPr>
+          <w:rFonts w:ascii="Times New Roman" w:eastAsia="Times New Roman" w:hAnsi="Times New Roman" w:cs="Times New Roman"/>
+          <w:color w:val="000000"/>
+          <w:sz w:val="28"/>
+          <w:szCs w:val="28"/>
+          <w:lang w:val="en-US" w:eastAsia="ru-RU"/>
+        </w:rPr>
+      </w:pPr>
+      <w:r>
+        <w:rPr>
+          <w:rFonts w:ascii="Times New Roman" w:eastAsia="Times New Roman" w:hAnsi="Times New Roman" w:cs="Times New Roman"/>
+          <w:color w:val="000000"/>
+          <w:sz w:val="28"/>
+          <w:szCs w:val="28"/>
+          <w:lang w:val="en-US" w:eastAsia="ru-RU"/>
+        </w:rPr>
+        <w:t>));</w:t>
+      </w:r>
+    </w:p>
+    <w:p>
+      <w:pPr>
+        <w:shd w:val="clear" w:color="auto" w:fill="FFFFFE"/>
+        <w:spacing w:after="0" w:line="301" w:lineRule="atLeast"/>
+        <w:rPr>
+          <w:rFonts w:ascii="Times New Roman" w:eastAsia="Times New Roman" w:hAnsi="Times New Roman" w:cs="Times New Roman"/>
+          <w:color w:val="000000"/>
+          <w:sz w:val="28"/>
+          <w:szCs w:val="28"/>
+          <w:lang w:val="en-US" w:eastAsia="ru-RU"/>
+        </w:rPr>
+      </w:pPr>
+    </w:p>
+    <w:p>
+      <w:pPr>
+        <w:shd w:val="clear" w:color="auto" w:fill="FFFFFE"/>
+        <w:spacing w:after="0" w:line="301" w:lineRule="atLeast"/>
+        <w:rPr>
+          <w:rFonts w:ascii="Times New Roman" w:eastAsia="Times New Roman" w:hAnsi="Times New Roman" w:cs="Times New Roman"/>
+          <w:color w:val="000000"/>
+          <w:sz w:val="28"/>
+          <w:szCs w:val="28"/>
+          <w:lang w:eastAsia="ru-RU"/>
+        </w:rPr>
+      </w:pPr>
+      <w:r>
+        <w:rPr>
+          <w:rFonts w:ascii="Times New Roman" w:eastAsia="Times New Roman" w:hAnsi="Times New Roman" w:cs="Times New Roman"/>
+          <w:color w:val="001188"/>
+          <w:sz w:val="28"/>
+          <w:szCs w:val="28"/>
+          <w:lang w:val="en-US" w:eastAsia="ru-RU"/>
+        </w:rPr>
+        <w:t>$response</w:t>
+      </w:r>
+      <w:r>
+        <w:rPr>
+          <w:rFonts w:ascii="Times New Roman" w:eastAsia="Times New Roman" w:hAnsi="Times New Roman" w:cs="Times New Roman"/>
+          <w:color w:val="000000"/>
+          <w:sz w:val="28"/>
+          <w:szCs w:val="28"/>
+          <w:lang w:val="en-US" w:eastAsia="ru-RU"/>
+        </w:rPr>
+        <w:t> = curl_exec(</w:t>
+      </w:r>
+      <w:r>
+        <w:rPr>
+          <w:rFonts w:ascii="Times New Roman" w:eastAsia="Times New Roman" w:hAnsi="Times New Roman" w:cs="Times New Roman"/>
+          <w:color w:val="001188"/>
+          <w:sz w:val="28"/>
+          <w:szCs w:val="28"/>
+          <w:lang w:val="en-US" w:eastAsia="ru-RU"/>
+        </w:rPr>
+        <w:t>$curl</w:t>
+      </w:r>
+      <w:r>
+        <w:rPr>
+          <w:rFonts w:ascii="Times New Roman" w:eastAsia="Times New Roman" w:hAnsi="Times New Roman" w:cs="Times New Roman"/>
+          <w:color w:val="000000"/>
+          <w:sz w:val="28"/>
+          <w:szCs w:val="28"/>
+          <w:lang w:val="en-US" w:eastAsia="ru-RU"/>
+        </w:rPr>
+        <w:t>);</w:t>
+      </w:r>
+    </w:p>
+    <w:p>
+      <w:pPr>
+        <w:shd w:val="clear" w:color="auto" w:fill="FFFFFE"/>
+        <w:spacing w:after="0" w:line="301" w:lineRule="atLeast"/>
+        <w:rPr>
+          <w:rFonts w:ascii="Times New Roman" w:eastAsia="Times New Roman" w:hAnsi="Times New Roman" w:cs="Times New Roman"/>
+          <w:color w:val="000000"/>
+          <w:sz w:val="28"/>
+          <w:szCs w:val="28"/>
+          <w:lang w:val="en-US" w:eastAsia="ru-RU"/>
+        </w:rPr>
+      </w:pPr>
+      <w:r>
+        <w:rPr>
+          <w:rFonts w:ascii="Times New Roman" w:eastAsia="Times New Roman" w:hAnsi="Times New Roman" w:cs="Times New Roman"/>
+          <w:color w:val="000000"/>
+          <w:sz w:val="28"/>
+          <w:szCs w:val="28"/>
+          <w:lang w:val="en-US" w:eastAsia="ru-RU"/>
+        </w:rPr>
+        <w:t>curl_close(</w:t>
+      </w:r>
+      <w:r>
+        <w:rPr>
+          <w:rFonts w:ascii="Times New Roman" w:eastAsia="Times New Roman" w:hAnsi="Times New Roman" w:cs="Times New Roman"/>
+          <w:color w:val="001188"/>
+          <w:sz w:val="28"/>
+          <w:szCs w:val="28"/>
+          <w:lang w:val="en-US" w:eastAsia="ru-RU"/>
+        </w:rPr>
+        <w:t>$curl</w:t>
+      </w:r>
+      <w:r>
+        <w:rPr>
+          <w:rFonts w:ascii="Times New Roman" w:eastAsia="Times New Roman" w:hAnsi="Times New Roman" w:cs="Times New Roman"/>
+          <w:color w:val="000000"/>
+          <w:sz w:val="28"/>
+          <w:szCs w:val="28"/>
+          <w:lang w:val="en-US" w:eastAsia="ru-RU"/>
+        </w:rPr>
+        <w:t>);</w:t>
+      </w:r>
+    </w:p>
+    <w:p>
+      <w:pPr>
+        <w:shd w:val="clear" w:color="auto" w:fill="FFFFFE"/>
+        <w:spacing w:after="0" w:line="301" w:lineRule="atLeast"/>
+        <w:rPr>
+          <w:rFonts w:ascii="Times New Roman" w:eastAsia="Times New Roman" w:hAnsi="Times New Roman" w:cs="Times New Roman"/>
+          <w:color w:val="000000"/>
+          <w:sz w:val="28"/>
+          <w:szCs w:val="28"/>
+          <w:lang w:eastAsia="ru-RU"/>
+        </w:rPr>
+      </w:pPr>
+      <w:r>
+        <w:rPr>
+          <w:rFonts w:ascii="Times New Roman" w:eastAsia="Times New Roman" w:hAnsi="Times New Roman" w:cs="Times New Roman"/>
+          <w:b/>
+          <w:bCs/>
+          <w:color w:val="800555"/>
+          <w:sz w:val="28"/>
+          <w:szCs w:val="28"/>
+          <w:lang w:eastAsia="ru-RU"/>
+        </w:rPr>
+        <w:t>echo</w:t>
+      </w:r>
+      <w:r>
+        <w:rPr>
+          <w:rFonts w:ascii="Times New Roman" w:eastAsia="Times New Roman" w:hAnsi="Times New Roman" w:cs="Times New Roman"/>
+          <w:color w:val="000000"/>
+          <w:sz w:val="28"/>
+          <w:szCs w:val="28"/>
+          <w:lang w:eastAsia="ru-RU"/>
+        </w:rPr>
+        <w:t> </w:t>
+      </w:r>
+      <w:r>
+        <w:rPr>
+          <w:rFonts w:ascii="Times New Roman" w:eastAsia="Times New Roman" w:hAnsi="Times New Roman" w:cs="Times New Roman"/>
+          <w:color w:val="001188"/>
+          <w:sz w:val="28"/>
+          <w:szCs w:val="28"/>
+          <w:lang w:eastAsia="ru-RU"/>
+        </w:rPr>
+        <w:t>$response</w:t>
+      </w:r>
+      <w:r>
+        <w:rPr>
+          <w:rFonts w:ascii="Times New Roman" w:eastAsia="Times New Roman" w:hAnsi="Times New Roman" w:cs="Times New Roman"/>
+          <w:color w:val="000000"/>
+          <w:sz w:val="28"/>
+          <w:szCs w:val="28"/>
+          <w:lang w:eastAsia="ru-RU"/>
+        </w:rPr>
+        <w:t>;</w:t>
+      </w:r>
+    </w:p>
+    <w:p>
+      <w:pPr>
+        <w:rPr>
+          <w:rFonts w:ascii="Times New Roman" w:hAnsi="Times New Roman" w:cs="Times New Roman"/>
+          <w:sz w:val="28"/>
+          <w:szCs w:val="28"/>
+        </w:rPr>
+      </w:pPr>
+    </w:p>
+    <w:p>
+      <w:pPr>
+        <w:pStyle w:val="a3"/>
+        <w:numPr>
+          <w:ilvl w:val="0"/>
+          <w:numId w:val="3"/>
+        </w:numPr>
+        <w:rPr>
+          <w:rFonts w:ascii="Times New Roman" w:hAnsi="Times New Roman" w:cs="Times New Roman"/>
+          <w:b/>
+          <w:sz w:val="28"/>
+          <w:szCs w:val="28"/>
+        </w:rPr>
+      </w:pPr>
+      <w:r>
+        <w:rPr>
+          <w:rFonts w:ascii="Times New Roman" w:hAnsi="Times New Roman" w:cs="Times New Roman"/>
+          <w:b/>
+          <w:sz w:val="28"/>
+          <w:szCs w:val="28"/>
+        </w:rPr>
+        <w:t xml:space="preserve">Запуск скрипта через </w:t>
+      </w:r>
+      <w:r>
+        <w:rPr>
+          <w:rFonts w:ascii="Times New Roman" w:hAnsi="Times New Roman" w:cs="Times New Roman"/>
+          <w:b/>
+          <w:sz w:val="28"/>
+          <w:szCs w:val="28"/>
+          <w:lang w:val="en-US"/>
+        </w:rPr>
+        <w:t>REST</w:t>
+      </w:r>
+      <w:r>
+        <w:rPr>
+          <w:rFonts w:ascii="Times New Roman" w:hAnsi="Times New Roman" w:cs="Times New Roman"/>
+          <w:b/>
+          <w:sz w:val="28"/>
+          <w:szCs w:val="28"/>
+        </w:rPr>
+        <w:t xml:space="preserve"> </w:t>
+      </w:r>
+      <w:r>
+        <w:rPr>
+          <w:rFonts w:ascii="Times New Roman" w:hAnsi="Times New Roman" w:cs="Times New Roman"/>
+          <w:b/>
+          <w:sz w:val="28"/>
+          <w:szCs w:val="28"/>
+          <w:lang w:val="en-US"/>
+        </w:rPr>
+        <w:t>API</w:t>
+      </w:r>
+      <w:r>
+        <w:rPr>
+          <w:rFonts w:ascii="Times New Roman" w:hAnsi="Times New Roman" w:cs="Times New Roman"/>
+          <w:b/>
+          <w:sz w:val="28"/>
+          <w:szCs w:val="28"/>
+        </w:rPr>
+        <w:t>.</w:t>
+      </w:r>
+    </w:p>
+    <w:p>
+      <w:pPr>
         <w:rPr>
           <w:rFonts w:ascii="Times New Roman" w:hAnsi="Times New Roman" w:cs="Times New Roman"/>
           <w:color w:val="505050"/>
@@ -39,41 +1145,15 @@
           <w:sz w:val="28"/>
           <w:szCs w:val="28"/>
         </w:rPr>
-        <w:t xml:space="preserve">Запуск скрипта через </w:t>
-      </w:r>
-      <w:r>
-        <w:rPr>
-          <w:rFonts w:ascii="Times New Roman" w:hAnsi="Times New Roman" w:cs="Times New Roman"/>
-          <w:sz w:val="28"/>
-          <w:szCs w:val="28"/>
-          <w:lang w:val="en-US"/>
-        </w:rPr>
-        <w:t>REST</w:t>
-      </w:r>
-      <w:r>
-        <w:rPr>
-          <w:rFonts w:ascii="Times New Roman" w:hAnsi="Times New Roman" w:cs="Times New Roman"/>
-          <w:sz w:val="28"/>
-          <w:szCs w:val="28"/>
-        </w:rPr>
-        <w:t xml:space="preserve"> </w:t>
-      </w:r>
-      <w:r>
-        <w:rPr>
-          <w:rFonts w:ascii="Times New Roman" w:hAnsi="Times New Roman" w:cs="Times New Roman"/>
-          <w:sz w:val="28"/>
-          <w:szCs w:val="28"/>
-          <w:lang w:val="en-US"/>
-        </w:rPr>
-        <w:t>API</w:t>
-      </w:r>
-      <w:r>
-        <w:rPr>
-          <w:rFonts w:ascii="Times New Roman" w:hAnsi="Times New Roman" w:cs="Times New Roman"/>
-          <w:sz w:val="28"/>
-          <w:szCs w:val="28"/>
-        </w:rPr>
-        <w:t xml:space="preserve"> пройзводится посредством отправки </w:t>
+        <w:t>П</w:t>
+      </w:r>
+      <w:r>
+        <w:rPr>
+          <w:rFonts w:ascii="Times New Roman" w:hAnsi="Times New Roman" w:cs="Times New Roman"/>
+          <w:sz w:val="28"/>
+          <w:szCs w:val="28"/>
+        </w:rPr>
+        <w:t xml:space="preserve">ройзводится посредством отправки </w:t>
       </w:r>
       <w:r>
         <w:rPr>
@@ -119,7 +1199,6 @@
       <w:r>
         <w:rPr>
           <w:rFonts w:ascii="Times New Roman" w:hAnsi="Times New Roman" w:cs="Times New Roman"/>
-          <w:color w:val="505050"/>
           <w:sz w:val="28"/>
           <w:szCs w:val="28"/>
           <w:shd w:val="clear" w:color="auto" w:fill="FFFFFF"/>
@@ -129,17 +1208,15 @@
       <w:r>
         <w:rPr>
           <w:rFonts w:ascii="Times New Roman" w:hAnsi="Times New Roman" w:cs="Times New Roman"/>
-          <w:color w:val="505050"/>
           <w:sz w:val="28"/>
           <w:szCs w:val="28"/>
           <w:shd w:val="clear" w:color="auto" w:fill="FFFFFF"/>
         </w:rPr>
-        <w:t xml:space="preserve">/” </w:t>
-      </w:r>
-      <w:r>
-        <w:rPr>
-          <w:rFonts w:ascii="Times New Roman" w:hAnsi="Times New Roman" w:cs="Times New Roman"/>
-          <w:color w:val="505050"/>
+        <w:t xml:space="preserve">” </w:t>
+      </w:r>
+      <w:r>
+        <w:rPr>
+          <w:rFonts w:ascii="Times New Roman" w:hAnsi="Times New Roman" w:cs="Times New Roman"/>
           <w:sz w:val="28"/>
           <w:szCs w:val="28"/>
           <w:shd w:val="clear" w:color="auto" w:fill="FFFFFF"/>
@@ -150,40 +1227,18 @@
       <w:r>
         <w:rPr>
           <w:rFonts w:ascii="Times New Roman" w:hAnsi="Times New Roman" w:cs="Times New Roman"/>
-          <w:color w:val="505050"/>
           <w:sz w:val="28"/>
           <w:szCs w:val="28"/>
           <w:shd w:val="clear" w:color="auto" w:fill="FFFFFF"/>
         </w:rPr>
-        <w:t xml:space="preserve"> </w:t>
-      </w:r>
-      <w:r>
-        <w:rPr>
-          <w:rFonts w:ascii="Times New Roman" w:hAnsi="Times New Roman" w:cs="Times New Roman"/>
-          <w:color w:val="505050"/>
+        <w:t xml:space="preserve"> передачей в формате </w:t>
+      </w:r>
+      <w:r>
+        <w:rPr>
+          <w:rFonts w:ascii="Times New Roman" w:hAnsi="Times New Roman" w:cs="Times New Roman"/>
           <w:sz w:val="28"/>
           <w:szCs w:val="28"/>
           <w:shd w:val="clear" w:color="auto" w:fill="FFFFFF"/>
-        </w:rPr>
-        <w:t xml:space="preserve">передачей </w:t>
-      </w:r>
-      <w:r>
-        <w:rPr>
-          <w:rFonts w:ascii="Times New Roman" w:hAnsi="Times New Roman" w:cs="Times New Roman"/>
-          <w:color w:val="505050"/>
-          <w:sz w:val="28"/>
-          <w:szCs w:val="28"/>
-          <w:shd w:val="clear" w:color="auto" w:fill="FFFFFF"/>
-        </w:rPr>
-        <w:t xml:space="preserve">в формате </w:t>
-      </w:r>
-      <w:r>
-        <w:rPr>
-          <w:rFonts w:ascii="Times New Roman" w:hAnsi="Times New Roman" w:cs="Times New Roman"/>
-          <w:color w:val="505050"/>
-          <w:sz w:val="28"/>
-          <w:szCs w:val="28"/>
-          <w:shd w:val="clear" w:color="auto" w:fill="FFFFFF"/>
           <w:lang w:val="en-US"/>
         </w:rPr>
         <w:t>json</w:t>
@@ -191,7 +1246,6 @@
       <w:r>
         <w:rPr>
           <w:rFonts w:ascii="Times New Roman" w:hAnsi="Times New Roman" w:cs="Times New Roman"/>
-          <w:color w:val="505050"/>
           <w:sz w:val="28"/>
           <w:szCs w:val="28"/>
           <w:shd w:val="clear" w:color="auto" w:fill="FFFFFF"/>
@@ -219,7 +1273,15 @@
           <w:szCs w:val="28"/>
           <w:lang w:val="en-US"/>
         </w:rPr>
-        <w:t xml:space="preserve">intParam – </w:t>
+        <w:t>intParam</w:t>
+      </w:r>
+      <w:r>
+        <w:rPr>
+          <w:rFonts w:ascii="Times New Roman" w:hAnsi="Times New Roman" w:cs="Times New Roman"/>
+          <w:sz w:val="28"/>
+          <w:szCs w:val="28"/>
+        </w:rPr>
+        <w:t xml:space="preserve"> – </w:t>
       </w:r>
       <w:r>
         <w:rPr>
@@ -250,7 +1312,15 @@
           <w:szCs w:val="28"/>
           <w:lang w:val="en-US"/>
         </w:rPr>
-        <w:t xml:space="preserve">arParams – </w:t>
+        <w:t>arParams</w:t>
+      </w:r>
+      <w:r>
+        <w:rPr>
+          <w:rFonts w:ascii="Times New Roman" w:hAnsi="Times New Roman" w:cs="Times New Roman"/>
+          <w:sz w:val="28"/>
+          <w:szCs w:val="28"/>
+        </w:rPr>
+        <w:t xml:space="preserve"> – </w:t>
       </w:r>
       <w:r>
         <w:rPr>
@@ -267,7 +1337,6 @@
           <w:rFonts w:ascii="Times New Roman" w:hAnsi="Times New Roman" w:cs="Times New Roman"/>
           <w:b/>
           <w:i/>
-          <w:color w:val="505050"/>
           <w:sz w:val="28"/>
           <w:szCs w:val="28"/>
           <w:shd w:val="clear" w:color="auto" w:fill="FFFFFF"/>
@@ -278,7 +1347,6 @@
           <w:rFonts w:ascii="Times New Roman" w:hAnsi="Times New Roman" w:cs="Times New Roman"/>
           <w:b/>
           <w:i/>
-          <w:color w:val="505050"/>
           <w:sz w:val="28"/>
           <w:szCs w:val="28"/>
           <w:shd w:val="clear" w:color="auto" w:fill="FFFFFF"/>
@@ -289,24 +1357,108 @@
     <w:p>
       <w:pPr>
         <w:shd w:val="clear" w:color="auto" w:fill="FFFFFE"/>
+        <w:spacing w:after="0" w:line="301" w:lineRule="atLeast"/>
+        <w:rPr>
+          <w:rFonts w:ascii="Times New Roman" w:eastAsia="Times New Roman" w:hAnsi="Times New Roman" w:cs="Times New Roman"/>
+          <w:color w:val="000000"/>
+          <w:sz w:val="28"/>
+          <w:szCs w:val="28"/>
+          <w:lang w:eastAsia="ru-RU"/>
+        </w:rPr>
+      </w:pPr>
+      <w:r>
+        <w:rPr>
+          <w:rFonts w:ascii="Times New Roman" w:eastAsia="Times New Roman" w:hAnsi="Times New Roman" w:cs="Times New Roman"/>
+          <w:color w:val="001188"/>
+          <w:sz w:val="28"/>
+          <w:szCs w:val="28"/>
+          <w:lang w:eastAsia="ru-RU"/>
+        </w:rPr>
+        <w:lastRenderedPageBreak/>
+        <w:t>$curl</w:t>
+      </w:r>
+      <w:r>
+        <w:rPr>
+          <w:rFonts w:ascii="Times New Roman" w:eastAsia="Times New Roman" w:hAnsi="Times New Roman" w:cs="Times New Roman"/>
+          <w:color w:val="000000"/>
+          <w:sz w:val="28"/>
+          <w:szCs w:val="28"/>
+          <w:lang w:eastAsia="ru-RU"/>
+        </w:rPr>
+        <w:t> = curl_init();</w:t>
+      </w:r>
+    </w:p>
+    <w:p>
+      <w:pPr>
+        <w:shd w:val="clear" w:color="auto" w:fill="FFFFFE"/>
         <w:spacing w:after="0" w:line="270" w:lineRule="atLeast"/>
         <w:rPr>
           <w:rFonts w:ascii="Times New Roman" w:eastAsia="Times New Roman" w:hAnsi="Times New Roman" w:cs="Times New Roman"/>
           <w:color w:val="000000"/>
           <w:sz w:val="28"/>
           <w:szCs w:val="28"/>
-          <w:lang w:val="en-US" w:eastAsia="ru-RU"/>
-        </w:rPr>
-      </w:pPr>
-      <w:r>
-        <w:rPr>
-          <w:rFonts w:ascii="Times New Roman" w:eastAsia="Times New Roman" w:hAnsi="Times New Roman" w:cs="Times New Roman"/>
-          <w:color w:val="000000"/>
-          <w:sz w:val="28"/>
-          <w:szCs w:val="28"/>
-          <w:lang w:val="en-US" w:eastAsia="ru-RU"/>
-        </w:rPr>
-        <w:t>curl_setopt_array(</w:t>
+          <w:lang w:eastAsia="ru-RU"/>
+        </w:rPr>
+      </w:pPr>
+      <w:r>
+        <w:rPr>
+          <w:rFonts w:ascii="Times New Roman" w:eastAsia="Times New Roman" w:hAnsi="Times New Roman" w:cs="Times New Roman"/>
+          <w:color w:val="000000"/>
+          <w:sz w:val="28"/>
+          <w:szCs w:val="28"/>
+          <w:lang w:val="en-US" w:eastAsia="ru-RU"/>
+        </w:rPr>
+        <w:t>curl</w:t>
+      </w:r>
+      <w:r>
+        <w:rPr>
+          <w:rFonts w:ascii="Times New Roman" w:eastAsia="Times New Roman" w:hAnsi="Times New Roman" w:cs="Times New Roman"/>
+          <w:color w:val="000000"/>
+          <w:sz w:val="28"/>
+          <w:szCs w:val="28"/>
+          <w:lang w:eastAsia="ru-RU"/>
+        </w:rPr>
+        <w:t>_</w:t>
+      </w:r>
+      <w:r>
+        <w:rPr>
+          <w:rFonts w:ascii="Times New Roman" w:eastAsia="Times New Roman" w:hAnsi="Times New Roman" w:cs="Times New Roman"/>
+          <w:color w:val="000000"/>
+          <w:sz w:val="28"/>
+          <w:szCs w:val="28"/>
+          <w:lang w:val="en-US" w:eastAsia="ru-RU"/>
+        </w:rPr>
+        <w:t>setopt</w:t>
+      </w:r>
+      <w:r>
+        <w:rPr>
+          <w:rFonts w:ascii="Times New Roman" w:eastAsia="Times New Roman" w:hAnsi="Times New Roman" w:cs="Times New Roman"/>
+          <w:color w:val="000000"/>
+          <w:sz w:val="28"/>
+          <w:szCs w:val="28"/>
+          <w:lang w:eastAsia="ru-RU"/>
+        </w:rPr>
+        <w:t>_</w:t>
+      </w:r>
+      <w:r>
+        <w:rPr>
+          <w:rFonts w:ascii="Times New Roman" w:eastAsia="Times New Roman" w:hAnsi="Times New Roman" w:cs="Times New Roman"/>
+          <w:color w:val="000000"/>
+          <w:sz w:val="28"/>
+          <w:szCs w:val="28"/>
+          <w:lang w:val="en-US" w:eastAsia="ru-RU"/>
+        </w:rPr>
+        <w:t>array</w:t>
+      </w:r>
+      <w:r>
+        <w:rPr>
+          <w:rFonts w:ascii="Times New Roman" w:eastAsia="Times New Roman" w:hAnsi="Times New Roman" w:cs="Times New Roman"/>
+          <w:color w:val="000000"/>
+          <w:sz w:val="28"/>
+          <w:szCs w:val="28"/>
+          <w:lang w:eastAsia="ru-RU"/>
+        </w:rPr>
+        <w:t>(</w:t>
       </w:r>
       <w:r>
         <w:rPr>
@@ -314,19 +1466,39 @@
           <w:color w:val="001188"/>
           <w:sz w:val="28"/>
           <w:szCs w:val="28"/>
-          <w:lang w:val="en-US" w:eastAsia="ru-RU"/>
-        </w:rPr>
-        <w:t>$curl</w:t>
-      </w:r>
-      <w:r>
-        <w:rPr>
-          <w:rFonts w:ascii="Times New Roman" w:eastAsia="Times New Roman" w:hAnsi="Times New Roman" w:cs="Times New Roman"/>
-          <w:color w:val="000000"/>
-          <w:sz w:val="28"/>
-          <w:szCs w:val="28"/>
-          <w:lang w:val="en-US" w:eastAsia="ru-RU"/>
-        </w:rPr>
-        <w:t>, </w:t>
+          <w:lang w:eastAsia="ru-RU"/>
+        </w:rPr>
+        <w:t>$</w:t>
+      </w:r>
+      <w:r>
+        <w:rPr>
+          <w:rFonts w:ascii="Times New Roman" w:eastAsia="Times New Roman" w:hAnsi="Times New Roman" w:cs="Times New Roman"/>
+          <w:color w:val="001188"/>
+          <w:sz w:val="28"/>
+          <w:szCs w:val="28"/>
+          <w:lang w:val="en-US" w:eastAsia="ru-RU"/>
+        </w:rPr>
+        <w:t>curl</w:t>
+      </w:r>
+      <w:r>
+        <w:rPr>
+          <w:rFonts w:ascii="Times New Roman" w:eastAsia="Times New Roman" w:hAnsi="Times New Roman" w:cs="Times New Roman"/>
+          <w:color w:val="000000"/>
+          <w:sz w:val="28"/>
+          <w:szCs w:val="28"/>
+          <w:lang w:eastAsia="ru-RU"/>
+        </w:rPr>
+        <w:t>,</w:t>
+      </w:r>
+      <w:r>
+        <w:rPr>
+          <w:rFonts w:ascii="Times New Roman" w:eastAsia="Times New Roman" w:hAnsi="Times New Roman" w:cs="Times New Roman"/>
+          <w:color w:val="000000"/>
+          <w:sz w:val="28"/>
+          <w:szCs w:val="28"/>
+          <w:lang w:val="en-US" w:eastAsia="ru-RU"/>
+        </w:rPr>
+        <w:t> </w:t>
       </w:r>
       <w:r>
         <w:rPr>
@@ -346,7 +1518,7 @@
           <w:color w:val="000000"/>
           <w:sz w:val="28"/>
           <w:szCs w:val="28"/>
-          <w:lang w:val="en-US" w:eastAsia="ru-RU"/>
+          <w:lang w:eastAsia="ru-RU"/>
         </w:rPr>
         <w:t>(</w:t>
       </w:r>
@@ -901,126 +2073,126 @@
           <w:color w:val="000000"/>
           <w:sz w:val="28"/>
           <w:szCs w:val="28"/>
+          <w:lang w:val="en-US" w:eastAsia="ru-RU"/>
+        </w:rPr>
+      </w:pPr>
+      <w:r>
+        <w:rPr>
+          <w:rFonts w:ascii="Times New Roman" w:eastAsia="Times New Roman" w:hAnsi="Times New Roman" w:cs="Times New Roman"/>
+          <w:color w:val="000000"/>
+          <w:sz w:val="28"/>
+          <w:szCs w:val="28"/>
+          <w:lang w:val="en-US" w:eastAsia="ru-RU"/>
+        </w:rPr>
+        <w:t>));</w:t>
+      </w:r>
+    </w:p>
+    <w:p>
+      <w:pPr>
+        <w:shd w:val="clear" w:color="auto" w:fill="FFFFFE"/>
+        <w:spacing w:after="0" w:line="270" w:lineRule="atLeast"/>
+        <w:rPr>
+          <w:rFonts w:ascii="Times New Roman" w:eastAsia="Times New Roman" w:hAnsi="Times New Roman" w:cs="Times New Roman"/>
+          <w:color w:val="000000"/>
+          <w:sz w:val="28"/>
+          <w:szCs w:val="28"/>
+          <w:lang w:val="en-US" w:eastAsia="ru-RU"/>
+        </w:rPr>
+      </w:pPr>
+      <w:r>
+        <w:rPr>
+          <w:rFonts w:ascii="Times New Roman" w:eastAsia="Times New Roman" w:hAnsi="Times New Roman" w:cs="Times New Roman"/>
+          <w:color w:val="001188"/>
+          <w:sz w:val="28"/>
+          <w:szCs w:val="28"/>
+          <w:lang w:val="en-US" w:eastAsia="ru-RU"/>
+        </w:rPr>
+        <w:t>$response</w:t>
+      </w:r>
+      <w:r>
+        <w:rPr>
+          <w:rFonts w:ascii="Times New Roman" w:eastAsia="Times New Roman" w:hAnsi="Times New Roman" w:cs="Times New Roman"/>
+          <w:color w:val="000000"/>
+          <w:sz w:val="28"/>
+          <w:szCs w:val="28"/>
+          <w:lang w:val="en-US" w:eastAsia="ru-RU"/>
+        </w:rPr>
+        <w:t> = curl_exec(</w:t>
+      </w:r>
+      <w:r>
+        <w:rPr>
+          <w:rFonts w:ascii="Times New Roman" w:eastAsia="Times New Roman" w:hAnsi="Times New Roman" w:cs="Times New Roman"/>
+          <w:color w:val="001188"/>
+          <w:sz w:val="28"/>
+          <w:szCs w:val="28"/>
+          <w:lang w:val="en-US" w:eastAsia="ru-RU"/>
+        </w:rPr>
+        <w:t>$curl</w:t>
+      </w:r>
+      <w:r>
+        <w:rPr>
+          <w:rFonts w:ascii="Times New Roman" w:eastAsia="Times New Roman" w:hAnsi="Times New Roman" w:cs="Times New Roman"/>
+          <w:color w:val="000000"/>
+          <w:sz w:val="28"/>
+          <w:szCs w:val="28"/>
+          <w:lang w:val="en-US" w:eastAsia="ru-RU"/>
+        </w:rPr>
+        <w:t>);</w:t>
+      </w:r>
+    </w:p>
+    <w:p>
+      <w:pPr>
+        <w:shd w:val="clear" w:color="auto" w:fill="FFFFFE"/>
+        <w:spacing w:after="0" w:line="270" w:lineRule="atLeast"/>
+        <w:rPr>
+          <w:rFonts w:ascii="Times New Roman" w:eastAsia="Times New Roman" w:hAnsi="Times New Roman" w:cs="Times New Roman"/>
+          <w:color w:val="000000"/>
+          <w:sz w:val="28"/>
+          <w:szCs w:val="28"/>
+          <w:lang w:val="en-US" w:eastAsia="ru-RU"/>
+        </w:rPr>
+      </w:pPr>
+      <w:r>
+        <w:rPr>
+          <w:rFonts w:ascii="Times New Roman" w:eastAsia="Times New Roman" w:hAnsi="Times New Roman" w:cs="Times New Roman"/>
+          <w:color w:val="000000"/>
+          <w:sz w:val="28"/>
+          <w:szCs w:val="28"/>
+          <w:lang w:val="en-US" w:eastAsia="ru-RU"/>
+        </w:rPr>
+        <w:t>curl_close(</w:t>
+      </w:r>
+      <w:r>
+        <w:rPr>
+          <w:rFonts w:ascii="Times New Roman" w:eastAsia="Times New Roman" w:hAnsi="Times New Roman" w:cs="Times New Roman"/>
+          <w:color w:val="001188"/>
+          <w:sz w:val="28"/>
+          <w:szCs w:val="28"/>
+          <w:lang w:val="en-US" w:eastAsia="ru-RU"/>
+        </w:rPr>
+        <w:t>$curl</w:t>
+      </w:r>
+      <w:r>
+        <w:rPr>
+          <w:rFonts w:ascii="Times New Roman" w:eastAsia="Times New Roman" w:hAnsi="Times New Roman" w:cs="Times New Roman"/>
+          <w:color w:val="000000"/>
+          <w:sz w:val="28"/>
+          <w:szCs w:val="28"/>
+          <w:lang w:val="en-US" w:eastAsia="ru-RU"/>
+        </w:rPr>
+        <w:t>);</w:t>
+      </w:r>
+    </w:p>
+    <w:p>
+      <w:pPr>
+        <w:shd w:val="clear" w:color="auto" w:fill="FFFFFE"/>
+        <w:spacing w:after="0" w:line="270" w:lineRule="atLeast"/>
+        <w:rPr>
+          <w:rFonts w:ascii="Times New Roman" w:eastAsia="Times New Roman" w:hAnsi="Times New Roman" w:cs="Times New Roman"/>
+          <w:color w:val="000000"/>
+          <w:sz w:val="28"/>
+          <w:szCs w:val="28"/>
           <w:lang w:eastAsia="ru-RU"/>
-        </w:rPr>
-      </w:pPr>
-      <w:r>
-        <w:rPr>
-          <w:rFonts w:ascii="Times New Roman" w:eastAsia="Times New Roman" w:hAnsi="Times New Roman" w:cs="Times New Roman"/>
-          <w:color w:val="000000"/>
-          <w:sz w:val="28"/>
-          <w:szCs w:val="28"/>
-          <w:lang w:val="en-US" w:eastAsia="ru-RU"/>
-        </w:rPr>
-        <w:t>));</w:t>
-      </w:r>
-    </w:p>
-    <w:p>
-      <w:pPr>
-        <w:shd w:val="clear" w:color="auto" w:fill="FFFFFE"/>
-        <w:spacing w:after="0" w:line="270" w:lineRule="atLeast"/>
-        <w:rPr>
-          <w:rFonts w:ascii="Times New Roman" w:eastAsia="Times New Roman" w:hAnsi="Times New Roman" w:cs="Times New Roman"/>
-          <w:color w:val="000000"/>
-          <w:sz w:val="28"/>
-          <w:szCs w:val="28"/>
-          <w:lang w:eastAsia="ru-RU"/>
-        </w:rPr>
-      </w:pPr>
-      <w:r>
-        <w:rPr>
-          <w:rFonts w:ascii="Times New Roman" w:eastAsia="Times New Roman" w:hAnsi="Times New Roman" w:cs="Times New Roman"/>
-          <w:color w:val="001188"/>
-          <w:sz w:val="28"/>
-          <w:szCs w:val="28"/>
-          <w:lang w:val="en-US" w:eastAsia="ru-RU"/>
-        </w:rPr>
-        <w:t>$response</w:t>
-      </w:r>
-      <w:r>
-        <w:rPr>
-          <w:rFonts w:ascii="Times New Roman" w:eastAsia="Times New Roman" w:hAnsi="Times New Roman" w:cs="Times New Roman"/>
-          <w:color w:val="000000"/>
-          <w:sz w:val="28"/>
-          <w:szCs w:val="28"/>
-          <w:lang w:val="en-US" w:eastAsia="ru-RU"/>
-        </w:rPr>
-        <w:t> = curl_exec(</w:t>
-      </w:r>
-      <w:r>
-        <w:rPr>
-          <w:rFonts w:ascii="Times New Roman" w:eastAsia="Times New Roman" w:hAnsi="Times New Roman" w:cs="Times New Roman"/>
-          <w:color w:val="001188"/>
-          <w:sz w:val="28"/>
-          <w:szCs w:val="28"/>
-          <w:lang w:val="en-US" w:eastAsia="ru-RU"/>
-        </w:rPr>
-        <w:t>$curl</w:t>
-      </w:r>
-      <w:r>
-        <w:rPr>
-          <w:rFonts w:ascii="Times New Roman" w:eastAsia="Times New Roman" w:hAnsi="Times New Roman" w:cs="Times New Roman"/>
-          <w:color w:val="000000"/>
-          <w:sz w:val="28"/>
-          <w:szCs w:val="28"/>
-          <w:lang w:val="en-US" w:eastAsia="ru-RU"/>
-        </w:rPr>
-        <w:t>);</w:t>
-      </w:r>
-    </w:p>
-    <w:p>
-      <w:pPr>
-        <w:shd w:val="clear" w:color="auto" w:fill="FFFFFE"/>
-        <w:spacing w:after="0" w:line="270" w:lineRule="atLeast"/>
-        <w:rPr>
-          <w:rFonts w:ascii="Times New Roman" w:eastAsia="Times New Roman" w:hAnsi="Times New Roman" w:cs="Times New Roman"/>
-          <w:color w:val="000000"/>
-          <w:sz w:val="28"/>
-          <w:szCs w:val="28"/>
-          <w:lang w:val="en-US" w:eastAsia="ru-RU"/>
-        </w:rPr>
-      </w:pPr>
-      <w:r>
-        <w:rPr>
-          <w:rFonts w:ascii="Times New Roman" w:eastAsia="Times New Roman" w:hAnsi="Times New Roman" w:cs="Times New Roman"/>
-          <w:color w:val="000000"/>
-          <w:sz w:val="28"/>
-          <w:szCs w:val="28"/>
-          <w:lang w:val="en-US" w:eastAsia="ru-RU"/>
-        </w:rPr>
-        <w:t>curl_close(</w:t>
-      </w:r>
-      <w:r>
-        <w:rPr>
-          <w:rFonts w:ascii="Times New Roman" w:eastAsia="Times New Roman" w:hAnsi="Times New Roman" w:cs="Times New Roman"/>
-          <w:color w:val="001188"/>
-          <w:sz w:val="28"/>
-          <w:szCs w:val="28"/>
-          <w:lang w:val="en-US" w:eastAsia="ru-RU"/>
-        </w:rPr>
-        <w:t>$curl</w:t>
-      </w:r>
-      <w:r>
-        <w:rPr>
-          <w:rFonts w:ascii="Times New Roman" w:eastAsia="Times New Roman" w:hAnsi="Times New Roman" w:cs="Times New Roman"/>
-          <w:color w:val="000000"/>
-          <w:sz w:val="28"/>
-          <w:szCs w:val="28"/>
-          <w:lang w:val="en-US" w:eastAsia="ru-RU"/>
-        </w:rPr>
-        <w:t>);</w:t>
-      </w:r>
-    </w:p>
-    <w:p>
-      <w:pPr>
-        <w:shd w:val="clear" w:color="auto" w:fill="FFFFFE"/>
-        <w:spacing w:after="0" w:line="270" w:lineRule="atLeast"/>
-        <w:rPr>
-          <w:rFonts w:ascii="Times New Roman" w:eastAsia="Times New Roman" w:hAnsi="Times New Roman" w:cs="Times New Roman"/>
-          <w:color w:val="000000"/>
-          <w:sz w:val="28"/>
-          <w:szCs w:val="28"/>
-          <w:lang w:val="en-US" w:eastAsia="ru-RU"/>
         </w:rPr>
       </w:pPr>
       <w:r>
@@ -1068,7 +2240,867 @@
     </w:p>
     <w:p>
       <w:pPr>
+        <w:shd w:val="clear" w:color="auto" w:fill="FFFFFE"/>
+        <w:spacing w:after="0" w:line="270" w:lineRule="atLeast"/>
+        <w:rPr>
+          <w:rFonts w:ascii="Times New Roman" w:eastAsia="Times New Roman" w:hAnsi="Times New Roman" w:cs="Times New Roman"/>
+          <w:color w:val="000000"/>
+          <w:sz w:val="28"/>
+          <w:szCs w:val="28"/>
+          <w:lang w:eastAsia="ru-RU"/>
+        </w:rPr>
+      </w:pPr>
+    </w:p>
+    <w:p>
+      <w:pPr>
         <w:pStyle w:val="a3"/>
+        <w:numPr>
+          <w:ilvl w:val="0"/>
+          <w:numId w:val="2"/>
+        </w:numPr>
+        <w:shd w:val="clear" w:color="auto" w:fill="FFFFFE"/>
+        <w:spacing w:after="0" w:line="270" w:lineRule="atLeast"/>
+        <w:rPr>
+          <w:rFonts w:ascii="Times New Roman" w:eastAsia="Times New Roman" w:hAnsi="Times New Roman" w:cs="Times New Roman"/>
+          <w:b/>
+          <w:color w:val="000000"/>
+          <w:sz w:val="28"/>
+          <w:szCs w:val="28"/>
+          <w:lang w:eastAsia="ru-RU"/>
+        </w:rPr>
+      </w:pPr>
+      <w:r>
+        <w:rPr>
+          <w:rFonts w:ascii="Times New Roman" w:eastAsia="Times New Roman" w:hAnsi="Times New Roman" w:cs="Times New Roman"/>
+          <w:b/>
+          <w:color w:val="000000"/>
+          <w:sz w:val="28"/>
+          <w:szCs w:val="28"/>
+          <w:lang w:eastAsia="ru-RU"/>
+        </w:rPr>
+        <w:t>Выход.</w:t>
+      </w:r>
+    </w:p>
+    <w:p>
+      <w:pPr>
+        <w:shd w:val="clear" w:color="auto" w:fill="FFFFFE"/>
+        <w:spacing w:after="0" w:line="270" w:lineRule="atLeast"/>
+        <w:rPr>
+          <w:rFonts w:ascii="Times New Roman" w:hAnsi="Times New Roman" w:cs="Times New Roman"/>
+          <w:sz w:val="28"/>
+          <w:szCs w:val="28"/>
+        </w:rPr>
+      </w:pPr>
+      <w:r>
+        <w:rPr>
+          <w:rFonts w:ascii="Times New Roman" w:eastAsia="Times New Roman" w:hAnsi="Times New Roman" w:cs="Times New Roman"/>
+          <w:color w:val="000000"/>
+          <w:sz w:val="28"/>
+          <w:szCs w:val="28"/>
+          <w:lang w:eastAsia="ru-RU"/>
+        </w:rPr>
+        <w:t xml:space="preserve">Производится посредством отправки </w:t>
+      </w:r>
+      <w:r>
+        <w:rPr>
+          <w:rFonts w:ascii="Times New Roman" w:eastAsia="Times New Roman" w:hAnsi="Times New Roman" w:cs="Times New Roman"/>
+          <w:color w:val="000000"/>
+          <w:sz w:val="28"/>
+          <w:szCs w:val="28"/>
+          <w:lang w:val="en-US" w:eastAsia="ru-RU"/>
+        </w:rPr>
+        <w:t>POST</w:t>
+      </w:r>
+      <w:r>
+        <w:rPr>
+          <w:rFonts w:ascii="Times New Roman" w:eastAsia="Times New Roman" w:hAnsi="Times New Roman" w:cs="Times New Roman"/>
+          <w:color w:val="000000"/>
+          <w:sz w:val="28"/>
+          <w:szCs w:val="28"/>
+          <w:lang w:eastAsia="ru-RU"/>
+        </w:rPr>
+        <w:t xml:space="preserve"> </w:t>
+      </w:r>
+      <w:r>
+        <w:rPr>
+          <w:rFonts w:ascii="Times New Roman" w:hAnsi="Times New Roman" w:cs="Times New Roman"/>
+          <w:sz w:val="28"/>
+          <w:szCs w:val="28"/>
+        </w:rPr>
+        <w:t xml:space="preserve">запроса на относительный адрес </w:t>
+      </w:r>
+      <w:r>
+        <w:rPr>
+          <w:rFonts w:ascii="Times New Roman" w:hAnsi="Times New Roman" w:cs="Times New Roman"/>
+          <w:sz w:val="28"/>
+          <w:szCs w:val="28"/>
+        </w:rPr>
+        <w:t xml:space="preserve"> “/</w:t>
+      </w:r>
+      <w:r>
+        <w:rPr>
+          <w:rFonts w:ascii="Times New Roman" w:hAnsi="Times New Roman" w:cs="Times New Roman"/>
+          <w:sz w:val="28"/>
+          <w:szCs w:val="28"/>
+          <w:lang w:val="en-US"/>
+        </w:rPr>
+        <w:t>logout</w:t>
+      </w:r>
+      <w:r>
+        <w:rPr>
+          <w:rFonts w:ascii="Times New Roman" w:hAnsi="Times New Roman" w:cs="Times New Roman"/>
+          <w:sz w:val="28"/>
+          <w:szCs w:val="28"/>
+        </w:rPr>
+        <w:t>”</w:t>
+      </w:r>
+      <w:r>
+        <w:rPr>
+          <w:rFonts w:ascii="Times New Roman" w:hAnsi="Times New Roman" w:cs="Times New Roman"/>
+          <w:sz w:val="28"/>
+          <w:szCs w:val="28"/>
+        </w:rPr>
+        <w:t>.</w:t>
+      </w:r>
+    </w:p>
+    <w:p>
+      <w:pPr>
+        <w:shd w:val="clear" w:color="auto" w:fill="FFFFFE"/>
+        <w:spacing w:after="0" w:line="270" w:lineRule="atLeast"/>
+        <w:rPr>
+          <w:rFonts w:ascii="Times New Roman" w:hAnsi="Times New Roman" w:cs="Times New Roman"/>
+          <w:sz w:val="28"/>
+          <w:szCs w:val="28"/>
+        </w:rPr>
+      </w:pPr>
+    </w:p>
+    <w:p>
+      <w:pPr>
+        <w:rPr>
+          <w:rFonts w:ascii="Times New Roman" w:hAnsi="Times New Roman" w:cs="Times New Roman"/>
+          <w:b/>
+          <w:i/>
+          <w:sz w:val="28"/>
+          <w:szCs w:val="28"/>
+          <w:shd w:val="clear" w:color="auto" w:fill="FFFFFF"/>
+        </w:rPr>
+      </w:pPr>
+      <w:r>
+        <w:rPr>
+          <w:rFonts w:ascii="Times New Roman" w:hAnsi="Times New Roman" w:cs="Times New Roman"/>
+          <w:b/>
+          <w:i/>
+          <w:sz w:val="28"/>
+          <w:szCs w:val="28"/>
+          <w:shd w:val="clear" w:color="auto" w:fill="FFFFFF"/>
+        </w:rPr>
+        <w:t xml:space="preserve">Пример вызова: </w:t>
+      </w:r>
+    </w:p>
+    <w:p>
+      <w:pPr>
+        <w:shd w:val="clear" w:color="auto" w:fill="FFFFFE"/>
+        <w:spacing w:after="0" w:line="301" w:lineRule="atLeast"/>
+        <w:rPr>
+          <w:rFonts w:ascii="Times New Roman" w:eastAsia="Times New Roman" w:hAnsi="Times New Roman" w:cs="Times New Roman"/>
+          <w:color w:val="000000"/>
+          <w:sz w:val="28"/>
+          <w:szCs w:val="28"/>
+          <w:lang w:eastAsia="ru-RU"/>
+        </w:rPr>
+      </w:pPr>
+      <w:r>
+        <w:rPr>
+          <w:rFonts w:ascii="Times New Roman" w:eastAsia="Times New Roman" w:hAnsi="Times New Roman" w:cs="Times New Roman"/>
+          <w:color w:val="001188"/>
+          <w:sz w:val="28"/>
+          <w:szCs w:val="28"/>
+          <w:lang w:eastAsia="ru-RU"/>
+        </w:rPr>
+        <w:t>$curl</w:t>
+      </w:r>
+      <w:r>
+        <w:rPr>
+          <w:rFonts w:ascii="Times New Roman" w:eastAsia="Times New Roman" w:hAnsi="Times New Roman" w:cs="Times New Roman"/>
+          <w:color w:val="000000"/>
+          <w:sz w:val="28"/>
+          <w:szCs w:val="28"/>
+          <w:lang w:eastAsia="ru-RU"/>
+        </w:rPr>
+        <w:t> = curl_init();</w:t>
+      </w:r>
+    </w:p>
+    <w:p>
+      <w:pPr>
+        <w:shd w:val="clear" w:color="auto" w:fill="FFFFFE"/>
+        <w:spacing w:after="0" w:line="270" w:lineRule="atLeast"/>
+        <w:rPr>
+          <w:rFonts w:ascii="Times New Roman" w:eastAsia="Times New Roman" w:hAnsi="Times New Roman" w:cs="Times New Roman"/>
+          <w:color w:val="000000"/>
+          <w:sz w:val="28"/>
+          <w:szCs w:val="28"/>
+          <w:lang w:val="en-US" w:eastAsia="ru-RU"/>
+        </w:rPr>
+      </w:pPr>
+      <w:r>
+        <w:rPr>
+          <w:rFonts w:ascii="Times New Roman" w:eastAsia="Times New Roman" w:hAnsi="Times New Roman" w:cs="Times New Roman"/>
+          <w:color w:val="000000"/>
+          <w:sz w:val="28"/>
+          <w:szCs w:val="28"/>
+          <w:lang w:val="en-US" w:eastAsia="ru-RU"/>
+        </w:rPr>
+        <w:t>curl</w:t>
+      </w:r>
+      <w:r>
+        <w:rPr>
+          <w:rFonts w:ascii="Times New Roman" w:eastAsia="Times New Roman" w:hAnsi="Times New Roman" w:cs="Times New Roman"/>
+          <w:color w:val="000000"/>
+          <w:sz w:val="28"/>
+          <w:szCs w:val="28"/>
+          <w:lang w:val="en-US" w:eastAsia="ru-RU"/>
+        </w:rPr>
+        <w:t>_</w:t>
+      </w:r>
+      <w:r>
+        <w:rPr>
+          <w:rFonts w:ascii="Times New Roman" w:eastAsia="Times New Roman" w:hAnsi="Times New Roman" w:cs="Times New Roman"/>
+          <w:color w:val="000000"/>
+          <w:sz w:val="28"/>
+          <w:szCs w:val="28"/>
+          <w:lang w:val="en-US" w:eastAsia="ru-RU"/>
+        </w:rPr>
+        <w:t>setopt</w:t>
+      </w:r>
+      <w:r>
+        <w:rPr>
+          <w:rFonts w:ascii="Times New Roman" w:eastAsia="Times New Roman" w:hAnsi="Times New Roman" w:cs="Times New Roman"/>
+          <w:color w:val="000000"/>
+          <w:sz w:val="28"/>
+          <w:szCs w:val="28"/>
+          <w:lang w:val="en-US" w:eastAsia="ru-RU"/>
+        </w:rPr>
+        <w:t>_</w:t>
+      </w:r>
+      <w:r>
+        <w:rPr>
+          <w:rFonts w:ascii="Times New Roman" w:eastAsia="Times New Roman" w:hAnsi="Times New Roman" w:cs="Times New Roman"/>
+          <w:color w:val="000000"/>
+          <w:sz w:val="28"/>
+          <w:szCs w:val="28"/>
+          <w:lang w:val="en-US" w:eastAsia="ru-RU"/>
+        </w:rPr>
+        <w:t>array</w:t>
+      </w:r>
+      <w:r>
+        <w:rPr>
+          <w:rFonts w:ascii="Times New Roman" w:eastAsia="Times New Roman" w:hAnsi="Times New Roman" w:cs="Times New Roman"/>
+          <w:color w:val="000000"/>
+          <w:sz w:val="28"/>
+          <w:szCs w:val="28"/>
+          <w:lang w:val="en-US" w:eastAsia="ru-RU"/>
+        </w:rPr>
+        <w:t>(</w:t>
+      </w:r>
+      <w:r>
+        <w:rPr>
+          <w:rFonts w:ascii="Times New Roman" w:eastAsia="Times New Roman" w:hAnsi="Times New Roman" w:cs="Times New Roman"/>
+          <w:color w:val="001188"/>
+          <w:sz w:val="28"/>
+          <w:szCs w:val="28"/>
+          <w:lang w:val="en-US" w:eastAsia="ru-RU"/>
+        </w:rPr>
+        <w:t>$</w:t>
+      </w:r>
+      <w:r>
+        <w:rPr>
+          <w:rFonts w:ascii="Times New Roman" w:eastAsia="Times New Roman" w:hAnsi="Times New Roman" w:cs="Times New Roman"/>
+          <w:color w:val="001188"/>
+          <w:sz w:val="28"/>
+          <w:szCs w:val="28"/>
+          <w:lang w:val="en-US" w:eastAsia="ru-RU"/>
+        </w:rPr>
+        <w:t>curl</w:t>
+      </w:r>
+      <w:r>
+        <w:rPr>
+          <w:rFonts w:ascii="Times New Roman" w:eastAsia="Times New Roman" w:hAnsi="Times New Roman" w:cs="Times New Roman"/>
+          <w:color w:val="000000"/>
+          <w:sz w:val="28"/>
+          <w:szCs w:val="28"/>
+          <w:lang w:val="en-US" w:eastAsia="ru-RU"/>
+        </w:rPr>
+        <w:t>,</w:t>
+      </w:r>
+      <w:r>
+        <w:rPr>
+          <w:rFonts w:ascii="Times New Roman" w:eastAsia="Times New Roman" w:hAnsi="Times New Roman" w:cs="Times New Roman"/>
+          <w:color w:val="000000"/>
+          <w:sz w:val="28"/>
+          <w:szCs w:val="28"/>
+          <w:lang w:val="en-US" w:eastAsia="ru-RU"/>
+        </w:rPr>
+        <w:t> </w:t>
+      </w:r>
+      <w:r>
+        <w:rPr>
+          <w:rFonts w:ascii="Times New Roman" w:eastAsia="Times New Roman" w:hAnsi="Times New Roman" w:cs="Times New Roman"/>
+          <w:b/>
+          <w:bCs/>
+          <w:color w:val="800555"/>
+          <w:sz w:val="28"/>
+          <w:szCs w:val="28"/>
+          <w:lang w:val="en-US" w:eastAsia="ru-RU"/>
+        </w:rPr>
+        <w:t>array</w:t>
+      </w:r>
+      <w:r>
+        <w:rPr>
+          <w:rFonts w:ascii="Times New Roman" w:eastAsia="Times New Roman" w:hAnsi="Times New Roman" w:cs="Times New Roman"/>
+          <w:color w:val="000000"/>
+          <w:sz w:val="28"/>
+          <w:szCs w:val="28"/>
+          <w:lang w:val="en-US" w:eastAsia="ru-RU"/>
+        </w:rPr>
+        <w:t>(</w:t>
+      </w:r>
+    </w:p>
+    <w:p>
+      <w:pPr>
+        <w:shd w:val="clear" w:color="auto" w:fill="FFFFFE"/>
+        <w:spacing w:after="0" w:line="270" w:lineRule="atLeast"/>
+        <w:rPr>
+          <w:rFonts w:ascii="Times New Roman" w:eastAsia="Times New Roman" w:hAnsi="Times New Roman" w:cs="Times New Roman"/>
+          <w:color w:val="000000"/>
+          <w:sz w:val="28"/>
+          <w:szCs w:val="28"/>
+          <w:lang w:val="en-US" w:eastAsia="ru-RU"/>
+        </w:rPr>
+      </w:pPr>
+      <w:r>
+        <w:rPr>
+          <w:rFonts w:ascii="Times New Roman" w:eastAsia="Times New Roman" w:hAnsi="Times New Roman" w:cs="Times New Roman"/>
+          <w:color w:val="000000"/>
+          <w:sz w:val="28"/>
+          <w:szCs w:val="28"/>
+          <w:lang w:val="en-US" w:eastAsia="ru-RU"/>
+        </w:rPr>
+        <w:t>  CURLOPT_URL =&gt; </w:t>
+      </w:r>
+      <w:r>
+        <w:rPr>
+          <w:rFonts w:ascii="Times New Roman" w:eastAsia="Times New Roman" w:hAnsi="Times New Roman" w:cs="Times New Roman"/>
+          <w:color w:val="2A00FF"/>
+          <w:sz w:val="28"/>
+          <w:szCs w:val="28"/>
+          <w:lang w:val="en-US" w:eastAsia="ru-RU"/>
+        </w:rPr>
+        <w:t>'http://exbico/public/logout</w:t>
+      </w:r>
+      <w:r>
+        <w:rPr>
+          <w:rFonts w:ascii="Times New Roman" w:eastAsia="Times New Roman" w:hAnsi="Times New Roman" w:cs="Times New Roman"/>
+          <w:color w:val="2A00FF"/>
+          <w:sz w:val="28"/>
+          <w:szCs w:val="28"/>
+          <w:lang w:val="en-US" w:eastAsia="ru-RU"/>
+        </w:rPr>
+        <w:t>'</w:t>
+      </w:r>
+      <w:r>
+        <w:rPr>
+          <w:rFonts w:ascii="Times New Roman" w:eastAsia="Times New Roman" w:hAnsi="Times New Roman" w:cs="Times New Roman"/>
+          <w:color w:val="000000"/>
+          <w:sz w:val="28"/>
+          <w:szCs w:val="28"/>
+          <w:lang w:val="en-US" w:eastAsia="ru-RU"/>
+        </w:rPr>
+        <w:t>,</w:t>
+      </w:r>
+    </w:p>
+    <w:p>
+      <w:pPr>
+        <w:shd w:val="clear" w:color="auto" w:fill="FFFFFE"/>
+        <w:spacing w:after="0" w:line="270" w:lineRule="atLeast"/>
+        <w:rPr>
+          <w:rFonts w:ascii="Times New Roman" w:eastAsia="Times New Roman" w:hAnsi="Times New Roman" w:cs="Times New Roman"/>
+          <w:color w:val="000000"/>
+          <w:sz w:val="28"/>
+          <w:szCs w:val="28"/>
+          <w:lang w:val="en-US" w:eastAsia="ru-RU"/>
+        </w:rPr>
+      </w:pPr>
+      <w:r>
+        <w:rPr>
+          <w:rFonts w:ascii="Times New Roman" w:eastAsia="Times New Roman" w:hAnsi="Times New Roman" w:cs="Times New Roman"/>
+          <w:color w:val="000000"/>
+          <w:sz w:val="28"/>
+          <w:szCs w:val="28"/>
+          <w:lang w:val="en-US" w:eastAsia="ru-RU"/>
+        </w:rPr>
+        <w:t>  CURLOPT_RETURNTRANSFER =&gt; </w:t>
+      </w:r>
+      <w:r>
+        <w:rPr>
+          <w:rFonts w:ascii="Times New Roman" w:eastAsia="Times New Roman" w:hAnsi="Times New Roman" w:cs="Times New Roman"/>
+          <w:b/>
+          <w:bCs/>
+          <w:color w:val="800555"/>
+          <w:sz w:val="28"/>
+          <w:szCs w:val="28"/>
+          <w:lang w:val="en-US" w:eastAsia="ru-RU"/>
+        </w:rPr>
+        <w:t>true</w:t>
+      </w:r>
+      <w:r>
+        <w:rPr>
+          <w:rFonts w:ascii="Times New Roman" w:eastAsia="Times New Roman" w:hAnsi="Times New Roman" w:cs="Times New Roman"/>
+          <w:color w:val="000000"/>
+          <w:sz w:val="28"/>
+          <w:szCs w:val="28"/>
+          <w:lang w:val="en-US" w:eastAsia="ru-RU"/>
+        </w:rPr>
+        <w:t>,</w:t>
+      </w:r>
+    </w:p>
+    <w:p>
+      <w:pPr>
+        <w:shd w:val="clear" w:color="auto" w:fill="FFFFFE"/>
+        <w:spacing w:after="0" w:line="270" w:lineRule="atLeast"/>
+        <w:rPr>
+          <w:rFonts w:ascii="Times New Roman" w:eastAsia="Times New Roman" w:hAnsi="Times New Roman" w:cs="Times New Roman"/>
+          <w:color w:val="000000"/>
+          <w:sz w:val="28"/>
+          <w:szCs w:val="28"/>
+          <w:lang w:val="en-US" w:eastAsia="ru-RU"/>
+        </w:rPr>
+      </w:pPr>
+      <w:r>
+        <w:rPr>
+          <w:rFonts w:ascii="Times New Roman" w:eastAsia="Times New Roman" w:hAnsi="Times New Roman" w:cs="Times New Roman"/>
+          <w:color w:val="000000"/>
+          <w:sz w:val="28"/>
+          <w:szCs w:val="28"/>
+          <w:lang w:val="en-US" w:eastAsia="ru-RU"/>
+        </w:rPr>
+        <w:t>  CURLOPT_ENCODING =&gt; </w:t>
+      </w:r>
+      <w:r>
+        <w:rPr>
+          <w:rFonts w:ascii="Times New Roman" w:eastAsia="Times New Roman" w:hAnsi="Times New Roman" w:cs="Times New Roman"/>
+          <w:color w:val="2A00FF"/>
+          <w:sz w:val="28"/>
+          <w:szCs w:val="28"/>
+          <w:lang w:val="en-US" w:eastAsia="ru-RU"/>
+        </w:rPr>
+        <w:t>''</w:t>
+      </w:r>
+      <w:r>
+        <w:rPr>
+          <w:rFonts w:ascii="Times New Roman" w:eastAsia="Times New Roman" w:hAnsi="Times New Roman" w:cs="Times New Roman"/>
+          <w:color w:val="000000"/>
+          <w:sz w:val="28"/>
+          <w:szCs w:val="28"/>
+          <w:lang w:val="en-US" w:eastAsia="ru-RU"/>
+        </w:rPr>
+        <w:t>,</w:t>
+      </w:r>
+    </w:p>
+    <w:p>
+      <w:pPr>
+        <w:shd w:val="clear" w:color="auto" w:fill="FFFFFE"/>
+        <w:spacing w:after="0" w:line="270" w:lineRule="atLeast"/>
+        <w:rPr>
+          <w:rFonts w:ascii="Times New Roman" w:eastAsia="Times New Roman" w:hAnsi="Times New Roman" w:cs="Times New Roman"/>
+          <w:color w:val="000000"/>
+          <w:sz w:val="28"/>
+          <w:szCs w:val="28"/>
+          <w:lang w:val="en-US" w:eastAsia="ru-RU"/>
+        </w:rPr>
+      </w:pPr>
+      <w:r>
+        <w:rPr>
+          <w:rFonts w:ascii="Times New Roman" w:eastAsia="Times New Roman" w:hAnsi="Times New Roman" w:cs="Times New Roman"/>
+          <w:color w:val="000000"/>
+          <w:sz w:val="28"/>
+          <w:szCs w:val="28"/>
+          <w:lang w:val="en-US" w:eastAsia="ru-RU"/>
+        </w:rPr>
+        <w:t>  CURLOPT_MAXREDIRS =&gt; </w:t>
+      </w:r>
+      <w:r>
+        <w:rPr>
+          <w:rFonts w:ascii="Times New Roman" w:eastAsia="Times New Roman" w:hAnsi="Times New Roman" w:cs="Times New Roman"/>
+          <w:color w:val="098658"/>
+          <w:sz w:val="28"/>
+          <w:szCs w:val="28"/>
+          <w:lang w:val="en-US" w:eastAsia="ru-RU"/>
+        </w:rPr>
+        <w:t>10</w:t>
+      </w:r>
+      <w:r>
+        <w:rPr>
+          <w:rFonts w:ascii="Times New Roman" w:eastAsia="Times New Roman" w:hAnsi="Times New Roman" w:cs="Times New Roman"/>
+          <w:color w:val="000000"/>
+          <w:sz w:val="28"/>
+          <w:szCs w:val="28"/>
+          <w:lang w:val="en-US" w:eastAsia="ru-RU"/>
+        </w:rPr>
+        <w:t>,</w:t>
+      </w:r>
+    </w:p>
+    <w:p>
+      <w:pPr>
+        <w:shd w:val="clear" w:color="auto" w:fill="FFFFFE"/>
+        <w:spacing w:after="0" w:line="270" w:lineRule="atLeast"/>
+        <w:rPr>
+          <w:rFonts w:ascii="Times New Roman" w:eastAsia="Times New Roman" w:hAnsi="Times New Roman" w:cs="Times New Roman"/>
+          <w:color w:val="000000"/>
+          <w:sz w:val="28"/>
+          <w:szCs w:val="28"/>
+          <w:lang w:val="en-US" w:eastAsia="ru-RU"/>
+        </w:rPr>
+      </w:pPr>
+      <w:r>
+        <w:rPr>
+          <w:rFonts w:ascii="Times New Roman" w:eastAsia="Times New Roman" w:hAnsi="Times New Roman" w:cs="Times New Roman"/>
+          <w:color w:val="000000"/>
+          <w:sz w:val="28"/>
+          <w:szCs w:val="28"/>
+          <w:lang w:val="en-US" w:eastAsia="ru-RU"/>
+        </w:rPr>
+        <w:t>  CURLOPT_TIMEOUT =&gt; </w:t>
+      </w:r>
+      <w:r>
+        <w:rPr>
+          <w:rFonts w:ascii="Times New Roman" w:eastAsia="Times New Roman" w:hAnsi="Times New Roman" w:cs="Times New Roman"/>
+          <w:color w:val="098658"/>
+          <w:sz w:val="28"/>
+          <w:szCs w:val="28"/>
+          <w:lang w:val="en-US" w:eastAsia="ru-RU"/>
+        </w:rPr>
+        <w:t>0</w:t>
+      </w:r>
+      <w:r>
+        <w:rPr>
+          <w:rFonts w:ascii="Times New Roman" w:eastAsia="Times New Roman" w:hAnsi="Times New Roman" w:cs="Times New Roman"/>
+          <w:color w:val="000000"/>
+          <w:sz w:val="28"/>
+          <w:szCs w:val="28"/>
+          <w:lang w:val="en-US" w:eastAsia="ru-RU"/>
+        </w:rPr>
+        <w:t>,</w:t>
+      </w:r>
+    </w:p>
+    <w:p>
+      <w:pPr>
+        <w:shd w:val="clear" w:color="auto" w:fill="FFFFFE"/>
+        <w:spacing w:after="0" w:line="270" w:lineRule="atLeast"/>
+        <w:rPr>
+          <w:rFonts w:ascii="Times New Roman" w:eastAsia="Times New Roman" w:hAnsi="Times New Roman" w:cs="Times New Roman"/>
+          <w:color w:val="000000"/>
+          <w:sz w:val="28"/>
+          <w:szCs w:val="28"/>
+          <w:lang w:val="en-US" w:eastAsia="ru-RU"/>
+        </w:rPr>
+      </w:pPr>
+      <w:r>
+        <w:rPr>
+          <w:rFonts w:ascii="Times New Roman" w:eastAsia="Times New Roman" w:hAnsi="Times New Roman" w:cs="Times New Roman"/>
+          <w:color w:val="000000"/>
+          <w:sz w:val="28"/>
+          <w:szCs w:val="28"/>
+          <w:lang w:val="en-US" w:eastAsia="ru-RU"/>
+        </w:rPr>
+        <w:t>  CURLOPT_FOLLOWLOCATION =&gt; </w:t>
+      </w:r>
+      <w:r>
+        <w:rPr>
+          <w:rFonts w:ascii="Times New Roman" w:eastAsia="Times New Roman" w:hAnsi="Times New Roman" w:cs="Times New Roman"/>
+          <w:b/>
+          <w:bCs/>
+          <w:color w:val="800555"/>
+          <w:sz w:val="28"/>
+          <w:szCs w:val="28"/>
+          <w:lang w:val="en-US" w:eastAsia="ru-RU"/>
+        </w:rPr>
+        <w:t>true</w:t>
+      </w:r>
+      <w:r>
+        <w:rPr>
+          <w:rFonts w:ascii="Times New Roman" w:eastAsia="Times New Roman" w:hAnsi="Times New Roman" w:cs="Times New Roman"/>
+          <w:color w:val="000000"/>
+          <w:sz w:val="28"/>
+          <w:szCs w:val="28"/>
+          <w:lang w:val="en-US" w:eastAsia="ru-RU"/>
+        </w:rPr>
+        <w:t>,</w:t>
+      </w:r>
+    </w:p>
+    <w:p>
+      <w:pPr>
+        <w:shd w:val="clear" w:color="auto" w:fill="FFFFFE"/>
+        <w:spacing w:after="0" w:line="270" w:lineRule="atLeast"/>
+        <w:rPr>
+          <w:rFonts w:ascii="Times New Roman" w:eastAsia="Times New Roman" w:hAnsi="Times New Roman" w:cs="Times New Roman"/>
+          <w:color w:val="000000"/>
+          <w:sz w:val="28"/>
+          <w:szCs w:val="28"/>
+          <w:lang w:val="en-US" w:eastAsia="ru-RU"/>
+        </w:rPr>
+      </w:pPr>
+      <w:r>
+        <w:rPr>
+          <w:rFonts w:ascii="Times New Roman" w:eastAsia="Times New Roman" w:hAnsi="Times New Roman" w:cs="Times New Roman"/>
+          <w:color w:val="000000"/>
+          <w:sz w:val="28"/>
+          <w:szCs w:val="28"/>
+          <w:lang w:val="en-US" w:eastAsia="ru-RU"/>
+        </w:rPr>
+        <w:t>  CURLOPT_HTTP_VERSION =&gt; CURL_HTTP_VERSION_1_1,</w:t>
+      </w:r>
+    </w:p>
+    <w:p>
+      <w:pPr>
+        <w:shd w:val="clear" w:color="auto" w:fill="FFFFFE"/>
+        <w:spacing w:after="0" w:line="270" w:lineRule="atLeast"/>
+        <w:rPr>
+          <w:rFonts w:ascii="Times New Roman" w:eastAsia="Times New Roman" w:hAnsi="Times New Roman" w:cs="Times New Roman"/>
+          <w:color w:val="000000"/>
+          <w:sz w:val="28"/>
+          <w:szCs w:val="28"/>
+          <w:lang w:val="en-US" w:eastAsia="ru-RU"/>
+        </w:rPr>
+      </w:pPr>
+      <w:r>
+        <w:rPr>
+          <w:rFonts w:ascii="Times New Roman" w:eastAsia="Times New Roman" w:hAnsi="Times New Roman" w:cs="Times New Roman"/>
+          <w:color w:val="000000"/>
+          <w:sz w:val="28"/>
+          <w:szCs w:val="28"/>
+          <w:lang w:val="en-US" w:eastAsia="ru-RU"/>
+        </w:rPr>
+        <w:t>  CURLOPT_CUSTOMREQUEST =&gt; </w:t>
+      </w:r>
+      <w:r>
+        <w:rPr>
+          <w:rFonts w:ascii="Times New Roman" w:eastAsia="Times New Roman" w:hAnsi="Times New Roman" w:cs="Times New Roman"/>
+          <w:color w:val="2A00FF"/>
+          <w:sz w:val="28"/>
+          <w:szCs w:val="28"/>
+          <w:lang w:val="en-US" w:eastAsia="ru-RU"/>
+        </w:rPr>
+        <w:t>'POST'</w:t>
+      </w:r>
+      <w:r>
+        <w:rPr>
+          <w:rFonts w:ascii="Times New Roman" w:eastAsia="Times New Roman" w:hAnsi="Times New Roman" w:cs="Times New Roman"/>
+          <w:color w:val="000000"/>
+          <w:sz w:val="28"/>
+          <w:szCs w:val="28"/>
+          <w:lang w:val="en-US" w:eastAsia="ru-RU"/>
+        </w:rPr>
+        <w:t>,</w:t>
+      </w:r>
+    </w:p>
+    <w:p>
+      <w:pPr>
+        <w:shd w:val="clear" w:color="auto" w:fill="FFFFFE"/>
+        <w:spacing w:after="0" w:line="270" w:lineRule="atLeast"/>
+        <w:rPr>
+          <w:rFonts w:ascii="Times New Roman" w:eastAsia="Times New Roman" w:hAnsi="Times New Roman" w:cs="Times New Roman"/>
+          <w:color w:val="000000"/>
+          <w:sz w:val="28"/>
+          <w:szCs w:val="28"/>
+          <w:lang w:val="en-US" w:eastAsia="ru-RU"/>
+        </w:rPr>
+      </w:pPr>
+      <w:r>
+        <w:rPr>
+          <w:rFonts w:ascii="Times New Roman" w:eastAsia="Times New Roman" w:hAnsi="Times New Roman" w:cs="Times New Roman"/>
+          <w:color w:val="000000"/>
+          <w:sz w:val="28"/>
+          <w:szCs w:val="28"/>
+          <w:lang w:val="en-US" w:eastAsia="ru-RU"/>
+        </w:rPr>
+        <w:t>));</w:t>
+      </w:r>
+    </w:p>
+    <w:p>
+      <w:pPr>
+        <w:shd w:val="clear" w:color="auto" w:fill="FFFFFE"/>
+        <w:spacing w:after="0" w:line="270" w:lineRule="atLeast"/>
+        <w:rPr>
+          <w:rFonts w:ascii="Times New Roman" w:eastAsia="Times New Roman" w:hAnsi="Times New Roman" w:cs="Times New Roman"/>
+          <w:color w:val="000000"/>
+          <w:sz w:val="28"/>
+          <w:szCs w:val="28"/>
+          <w:lang w:val="en-US" w:eastAsia="ru-RU"/>
+        </w:rPr>
+      </w:pPr>
+      <w:r>
+        <w:rPr>
+          <w:rFonts w:ascii="Times New Roman" w:eastAsia="Times New Roman" w:hAnsi="Times New Roman" w:cs="Times New Roman"/>
+          <w:color w:val="001188"/>
+          <w:sz w:val="28"/>
+          <w:szCs w:val="28"/>
+          <w:lang w:val="en-US" w:eastAsia="ru-RU"/>
+        </w:rPr>
+        <w:t>$response</w:t>
+      </w:r>
+      <w:r>
+        <w:rPr>
+          <w:rFonts w:ascii="Times New Roman" w:eastAsia="Times New Roman" w:hAnsi="Times New Roman" w:cs="Times New Roman"/>
+          <w:color w:val="000000"/>
+          <w:sz w:val="28"/>
+          <w:szCs w:val="28"/>
+          <w:lang w:val="en-US" w:eastAsia="ru-RU"/>
+        </w:rPr>
+        <w:t> = curl_exec(</w:t>
+      </w:r>
+      <w:r>
+        <w:rPr>
+          <w:rFonts w:ascii="Times New Roman" w:eastAsia="Times New Roman" w:hAnsi="Times New Roman" w:cs="Times New Roman"/>
+          <w:color w:val="001188"/>
+          <w:sz w:val="28"/>
+          <w:szCs w:val="28"/>
+          <w:lang w:val="en-US" w:eastAsia="ru-RU"/>
+        </w:rPr>
+        <w:t>$curl</w:t>
+      </w:r>
+      <w:r>
+        <w:rPr>
+          <w:rFonts w:ascii="Times New Roman" w:eastAsia="Times New Roman" w:hAnsi="Times New Roman" w:cs="Times New Roman"/>
+          <w:color w:val="000000"/>
+          <w:sz w:val="28"/>
+          <w:szCs w:val="28"/>
+          <w:lang w:val="en-US" w:eastAsia="ru-RU"/>
+        </w:rPr>
+        <w:t>);</w:t>
+      </w:r>
+    </w:p>
+    <w:p>
+      <w:pPr>
+        <w:shd w:val="clear" w:color="auto" w:fill="FFFFFE"/>
+        <w:spacing w:after="0" w:line="270" w:lineRule="atLeast"/>
+        <w:rPr>
+          <w:rFonts w:ascii="Times New Roman" w:eastAsia="Times New Roman" w:hAnsi="Times New Roman" w:cs="Times New Roman"/>
+          <w:color w:val="000000"/>
+          <w:sz w:val="28"/>
+          <w:szCs w:val="28"/>
+          <w:lang w:val="en-US" w:eastAsia="ru-RU"/>
+        </w:rPr>
+      </w:pPr>
+      <w:r>
+        <w:rPr>
+          <w:rFonts w:ascii="Times New Roman" w:eastAsia="Times New Roman" w:hAnsi="Times New Roman" w:cs="Times New Roman"/>
+          <w:color w:val="000000"/>
+          <w:sz w:val="28"/>
+          <w:szCs w:val="28"/>
+          <w:lang w:val="en-US" w:eastAsia="ru-RU"/>
+        </w:rPr>
+        <w:t>curl_close(</w:t>
+      </w:r>
+      <w:r>
+        <w:rPr>
+          <w:rFonts w:ascii="Times New Roman" w:eastAsia="Times New Roman" w:hAnsi="Times New Roman" w:cs="Times New Roman"/>
+          <w:color w:val="001188"/>
+          <w:sz w:val="28"/>
+          <w:szCs w:val="28"/>
+          <w:lang w:val="en-US" w:eastAsia="ru-RU"/>
+        </w:rPr>
+        <w:t>$curl</w:t>
+      </w:r>
+      <w:r>
+        <w:rPr>
+          <w:rFonts w:ascii="Times New Roman" w:eastAsia="Times New Roman" w:hAnsi="Times New Roman" w:cs="Times New Roman"/>
+          <w:color w:val="000000"/>
+          <w:sz w:val="28"/>
+          <w:szCs w:val="28"/>
+          <w:lang w:val="en-US" w:eastAsia="ru-RU"/>
+        </w:rPr>
+        <w:t>);</w:t>
+      </w:r>
+    </w:p>
+    <w:p>
+      <w:pPr>
+        <w:shd w:val="clear" w:color="auto" w:fill="FFFFFE"/>
+        <w:spacing w:after="0" w:line="270" w:lineRule="atLeast"/>
+        <w:rPr>
+          <w:rFonts w:ascii="Times New Roman" w:eastAsia="Times New Roman" w:hAnsi="Times New Roman" w:cs="Times New Roman"/>
+          <w:color w:val="000000"/>
+          <w:sz w:val="28"/>
+          <w:szCs w:val="28"/>
+          <w:lang w:val="en-US" w:eastAsia="ru-RU"/>
+        </w:rPr>
+      </w:pPr>
+      <w:r>
+        <w:rPr>
+          <w:rFonts w:ascii="Times New Roman" w:eastAsia="Times New Roman" w:hAnsi="Times New Roman" w:cs="Times New Roman"/>
+          <w:b/>
+          <w:bCs/>
+          <w:color w:val="800555"/>
+          <w:sz w:val="28"/>
+          <w:szCs w:val="28"/>
+          <w:lang w:val="en-US" w:eastAsia="ru-RU"/>
+        </w:rPr>
+        <w:t>echo</w:t>
+      </w:r>
+      <w:r>
+        <w:rPr>
+          <w:rFonts w:ascii="Times New Roman" w:eastAsia="Times New Roman" w:hAnsi="Times New Roman" w:cs="Times New Roman"/>
+          <w:color w:val="000000"/>
+          <w:sz w:val="28"/>
+          <w:szCs w:val="28"/>
+          <w:lang w:val="en-US" w:eastAsia="ru-RU"/>
+        </w:rPr>
+        <w:t> </w:t>
+      </w:r>
+      <w:r>
+        <w:rPr>
+          <w:rFonts w:ascii="Times New Roman" w:eastAsia="Times New Roman" w:hAnsi="Times New Roman" w:cs="Times New Roman"/>
+          <w:color w:val="001188"/>
+          <w:sz w:val="28"/>
+          <w:szCs w:val="28"/>
+          <w:lang w:val="en-US" w:eastAsia="ru-RU"/>
+        </w:rPr>
+        <w:t>$response</w:t>
+      </w:r>
+      <w:r>
+        <w:rPr>
+          <w:rFonts w:ascii="Times New Roman" w:eastAsia="Times New Roman" w:hAnsi="Times New Roman" w:cs="Times New Roman"/>
+          <w:color w:val="000000"/>
+          <w:sz w:val="28"/>
+          <w:szCs w:val="28"/>
+          <w:lang w:val="en-US" w:eastAsia="ru-RU"/>
+        </w:rPr>
+        <w:t>;</w:t>
+      </w:r>
+    </w:p>
+    <w:p>
+      <w:pPr>
+        <w:shd w:val="clear" w:color="auto" w:fill="FFFFFE"/>
+        <w:spacing w:after="0" w:line="270" w:lineRule="atLeast"/>
+        <w:rPr>
+          <w:rFonts w:ascii="Times New Roman" w:eastAsia="Times New Roman" w:hAnsi="Times New Roman" w:cs="Times New Roman"/>
+          <w:color w:val="000000"/>
+          <w:sz w:val="28"/>
+          <w:szCs w:val="28"/>
+          <w:lang w:val="en-US" w:eastAsia="ru-RU"/>
+        </w:rPr>
+      </w:pPr>
+    </w:p>
+    <w:p>
+      <w:pPr>
+        <w:shd w:val="clear" w:color="auto" w:fill="FFFFFE"/>
+        <w:spacing w:after="0" w:line="270" w:lineRule="atLeast"/>
+        <w:rPr>
+          <w:rFonts w:ascii="Times New Roman" w:eastAsia="Times New Roman" w:hAnsi="Times New Roman" w:cs="Times New Roman"/>
+          <w:color w:val="000000"/>
+          <w:sz w:val="28"/>
+          <w:szCs w:val="28"/>
+          <w:lang w:val="en-US" w:eastAsia="ru-RU"/>
+        </w:rPr>
       </w:pPr>
     </w:p>
     <w:p>
@@ -1116,6 +3148,7 @@
           <w:sz w:val="28"/>
           <w:szCs w:val="28"/>
         </w:rPr>
+        <w:lastRenderedPageBreak/>
         <w:t xml:space="preserve">Используется фреймворк </w:t>
       </w:r>
       <w:r>
@@ -1160,7 +3193,6 @@
           <w:i/>
           <w:sz w:val="28"/>
           <w:szCs w:val="28"/>
-          <w:lang w:val="en-US"/>
         </w:rPr>
       </w:pPr>
       <w:r>
@@ -1349,6 +3381,7 @@
           <w:i/>
           <w:sz w:val="28"/>
           <w:szCs w:val="28"/>
+          <w:lang w:val="en-US"/>
         </w:rPr>
       </w:pPr>
       <w:r>
@@ -1358,14 +3391,24 @@
           <w:sz w:val="28"/>
           <w:szCs w:val="28"/>
         </w:rPr>
-        <w:lastRenderedPageBreak/>
-        <w:t>Шаблоны:</w:t>
-      </w:r>
-      <w:r>
-        <w:rPr>
-          <w:rFonts w:ascii="Times New Roman" w:hAnsi="Times New Roman" w:cs="Times New Roman"/>
-          <w:sz w:val="28"/>
-          <w:szCs w:val="28"/>
+        <w:t>Шаблоны</w:t>
+      </w:r>
+      <w:r>
+        <w:rPr>
+          <w:rFonts w:ascii="Times New Roman" w:hAnsi="Times New Roman" w:cs="Times New Roman"/>
+          <w:b/>
+          <w:sz w:val="28"/>
+          <w:szCs w:val="28"/>
+          <w:lang w:val="en-US"/>
+        </w:rPr>
+        <w:t>:</w:t>
+      </w:r>
+      <w:r>
+        <w:rPr>
+          <w:rFonts w:ascii="Times New Roman" w:hAnsi="Times New Roman" w:cs="Times New Roman"/>
+          <w:sz w:val="28"/>
+          <w:szCs w:val="28"/>
+          <w:lang w:val="en-US"/>
         </w:rPr>
         <w:t xml:space="preserve"> </w:t>
       </w:r>
@@ -1375,6 +3418,7 @@
           <w:i/>
           <w:sz w:val="28"/>
           <w:szCs w:val="28"/>
+          <w:lang w:val="en-US"/>
         </w:rPr>
         <w:t>/resources/views/</w:t>
       </w:r>
@@ -1385,6 +3429,7 @@
           <w:rFonts w:ascii="Times New Roman" w:hAnsi="Times New Roman" w:cs="Times New Roman"/>
           <w:sz w:val="28"/>
           <w:szCs w:val="28"/>
+          <w:lang w:val="en-US"/>
         </w:rPr>
       </w:pPr>
       <w:r>
@@ -1394,7 +3439,7 @@
           <w:sz w:val="28"/>
           <w:szCs w:val="28"/>
         </w:rPr>
-        <w:t xml:space="preserve">Файл класса </w:t>
+        <w:t>Файл</w:t>
       </w:r>
       <w:r>
         <w:rPr>
@@ -1404,6 +3449,35 @@
           <w:szCs w:val="28"/>
           <w:lang w:val="en-US"/>
         </w:rPr>
+        <w:t xml:space="preserve"> </w:t>
+      </w:r>
+      <w:r>
+        <w:rPr>
+          <w:rFonts w:ascii="Times New Roman" w:hAnsi="Times New Roman" w:cs="Times New Roman"/>
+          <w:b/>
+          <w:sz w:val="28"/>
+          <w:szCs w:val="28"/>
+        </w:rPr>
+        <w:t>класса</w:t>
+      </w:r>
+      <w:r>
+        <w:rPr>
+          <w:rFonts w:ascii="Times New Roman" w:hAnsi="Times New Roman" w:cs="Times New Roman"/>
+          <w:b/>
+          <w:sz w:val="28"/>
+          <w:szCs w:val="28"/>
+          <w:lang w:val="en-US"/>
+        </w:rPr>
+        <w:t xml:space="preserve"> </w:t>
+      </w:r>
+      <w:r>
+        <w:rPr>
+          <w:rFonts w:ascii="Times New Roman" w:hAnsi="Times New Roman" w:cs="Times New Roman"/>
+          <w:b/>
+          <w:sz w:val="28"/>
+          <w:szCs w:val="28"/>
+          <w:lang w:val="en-US"/>
+        </w:rPr>
         <w:t>CSRF</w:t>
       </w:r>
       <w:r>
@@ -1412,23 +3486,45 @@
           <w:b/>
           <w:sz w:val="28"/>
           <w:szCs w:val="28"/>
-        </w:rPr>
-        <w:t xml:space="preserve"> верификации:</w:t>
-      </w:r>
-      <w:r>
-        <w:rPr>
-          <w:rFonts w:ascii="Times New Roman" w:hAnsi="Times New Roman" w:cs="Times New Roman"/>
-          <w:sz w:val="28"/>
-          <w:szCs w:val="28"/>
+          <w:lang w:val="en-US"/>
         </w:rPr>
         <w:t xml:space="preserve"> </w:t>
       </w:r>
       <w:r>
         <w:rPr>
           <w:rFonts w:ascii="Times New Roman" w:hAnsi="Times New Roman" w:cs="Times New Roman"/>
-          <w:i/>
-          <w:sz w:val="28"/>
-          <w:szCs w:val="28"/>
+          <w:b/>
+          <w:sz w:val="28"/>
+          <w:szCs w:val="28"/>
+        </w:rPr>
+        <w:t>верификации</w:t>
+      </w:r>
+      <w:r>
+        <w:rPr>
+          <w:rFonts w:ascii="Times New Roman" w:hAnsi="Times New Roman" w:cs="Times New Roman"/>
+          <w:b/>
+          <w:sz w:val="28"/>
+          <w:szCs w:val="28"/>
+          <w:lang w:val="en-US"/>
+        </w:rPr>
+        <w:t>:</w:t>
+      </w:r>
+      <w:r>
+        <w:rPr>
+          <w:rFonts w:ascii="Times New Roman" w:hAnsi="Times New Roman" w:cs="Times New Roman"/>
+          <w:sz w:val="28"/>
+          <w:szCs w:val="28"/>
+          <w:lang w:val="en-US"/>
+        </w:rPr>
+        <w:t xml:space="preserve"> </w:t>
+      </w:r>
+      <w:r>
+        <w:rPr>
+          <w:rFonts w:ascii="Times New Roman" w:hAnsi="Times New Roman" w:cs="Times New Roman"/>
+          <w:i/>
+          <w:sz w:val="28"/>
+          <w:szCs w:val="28"/>
+          <w:lang w:val="en-US"/>
         </w:rPr>
         <w:t>/</w:t>
       </w:r>
@@ -1448,6 +3544,7 @@
           <w:i/>
           <w:sz w:val="28"/>
           <w:szCs w:val="28"/>
+          <w:lang w:val="en-US"/>
         </w:rPr>
         <w:t>/</w:t>
       </w:r>
@@ -1467,6 +3564,7 @@
           <w:i/>
           <w:sz w:val="28"/>
           <w:szCs w:val="28"/>
+          <w:lang w:val="en-US"/>
         </w:rPr>
         <w:t>/</w:t>
       </w:r>
@@ -1486,6 +3584,7 @@
           <w:i/>
           <w:sz w:val="28"/>
           <w:szCs w:val="28"/>
+          <w:lang w:val="en-US"/>
         </w:rPr>
         <w:t>/</w:t>
       </w:r>
@@ -1505,6 +3604,7 @@
           <w:i/>
           <w:sz w:val="28"/>
           <w:szCs w:val="28"/>
+          <w:lang w:val="en-US"/>
         </w:rPr>
         <w:t>.</w:t>
       </w:r>
@@ -1526,6 +3626,7 @@
           <w:rFonts w:ascii="Times New Roman" w:hAnsi="Times New Roman" w:cs="Times New Roman"/>
           <w:sz w:val="28"/>
           <w:szCs w:val="28"/>
+          <w:lang w:val="en-US"/>
         </w:rPr>
       </w:pPr>
     </w:p>
@@ -1536,7 +3637,6 @@
           <w:rFonts w:ascii="Times New Roman" w:hAnsi="Times New Roman" w:cs="Times New Roman"/>
           <w:sz w:val="28"/>
           <w:szCs w:val="28"/>
-          <w:lang w:val="en-US"/>
         </w:rPr>
       </w:pPr>
       <w:r>
@@ -1550,6 +3650,14 @@
       <w:r>
         <w:rPr>
           <w:rFonts w:ascii="Times New Roman" w:hAnsi="Times New Roman" w:cs="Times New Roman"/>
+          <w:sz w:val="28"/>
+          <w:szCs w:val="28"/>
+        </w:rPr>
+        <w:t>“</w:t>
+      </w:r>
+      <w:r>
+        <w:rPr>
+          <w:rFonts w:ascii="Times New Roman" w:hAnsi="Times New Roman" w:cs="Times New Roman"/>
           <w:i/>
           <w:sz w:val="28"/>
           <w:szCs w:val="28"/>
@@ -1569,11 +3677,28 @@
       <w:r>
         <w:rPr>
           <w:rFonts w:ascii="Times New Roman" w:hAnsi="Times New Roman" w:cs="Times New Roman"/>
-          <w:i/>
-          <w:sz w:val="28"/>
-          <w:szCs w:val="28"/>
-        </w:rPr>
-        <w:t>/</w:t>
+          <w:sz w:val="28"/>
+          <w:szCs w:val="28"/>
+        </w:rPr>
+        <w:t xml:space="preserve">” </w:t>
+      </w:r>
+      <w:r>
+        <w:rPr>
+          <w:rFonts w:ascii="Times New Roman" w:hAnsi="Times New Roman" w:cs="Times New Roman"/>
+          <w:sz w:val="28"/>
+          <w:szCs w:val="28"/>
+        </w:rPr>
+        <w:t xml:space="preserve">обрабатывается методом </w:t>
+      </w:r>
+      <w:r>
+        <w:rPr>
+          <w:rFonts w:ascii="Times New Roman" w:hAnsi="Times New Roman" w:cs="Times New Roman"/>
+          <w:i/>
+          <w:sz w:val="28"/>
+          <w:szCs w:val="28"/>
+          <w:lang w:val="en-US"/>
+        </w:rPr>
+        <w:t>store</w:t>
       </w:r>
       <w:r>
         <w:rPr>
@@ -1589,17 +3714,17 @@
           <w:sz w:val="28"/>
           <w:szCs w:val="28"/>
         </w:rPr>
-        <w:t xml:space="preserve">обрабатывается методом </w:t>
-      </w:r>
-      <w:r>
-        <w:rPr>
-          <w:rFonts w:ascii="Times New Roman" w:hAnsi="Times New Roman" w:cs="Times New Roman"/>
-          <w:i/>
-          <w:sz w:val="28"/>
-          <w:szCs w:val="28"/>
-          <w:lang w:val="en-US"/>
-        </w:rPr>
-        <w:t>store</w:t>
+        <w:t xml:space="preserve">контроллера </w:t>
+      </w:r>
+      <w:r>
+        <w:rPr>
+          <w:rFonts w:ascii="Times New Roman" w:hAnsi="Times New Roman" w:cs="Times New Roman"/>
+          <w:i/>
+          <w:sz w:val="28"/>
+          <w:szCs w:val="28"/>
+          <w:lang w:val="en-US"/>
+        </w:rPr>
+        <w:t>CalcController</w:t>
       </w:r>
       <w:r>
         <w:rPr>
@@ -1614,18 +3739,940 @@
           <w:rFonts w:ascii="Times New Roman" w:hAnsi="Times New Roman" w:cs="Times New Roman"/>
           <w:sz w:val="28"/>
           <w:szCs w:val="28"/>
+          <w:lang w:val="en-US"/>
+        </w:rPr>
+        <w:t>c</w:t>
+      </w:r>
+      <w:r>
+        <w:rPr>
+          <w:rFonts w:ascii="Times New Roman" w:hAnsi="Times New Roman" w:cs="Times New Roman"/>
+          <w:sz w:val="28"/>
+          <w:szCs w:val="28"/>
+        </w:rPr>
+        <w:t xml:space="preserve"> </w:t>
+      </w:r>
+      <w:r>
+        <w:rPr>
+          <w:rFonts w:ascii="Times New Roman" w:hAnsi="Times New Roman" w:cs="Times New Roman"/>
+          <w:sz w:val="28"/>
+          <w:szCs w:val="28"/>
+        </w:rPr>
+        <w:t xml:space="preserve">передачей в качестве входных параметров запроса и объекта класса </w:t>
+      </w:r>
+      <w:r>
+        <w:rPr>
+          <w:rFonts w:ascii="Times New Roman" w:hAnsi="Times New Roman" w:cs="Times New Roman"/>
+          <w:sz w:val="28"/>
+          <w:szCs w:val="28"/>
+          <w:lang w:val="en-US"/>
+        </w:rPr>
+        <w:t>Calc</w:t>
+      </w:r>
+      <w:r>
+        <w:rPr>
+          <w:rFonts w:ascii="Times New Roman" w:hAnsi="Times New Roman" w:cs="Times New Roman"/>
+          <w:sz w:val="28"/>
+          <w:szCs w:val="28"/>
+        </w:rPr>
+        <w:t xml:space="preserve"> </w:t>
+      </w:r>
+      <w:r>
+        <w:rPr>
+          <w:rFonts w:ascii="Times New Roman" w:hAnsi="Times New Roman" w:cs="Times New Roman"/>
+          <w:sz w:val="28"/>
+          <w:szCs w:val="28"/>
+        </w:rPr>
+        <w:t xml:space="preserve">одноимённой модели. Логика контроллера обеспечивает запись в таблицу </w:t>
+      </w:r>
+      <w:r>
+        <w:rPr>
+          <w:rFonts w:ascii="Times New Roman" w:hAnsi="Times New Roman" w:cs="Times New Roman"/>
+          <w:i/>
+          <w:sz w:val="28"/>
+          <w:szCs w:val="28"/>
+        </w:rPr>
+        <w:t>“</w:t>
+      </w:r>
+      <w:r>
+        <w:rPr>
+          <w:rFonts w:ascii="Times New Roman" w:hAnsi="Times New Roman" w:cs="Times New Roman"/>
+          <w:i/>
+          <w:sz w:val="28"/>
+          <w:szCs w:val="28"/>
+          <w:lang w:val="en-US"/>
+        </w:rPr>
+        <w:t>calcs</w:t>
+      </w:r>
+      <w:r>
+        <w:rPr>
+          <w:rFonts w:ascii="Times New Roman" w:hAnsi="Times New Roman" w:cs="Times New Roman"/>
+          <w:i/>
+          <w:sz w:val="28"/>
+          <w:szCs w:val="28"/>
+        </w:rPr>
+        <w:t>”</w:t>
+      </w:r>
+      <w:r>
+        <w:rPr>
+          <w:rFonts w:ascii="Times New Roman" w:hAnsi="Times New Roman" w:cs="Times New Roman"/>
+          <w:sz w:val="28"/>
+          <w:szCs w:val="28"/>
+        </w:rPr>
+        <w:t xml:space="preserve"> </w:t>
+      </w:r>
+      <w:r>
+        <w:rPr>
+          <w:rFonts w:ascii="Times New Roman" w:hAnsi="Times New Roman" w:cs="Times New Roman"/>
+          <w:sz w:val="28"/>
+          <w:szCs w:val="28"/>
+        </w:rPr>
+        <w:t>базы данных</w:t>
+      </w:r>
+      <w:r>
+        <w:rPr>
+          <w:rFonts w:ascii="Times New Roman" w:hAnsi="Times New Roman" w:cs="Times New Roman"/>
+          <w:sz w:val="28"/>
+          <w:szCs w:val="28"/>
+        </w:rPr>
+        <w:t>:</w:t>
+      </w:r>
+      <w:r>
+        <w:rPr>
+          <w:rFonts w:ascii="Times New Roman" w:hAnsi="Times New Roman" w:cs="Times New Roman"/>
+          <w:sz w:val="28"/>
+          <w:szCs w:val="28"/>
+        </w:rPr>
+        <w:t xml:space="preserve"> </w:t>
+      </w:r>
+    </w:p>
+    <w:p>
+      <w:pPr>
+        <w:rPr>
+          <w:rFonts w:ascii="Times New Roman" w:hAnsi="Times New Roman" w:cs="Times New Roman"/>
+          <w:sz w:val="28"/>
+          <w:szCs w:val="28"/>
+        </w:rPr>
+      </w:pPr>
+      <w:r>
+        <w:rPr>
+          <w:rFonts w:ascii="Times New Roman" w:hAnsi="Times New Roman" w:cs="Times New Roman"/>
+          <w:sz w:val="28"/>
+          <w:szCs w:val="28"/>
+        </w:rPr>
+        <w:t>параметров запроса</w:t>
+      </w:r>
+      <w:r>
+        <w:rPr>
+          <w:rFonts w:ascii="Times New Roman" w:hAnsi="Times New Roman" w:cs="Times New Roman"/>
+          <w:sz w:val="28"/>
+          <w:szCs w:val="28"/>
+        </w:rPr>
+        <w:t xml:space="preserve"> -</w:t>
+      </w:r>
+      <w:r>
+        <w:rPr>
+          <w:rFonts w:ascii="Times New Roman" w:hAnsi="Times New Roman" w:cs="Times New Roman"/>
+          <w:sz w:val="28"/>
+          <w:szCs w:val="28"/>
+        </w:rPr>
+        <w:t xml:space="preserve"> </w:t>
+      </w:r>
+      <w:r>
+        <w:rPr>
+          <w:rFonts w:ascii="Times New Roman" w:hAnsi="Times New Roman" w:cs="Times New Roman"/>
+          <w:sz w:val="28"/>
+          <w:szCs w:val="28"/>
+        </w:rPr>
+        <w:t>числа</w:t>
+      </w:r>
+      <w:r>
+        <w:rPr>
+          <w:rFonts w:ascii="Times New Roman" w:hAnsi="Times New Roman" w:cs="Times New Roman"/>
+          <w:sz w:val="28"/>
+          <w:szCs w:val="28"/>
+        </w:rPr>
+        <w:t xml:space="preserve"> </w:t>
+      </w:r>
+      <w:r>
+        <w:rPr>
+          <w:rFonts w:ascii="Times New Roman" w:hAnsi="Times New Roman" w:cs="Times New Roman"/>
+          <w:b/>
+          <w:sz w:val="28"/>
+          <w:szCs w:val="28"/>
+          <w:lang w:val="en-US"/>
+        </w:rPr>
+        <w:t>intParam</w:t>
+      </w:r>
+      <w:r>
+        <w:rPr>
+          <w:rFonts w:ascii="Times New Roman" w:hAnsi="Times New Roman" w:cs="Times New Roman"/>
+          <w:sz w:val="28"/>
+          <w:szCs w:val="28"/>
+        </w:rPr>
+        <w:t xml:space="preserve"> (</w:t>
+      </w:r>
+      <w:r>
+        <w:rPr>
+          <w:rFonts w:ascii="Times New Roman" w:hAnsi="Times New Roman" w:cs="Times New Roman"/>
+          <w:sz w:val="28"/>
+          <w:szCs w:val="28"/>
+        </w:rPr>
+        <w:t xml:space="preserve">в </w:t>
+      </w:r>
+      <w:r>
+        <w:rPr>
+          <w:rFonts w:ascii="Times New Roman" w:hAnsi="Times New Roman" w:cs="Times New Roman"/>
+          <w:i/>
+          <w:sz w:val="28"/>
+          <w:szCs w:val="28"/>
+          <w:lang w:val="en-US"/>
+        </w:rPr>
+        <w:t>task</w:t>
+      </w:r>
+      <w:r>
+        <w:rPr>
+          <w:rFonts w:ascii="Times New Roman" w:hAnsi="Times New Roman" w:cs="Times New Roman"/>
+          <w:i/>
+          <w:sz w:val="28"/>
+          <w:szCs w:val="28"/>
+        </w:rPr>
+        <w:t>_</w:t>
+      </w:r>
+      <w:r>
+        <w:rPr>
+          <w:rFonts w:ascii="Times New Roman" w:hAnsi="Times New Roman" w:cs="Times New Roman"/>
+          <w:i/>
+          <w:sz w:val="28"/>
+          <w:szCs w:val="28"/>
+          <w:lang w:val="en-US"/>
+        </w:rPr>
+        <w:t>int</w:t>
+      </w:r>
+      <w:r>
+        <w:rPr>
+          <w:rFonts w:ascii="Times New Roman" w:hAnsi="Times New Roman" w:cs="Times New Roman"/>
+          <w:sz w:val="28"/>
+          <w:szCs w:val="28"/>
+        </w:rPr>
+        <w:t>)</w:t>
+      </w:r>
+      <w:r>
+        <w:rPr>
+          <w:rFonts w:ascii="Times New Roman" w:hAnsi="Times New Roman" w:cs="Times New Roman"/>
+          <w:sz w:val="28"/>
+          <w:szCs w:val="28"/>
+        </w:rPr>
+        <w:t xml:space="preserve"> и массива </w:t>
+      </w:r>
+      <w:r>
+        <w:rPr>
+          <w:rFonts w:ascii="Times New Roman" w:hAnsi="Times New Roman" w:cs="Times New Roman"/>
+          <w:b/>
+          <w:sz w:val="28"/>
+          <w:szCs w:val="28"/>
+          <w:lang w:val="en-US"/>
+        </w:rPr>
+        <w:t>arParams</w:t>
+      </w:r>
+      <w:r>
+        <w:rPr>
+          <w:rFonts w:ascii="Times New Roman" w:hAnsi="Times New Roman" w:cs="Times New Roman"/>
+          <w:sz w:val="28"/>
+          <w:szCs w:val="28"/>
+        </w:rPr>
+        <w:t xml:space="preserve"> (</w:t>
+      </w:r>
+      <w:r>
+        <w:rPr>
+          <w:rFonts w:ascii="Times New Roman" w:hAnsi="Times New Roman" w:cs="Times New Roman"/>
+          <w:sz w:val="28"/>
+          <w:szCs w:val="28"/>
+        </w:rPr>
+        <w:t xml:space="preserve">сериализованным массивом </w:t>
+      </w:r>
+      <w:r>
+        <w:rPr>
+          <w:rFonts w:ascii="Times New Roman" w:hAnsi="Times New Roman" w:cs="Times New Roman"/>
+          <w:sz w:val="28"/>
+          <w:szCs w:val="28"/>
+        </w:rPr>
+        <w:t xml:space="preserve">в </w:t>
+      </w:r>
+      <w:r>
+        <w:rPr>
+          <w:rFonts w:ascii="Times New Roman" w:hAnsi="Times New Roman" w:cs="Times New Roman"/>
+          <w:i/>
+          <w:sz w:val="28"/>
+          <w:szCs w:val="28"/>
+          <w:lang w:val="en-US"/>
+        </w:rPr>
+        <w:t>task</w:t>
+      </w:r>
+      <w:r>
+        <w:rPr>
+          <w:rFonts w:ascii="Times New Roman" w:hAnsi="Times New Roman" w:cs="Times New Roman"/>
+          <w:i/>
+          <w:sz w:val="28"/>
+          <w:szCs w:val="28"/>
+        </w:rPr>
+        <w:t>_</w:t>
+      </w:r>
+      <w:r>
+        <w:rPr>
+          <w:rFonts w:ascii="Times New Roman" w:hAnsi="Times New Roman" w:cs="Times New Roman"/>
+          <w:i/>
+          <w:sz w:val="28"/>
+          <w:szCs w:val="28"/>
+          <w:lang w:val="en-US"/>
+        </w:rPr>
+        <w:t>array</w:t>
+      </w:r>
+      <w:r>
+        <w:rPr>
+          <w:rFonts w:ascii="Times New Roman" w:hAnsi="Times New Roman" w:cs="Times New Roman"/>
+          <w:sz w:val="28"/>
+          <w:szCs w:val="28"/>
+        </w:rPr>
+        <w:t xml:space="preserve">), а так же ответа в виде индекса </w:t>
+      </w:r>
+      <w:r>
+        <w:rPr>
+          <w:rFonts w:ascii="Times New Roman" w:hAnsi="Times New Roman" w:cs="Times New Roman"/>
+          <w:sz w:val="28"/>
+          <w:szCs w:val="28"/>
+        </w:rPr>
+        <w:t>элемента массива</w:t>
+      </w:r>
+      <w:r>
+        <w:rPr>
+          <w:rFonts w:ascii="Times New Roman" w:hAnsi="Times New Roman" w:cs="Times New Roman"/>
+          <w:sz w:val="28"/>
+          <w:szCs w:val="28"/>
+        </w:rPr>
+        <w:t xml:space="preserve">, следующего за разделителем (в </w:t>
+      </w:r>
+      <w:r>
+        <w:rPr>
+          <w:rFonts w:ascii="Times New Roman" w:hAnsi="Times New Roman" w:cs="Times New Roman"/>
+          <w:i/>
+          <w:sz w:val="28"/>
+          <w:szCs w:val="28"/>
+          <w:lang w:val="en-US"/>
+        </w:rPr>
+        <w:t>answer</w:t>
+      </w:r>
+      <w:r>
+        <w:rPr>
+          <w:rFonts w:ascii="Times New Roman" w:hAnsi="Times New Roman" w:cs="Times New Roman"/>
+          <w:sz w:val="28"/>
+          <w:szCs w:val="28"/>
+        </w:rPr>
+        <w:t xml:space="preserve">) </w:t>
+      </w:r>
+      <w:r>
+        <w:rPr>
+          <w:rFonts w:ascii="Times New Roman" w:hAnsi="Times New Roman" w:cs="Times New Roman"/>
+          <w:sz w:val="28"/>
+          <w:szCs w:val="28"/>
+        </w:rPr>
+        <w:t xml:space="preserve">и </w:t>
+      </w:r>
+      <w:r>
+        <w:rPr>
+          <w:rFonts w:ascii="Times New Roman" w:hAnsi="Times New Roman" w:cs="Times New Roman"/>
+          <w:sz w:val="28"/>
+          <w:szCs w:val="28"/>
+          <w:lang w:val="en-US"/>
+        </w:rPr>
+        <w:t>id</w:t>
+      </w:r>
+      <w:r>
+        <w:rPr>
+          <w:rFonts w:ascii="Times New Roman" w:hAnsi="Times New Roman" w:cs="Times New Roman"/>
+          <w:sz w:val="28"/>
+          <w:szCs w:val="28"/>
+        </w:rPr>
+        <w:t xml:space="preserve"> </w:t>
+      </w:r>
+      <w:r>
+        <w:rPr>
+          <w:rFonts w:ascii="Times New Roman" w:hAnsi="Times New Roman" w:cs="Times New Roman"/>
+          <w:sz w:val="28"/>
+          <w:szCs w:val="28"/>
+        </w:rPr>
+        <w:t>пользователя (на текущей стадии</w:t>
+      </w:r>
+      <w:r>
+        <w:rPr>
+          <w:rFonts w:ascii="Times New Roman" w:hAnsi="Times New Roman" w:cs="Times New Roman"/>
+          <w:sz w:val="28"/>
+          <w:szCs w:val="28"/>
+        </w:rPr>
+        <w:t xml:space="preserve"> выполнения в базу заносится </w:t>
+      </w:r>
+      <w:r>
+        <w:rPr>
+          <w:rFonts w:ascii="Times New Roman" w:hAnsi="Times New Roman" w:cs="Times New Roman"/>
+          <w:sz w:val="28"/>
+          <w:szCs w:val="28"/>
+        </w:rPr>
+        <w:t xml:space="preserve">пользователь с </w:t>
+      </w:r>
+      <w:r>
+        <w:rPr>
+          <w:rFonts w:ascii="Times New Roman" w:hAnsi="Times New Roman" w:cs="Times New Roman"/>
+          <w:sz w:val="28"/>
+          <w:szCs w:val="28"/>
+          <w:lang w:val="en-US"/>
+        </w:rPr>
+        <w:t>ID</w:t>
+      </w:r>
+      <w:r>
+        <w:rPr>
+          <w:rFonts w:ascii="Times New Roman" w:hAnsi="Times New Roman" w:cs="Times New Roman"/>
+          <w:sz w:val="28"/>
+          <w:szCs w:val="28"/>
+        </w:rPr>
+        <w:t xml:space="preserve"> = 1</w:t>
+      </w:r>
+      <w:r>
+        <w:rPr>
+          <w:rFonts w:ascii="Times New Roman" w:hAnsi="Times New Roman" w:cs="Times New Roman"/>
+          <w:sz w:val="28"/>
+          <w:szCs w:val="28"/>
+        </w:rPr>
+        <w:t xml:space="preserve"> – статический параметр</w:t>
+      </w:r>
+      <w:r>
+        <w:rPr>
+          <w:rFonts w:ascii="Times New Roman" w:hAnsi="Times New Roman" w:cs="Times New Roman"/>
+          <w:sz w:val="28"/>
+          <w:szCs w:val="28"/>
+        </w:rPr>
+        <w:t xml:space="preserve"> в </w:t>
+      </w:r>
+      <w:r>
+        <w:rPr>
+          <w:rFonts w:ascii="Times New Roman" w:hAnsi="Times New Roman" w:cs="Times New Roman"/>
+          <w:i/>
+          <w:sz w:val="28"/>
+          <w:szCs w:val="28"/>
+          <w:lang w:val="en-US"/>
+        </w:rPr>
+        <w:t>user</w:t>
+      </w:r>
+      <w:r>
+        <w:rPr>
+          <w:rFonts w:ascii="Times New Roman" w:hAnsi="Times New Roman" w:cs="Times New Roman"/>
+          <w:i/>
+          <w:sz w:val="28"/>
+          <w:szCs w:val="28"/>
+        </w:rPr>
+        <w:t>_</w:t>
+      </w:r>
+      <w:r>
+        <w:rPr>
+          <w:rFonts w:ascii="Times New Roman" w:hAnsi="Times New Roman" w:cs="Times New Roman"/>
+          <w:i/>
+          <w:sz w:val="28"/>
+          <w:szCs w:val="28"/>
+          <w:lang w:val="en-US"/>
+        </w:rPr>
+        <w:t>id</w:t>
+      </w:r>
+      <w:r>
+        <w:rPr>
+          <w:rFonts w:ascii="Times New Roman" w:hAnsi="Times New Roman" w:cs="Times New Roman"/>
+          <w:sz w:val="28"/>
+          <w:szCs w:val="28"/>
+        </w:rPr>
+        <w:t>).</w:t>
+      </w:r>
+    </w:p>
+    <w:p>
+      <w:pPr>
+        <w:rPr>
+          <w:rFonts w:ascii="Times New Roman" w:hAnsi="Times New Roman" w:cs="Times New Roman"/>
+          <w:sz w:val="28"/>
+          <w:szCs w:val="28"/>
+        </w:rPr>
+      </w:pPr>
+      <w:r>
+        <w:rPr>
+          <w:rFonts w:ascii="Times New Roman" w:hAnsi="Times New Roman" w:cs="Times New Roman"/>
+          <w:sz w:val="28"/>
+          <w:szCs w:val="28"/>
+        </w:rPr>
+        <w:t>Ответ определяется методом</w:t>
+      </w:r>
+      <w:r>
+        <w:rPr>
+          <w:rFonts w:ascii="Times New Roman" w:hAnsi="Times New Roman" w:cs="Times New Roman"/>
+          <w:sz w:val="28"/>
+          <w:szCs w:val="28"/>
+        </w:rPr>
+        <w:t xml:space="preserve"> </w:t>
+      </w:r>
+      <w:r>
+        <w:rPr>
+          <w:rFonts w:ascii="Times New Roman" w:hAnsi="Times New Roman" w:cs="Times New Roman"/>
+          <w:i/>
+          <w:sz w:val="28"/>
+          <w:szCs w:val="28"/>
+          <w:lang w:val="en-US"/>
+        </w:rPr>
+        <w:t>getTaskAnswer</w:t>
+      </w:r>
+      <w:r>
+        <w:rPr>
+          <w:rFonts w:ascii="Times New Roman" w:hAnsi="Times New Roman" w:cs="Times New Roman"/>
+          <w:sz w:val="28"/>
+          <w:szCs w:val="28"/>
+        </w:rPr>
+        <w:t xml:space="preserve"> </w:t>
+      </w:r>
+      <w:r>
+        <w:rPr>
+          <w:rFonts w:ascii="Times New Roman" w:hAnsi="Times New Roman" w:cs="Times New Roman"/>
+          <w:sz w:val="28"/>
+          <w:szCs w:val="28"/>
+        </w:rPr>
+        <w:t xml:space="preserve">класса </w:t>
+      </w:r>
+      <w:r>
+        <w:rPr>
+          <w:rFonts w:ascii="Times New Roman" w:hAnsi="Times New Roman" w:cs="Times New Roman"/>
+          <w:i/>
+          <w:sz w:val="28"/>
+          <w:szCs w:val="28"/>
+          <w:lang w:val="en-US"/>
+        </w:rPr>
+        <w:t>Calc</w:t>
+      </w:r>
+      <w:r>
+        <w:rPr>
+          <w:rFonts w:ascii="Times New Roman" w:hAnsi="Times New Roman" w:cs="Times New Roman"/>
+          <w:sz w:val="28"/>
+          <w:szCs w:val="28"/>
+        </w:rPr>
+        <w:t>, вызванным из контекста объекта модели, переданного в ко</w:t>
+      </w:r>
+      <w:r>
+        <w:rPr>
+          <w:rFonts w:ascii="Times New Roman" w:hAnsi="Times New Roman" w:cs="Times New Roman"/>
+          <w:sz w:val="28"/>
+          <w:szCs w:val="28"/>
+        </w:rPr>
+        <w:t xml:space="preserve">нтроллер. </w:t>
+      </w:r>
+    </w:p>
+    <w:p>
+      <w:pPr>
+        <w:rPr>
+          <w:rFonts w:ascii="Times New Roman" w:hAnsi="Times New Roman" w:cs="Times New Roman"/>
+          <w:sz w:val="28"/>
+          <w:szCs w:val="28"/>
+        </w:rPr>
+      </w:pPr>
+      <w:r>
+        <w:rPr>
+          <w:rFonts w:ascii="Times New Roman" w:hAnsi="Times New Roman" w:cs="Times New Roman"/>
+          <w:sz w:val="28"/>
+          <w:szCs w:val="28"/>
+        </w:rPr>
+        <w:t xml:space="preserve">Ответ выводится в шаблоне </w:t>
+      </w:r>
+      <w:r>
+        <w:rPr>
+          <w:rFonts w:ascii="Times New Roman" w:hAnsi="Times New Roman" w:cs="Times New Roman"/>
+          <w:i/>
+          <w:sz w:val="28"/>
+          <w:szCs w:val="28"/>
+          <w:lang w:val="en-US"/>
+        </w:rPr>
+        <w:t>calc</w:t>
+      </w:r>
+      <w:r>
+        <w:rPr>
+          <w:rFonts w:ascii="Times New Roman" w:hAnsi="Times New Roman" w:cs="Times New Roman"/>
+          <w:i/>
+          <w:sz w:val="28"/>
+          <w:szCs w:val="28"/>
+        </w:rPr>
+        <w:t>.</w:t>
+      </w:r>
+      <w:r>
+        <w:rPr>
+          <w:rFonts w:ascii="Times New Roman" w:hAnsi="Times New Roman" w:cs="Times New Roman"/>
+          <w:i/>
+          <w:sz w:val="28"/>
+          <w:szCs w:val="28"/>
+          <w:lang w:val="en-US"/>
+        </w:rPr>
+        <w:t>blade</w:t>
+      </w:r>
+      <w:r>
+        <w:rPr>
+          <w:rFonts w:ascii="Times New Roman" w:hAnsi="Times New Roman" w:cs="Times New Roman"/>
+          <w:i/>
+          <w:sz w:val="28"/>
+          <w:szCs w:val="28"/>
+        </w:rPr>
+        <w:t>.</w:t>
+      </w:r>
+      <w:r>
+        <w:rPr>
+          <w:rFonts w:ascii="Times New Roman" w:hAnsi="Times New Roman" w:cs="Times New Roman"/>
+          <w:i/>
+          <w:sz w:val="28"/>
+          <w:szCs w:val="28"/>
+          <w:lang w:val="en-US"/>
+        </w:rPr>
+        <w:t>php</w:t>
+      </w:r>
+      <w:r>
+        <w:rPr>
+          <w:rFonts w:ascii="Times New Roman" w:hAnsi="Times New Roman" w:cs="Times New Roman"/>
+          <w:sz w:val="28"/>
+          <w:szCs w:val="28"/>
+        </w:rPr>
+        <w:t xml:space="preserve"> </w:t>
+      </w:r>
+      <w:r>
+        <w:rPr>
+          <w:rFonts w:ascii="Times New Roman" w:hAnsi="Times New Roman" w:cs="Times New Roman"/>
+          <w:sz w:val="28"/>
+          <w:szCs w:val="28"/>
+        </w:rPr>
+        <w:t>в виде целого числа.</w:t>
+      </w:r>
+    </w:p>
+    <w:p>
+      <w:pPr>
+        <w:rPr>
+          <w:rFonts w:ascii="Times New Roman" w:hAnsi="Times New Roman" w:cs="Times New Roman"/>
+          <w:sz w:val="28"/>
+          <w:szCs w:val="28"/>
+          <w:lang w:val="en-US"/>
+        </w:rPr>
+      </w:pPr>
+    </w:p>
+    <w:p>
+      <w:pPr>
+        <w:rPr>
+          <w:rFonts w:ascii="Times New Roman" w:hAnsi="Times New Roman" w:cs="Times New Roman"/>
+          <w:sz w:val="28"/>
+          <w:szCs w:val="28"/>
+        </w:rPr>
+      </w:pPr>
+      <w:r>
+        <w:rPr>
+          <w:rFonts w:ascii="Times New Roman" w:hAnsi="Times New Roman" w:cs="Times New Roman"/>
+          <w:sz w:val="28"/>
+          <w:szCs w:val="28"/>
+        </w:rPr>
+        <w:t xml:space="preserve">Обращения по относительным адресам </w:t>
+      </w:r>
+      <w:r>
+        <w:rPr>
+          <w:rFonts w:ascii="Times New Roman" w:hAnsi="Times New Roman" w:cs="Times New Roman"/>
+          <w:sz w:val="28"/>
+          <w:szCs w:val="28"/>
+        </w:rPr>
+        <w:t>“/</w:t>
+      </w:r>
+      <w:r>
+        <w:rPr>
+          <w:rFonts w:ascii="Times New Roman" w:hAnsi="Times New Roman" w:cs="Times New Roman"/>
+          <w:sz w:val="28"/>
+          <w:szCs w:val="28"/>
+          <w:lang w:val="en-US"/>
+        </w:rPr>
+        <w:t>login</w:t>
+      </w:r>
+      <w:r>
+        <w:rPr>
+          <w:rFonts w:ascii="Times New Roman" w:hAnsi="Times New Roman" w:cs="Times New Roman"/>
+          <w:sz w:val="28"/>
+          <w:szCs w:val="28"/>
+        </w:rPr>
+        <w:t xml:space="preserve">” </w:t>
+      </w:r>
+      <w:r>
+        <w:rPr>
+          <w:rFonts w:ascii="Times New Roman" w:hAnsi="Times New Roman" w:cs="Times New Roman"/>
+          <w:sz w:val="28"/>
+          <w:szCs w:val="28"/>
+        </w:rPr>
+        <w:t>и</w:t>
+      </w:r>
+      <w:r>
+        <w:rPr>
+          <w:rFonts w:ascii="Times New Roman" w:hAnsi="Times New Roman" w:cs="Times New Roman"/>
+          <w:sz w:val="28"/>
+          <w:szCs w:val="28"/>
+        </w:rPr>
+        <w:t xml:space="preserve"> “/</w:t>
+      </w:r>
+      <w:r>
+        <w:rPr>
+          <w:rFonts w:ascii="Times New Roman" w:hAnsi="Times New Roman" w:cs="Times New Roman"/>
+          <w:sz w:val="28"/>
+          <w:szCs w:val="28"/>
+          <w:lang w:val="en-US"/>
+        </w:rPr>
+        <w:t>logout</w:t>
+      </w:r>
+      <w:r>
+        <w:rPr>
+          <w:rFonts w:ascii="Times New Roman" w:hAnsi="Times New Roman" w:cs="Times New Roman"/>
+          <w:sz w:val="28"/>
+          <w:szCs w:val="28"/>
+        </w:rPr>
+        <w:t xml:space="preserve">” </w:t>
+      </w:r>
+      <w:r>
+        <w:rPr>
+          <w:rFonts w:ascii="Times New Roman" w:hAnsi="Times New Roman" w:cs="Times New Roman"/>
+          <w:sz w:val="28"/>
+          <w:szCs w:val="28"/>
+        </w:rPr>
+        <w:t xml:space="preserve">обрабатываются методами </w:t>
+      </w:r>
+      <w:r>
+        <w:rPr>
+          <w:rFonts w:ascii="Times New Roman" w:hAnsi="Times New Roman" w:cs="Times New Roman"/>
+          <w:sz w:val="28"/>
+          <w:szCs w:val="28"/>
+        </w:rPr>
+        <w:t>“</w:t>
+      </w:r>
+      <w:r>
+        <w:rPr>
+          <w:rFonts w:ascii="Times New Roman" w:hAnsi="Times New Roman" w:cs="Times New Roman"/>
+          <w:sz w:val="28"/>
+          <w:szCs w:val="28"/>
+          <w:lang w:val="en-US"/>
+        </w:rPr>
+        <w:t>login</w:t>
+      </w:r>
+      <w:r>
+        <w:rPr>
+          <w:rFonts w:ascii="Times New Roman" w:hAnsi="Times New Roman" w:cs="Times New Roman"/>
+          <w:sz w:val="28"/>
+          <w:szCs w:val="28"/>
+        </w:rPr>
+        <w:t xml:space="preserve">” </w:t>
+      </w:r>
+      <w:r>
+        <w:rPr>
+          <w:rFonts w:ascii="Times New Roman" w:hAnsi="Times New Roman" w:cs="Times New Roman"/>
+          <w:sz w:val="28"/>
+          <w:szCs w:val="28"/>
+        </w:rPr>
+        <w:t xml:space="preserve">и </w:t>
+      </w:r>
+      <w:r>
+        <w:rPr>
+          <w:rFonts w:ascii="Times New Roman" w:hAnsi="Times New Roman" w:cs="Times New Roman"/>
+          <w:sz w:val="28"/>
+          <w:szCs w:val="28"/>
+        </w:rPr>
+        <w:t>“</w:t>
+      </w:r>
+      <w:r>
+        <w:rPr>
+          <w:rFonts w:ascii="Times New Roman" w:hAnsi="Times New Roman" w:cs="Times New Roman"/>
+          <w:sz w:val="28"/>
+          <w:szCs w:val="28"/>
+          <w:lang w:val="en-US"/>
+        </w:rPr>
+        <w:t>logout</w:t>
+      </w:r>
+      <w:r>
+        <w:rPr>
+          <w:rFonts w:ascii="Times New Roman" w:hAnsi="Times New Roman" w:cs="Times New Roman"/>
+          <w:sz w:val="28"/>
+          <w:szCs w:val="28"/>
+        </w:rPr>
+        <w:t xml:space="preserve">” </w:t>
+      </w:r>
+      <w:r>
+        <w:rPr>
+          <w:rFonts w:ascii="Times New Roman" w:hAnsi="Times New Roman" w:cs="Times New Roman"/>
+          <w:sz w:val="28"/>
+          <w:szCs w:val="28"/>
         </w:rPr>
         <w:t xml:space="preserve">контроллера </w:t>
       </w:r>
       <w:r>
         <w:rPr>
           <w:rFonts w:ascii="Times New Roman" w:hAnsi="Times New Roman" w:cs="Times New Roman"/>
-          <w:i/>
-          <w:sz w:val="28"/>
-          <w:szCs w:val="28"/>
-          <w:lang w:val="en-US"/>
-        </w:rPr>
-        <w:t>CalcController</w:t>
+          <w:sz w:val="28"/>
+          <w:szCs w:val="28"/>
+          <w:lang w:val="en-US"/>
+        </w:rPr>
+        <w:t>UserController</w:t>
+      </w:r>
+      <w:r>
+        <w:rPr>
+          <w:rFonts w:ascii="Times New Roman" w:hAnsi="Times New Roman" w:cs="Times New Roman"/>
+          <w:sz w:val="28"/>
+          <w:szCs w:val="28"/>
+        </w:rPr>
+        <w:t xml:space="preserve"> соответственно.</w:t>
+      </w:r>
+    </w:p>
+    <w:p>
+      <w:pPr>
+        <w:rPr>
+          <w:rFonts w:ascii="Times New Roman" w:hAnsi="Times New Roman" w:cs="Times New Roman"/>
+          <w:sz w:val="28"/>
+          <w:szCs w:val="28"/>
+        </w:rPr>
+      </w:pPr>
+    </w:p>
+    <w:p>
+      <w:pPr>
+        <w:rPr>
+          <w:rFonts w:ascii="Times New Roman" w:hAnsi="Times New Roman" w:cs="Times New Roman"/>
+          <w:sz w:val="28"/>
+          <w:szCs w:val="28"/>
+        </w:rPr>
+      </w:pPr>
+      <w:r>
+        <w:rPr>
+          <w:rFonts w:ascii="Times New Roman" w:hAnsi="Times New Roman" w:cs="Times New Roman"/>
+          <w:sz w:val="28"/>
+          <w:szCs w:val="28"/>
+        </w:rPr>
+        <w:t>В целях тестирования именованные</w:t>
+      </w:r>
+      <w:r>
+        <w:rPr>
+          <w:rFonts w:ascii="Times New Roman" w:hAnsi="Times New Roman" w:cs="Times New Roman"/>
+          <w:sz w:val="28"/>
+          <w:szCs w:val="28"/>
+        </w:rPr>
+        <w:t xml:space="preserve"> роут</w:t>
+      </w:r>
+      <w:r>
+        <w:rPr>
+          <w:rFonts w:ascii="Times New Roman" w:hAnsi="Times New Roman" w:cs="Times New Roman"/>
+          <w:sz w:val="28"/>
+          <w:szCs w:val="28"/>
+        </w:rPr>
+        <w:t>ы</w:t>
+      </w:r>
+      <w:r>
+        <w:rPr>
+          <w:rFonts w:ascii="Times New Roman" w:hAnsi="Times New Roman" w:cs="Times New Roman"/>
+          <w:i/>
+          <w:sz w:val="28"/>
+          <w:szCs w:val="28"/>
+        </w:rPr>
+        <w:t xml:space="preserve"> “</w:t>
+      </w:r>
+      <w:r>
+        <w:rPr>
+          <w:rFonts w:ascii="Times New Roman" w:hAnsi="Times New Roman" w:cs="Times New Roman"/>
+          <w:i/>
+          <w:sz w:val="28"/>
+          <w:szCs w:val="28"/>
+          <w:lang w:val="en-US"/>
+        </w:rPr>
+        <w:t>calc</w:t>
+      </w:r>
+      <w:r>
+        <w:rPr>
+          <w:rFonts w:ascii="Times New Roman" w:hAnsi="Times New Roman" w:cs="Times New Roman"/>
+          <w:i/>
+          <w:sz w:val="28"/>
+          <w:szCs w:val="28"/>
+        </w:rPr>
+        <w:t>”</w:t>
+      </w:r>
+      <w:r>
+        <w:rPr>
+          <w:rFonts w:ascii="Times New Roman" w:hAnsi="Times New Roman" w:cs="Times New Roman"/>
+          <w:i/>
+          <w:sz w:val="28"/>
+          <w:szCs w:val="28"/>
+        </w:rPr>
+        <w:t>,</w:t>
+      </w:r>
+      <w:r>
+        <w:rPr>
+          <w:rFonts w:ascii="Times New Roman" w:hAnsi="Times New Roman" w:cs="Times New Roman"/>
+          <w:i/>
+          <w:sz w:val="28"/>
+          <w:szCs w:val="28"/>
+        </w:rPr>
+        <w:t xml:space="preserve"> ”</w:t>
+      </w:r>
+      <w:r>
+        <w:rPr>
+          <w:rFonts w:ascii="Times New Roman" w:hAnsi="Times New Roman" w:cs="Times New Roman"/>
+          <w:i/>
+          <w:sz w:val="28"/>
+          <w:szCs w:val="28"/>
+          <w:lang w:val="en-US"/>
+        </w:rPr>
+        <w:t>login</w:t>
+      </w:r>
+      <w:r>
+        <w:rPr>
+          <w:rFonts w:ascii="Times New Roman" w:hAnsi="Times New Roman" w:cs="Times New Roman"/>
+          <w:i/>
+          <w:sz w:val="28"/>
+          <w:szCs w:val="28"/>
+        </w:rPr>
+        <w:t>”</w:t>
+      </w:r>
+      <w:r>
+        <w:rPr>
+          <w:rFonts w:ascii="Times New Roman" w:hAnsi="Times New Roman" w:cs="Times New Roman"/>
+          <w:i/>
+          <w:sz w:val="28"/>
+          <w:szCs w:val="28"/>
+        </w:rPr>
+        <w:t xml:space="preserve">  </w:t>
+      </w:r>
+      <w:r>
+        <w:rPr>
+          <w:rFonts w:ascii="Times New Roman" w:hAnsi="Times New Roman" w:cs="Times New Roman"/>
+          <w:sz w:val="28"/>
+          <w:szCs w:val="28"/>
+        </w:rPr>
+        <w:t xml:space="preserve">и </w:t>
+      </w:r>
+      <w:r>
+        <w:rPr>
+          <w:rFonts w:ascii="Times New Roman" w:hAnsi="Times New Roman" w:cs="Times New Roman"/>
+          <w:i/>
+          <w:sz w:val="28"/>
+          <w:szCs w:val="28"/>
+        </w:rPr>
+        <w:t>“</w:t>
+      </w:r>
+      <w:r>
+        <w:rPr>
+          <w:rFonts w:ascii="Times New Roman" w:hAnsi="Times New Roman" w:cs="Times New Roman"/>
+          <w:i/>
+          <w:sz w:val="28"/>
+          <w:szCs w:val="28"/>
+          <w:lang w:val="en-US"/>
+        </w:rPr>
+        <w:t>logout</w:t>
+      </w:r>
+      <w:r>
+        <w:rPr>
+          <w:rFonts w:ascii="Times New Roman" w:hAnsi="Times New Roman" w:cs="Times New Roman"/>
+          <w:i/>
+          <w:sz w:val="28"/>
+          <w:szCs w:val="28"/>
+        </w:rPr>
+        <w:t>”</w:t>
       </w:r>
       <w:r>
         <w:rPr>
@@ -1640,682 +4687,24 @@
           <w:rFonts w:ascii="Times New Roman" w:hAnsi="Times New Roman" w:cs="Times New Roman"/>
           <w:sz w:val="28"/>
           <w:szCs w:val="28"/>
-          <w:lang w:val="en-US"/>
-        </w:rPr>
-        <w:t>c</w:t>
-      </w:r>
-      <w:r>
-        <w:rPr>
-          <w:rFonts w:ascii="Times New Roman" w:hAnsi="Times New Roman" w:cs="Times New Roman"/>
-          <w:sz w:val="28"/>
-          <w:szCs w:val="28"/>
-        </w:rPr>
-        <w:t xml:space="preserve"> </w:t>
-      </w:r>
-      <w:r>
-        <w:rPr>
-          <w:rFonts w:ascii="Times New Roman" w:hAnsi="Times New Roman" w:cs="Times New Roman"/>
-          <w:sz w:val="28"/>
-          <w:szCs w:val="28"/>
-        </w:rPr>
-        <w:t xml:space="preserve">передачей в качестве входных параметров запроса и объекта класса </w:t>
-      </w:r>
-      <w:r>
-        <w:rPr>
-          <w:rFonts w:ascii="Times New Roman" w:hAnsi="Times New Roman" w:cs="Times New Roman"/>
-          <w:sz w:val="28"/>
-          <w:szCs w:val="28"/>
-          <w:lang w:val="en-US"/>
-        </w:rPr>
-        <w:t>Calc</w:t>
-      </w:r>
-      <w:r>
-        <w:rPr>
-          <w:rFonts w:ascii="Times New Roman" w:hAnsi="Times New Roman" w:cs="Times New Roman"/>
-          <w:sz w:val="28"/>
-          <w:szCs w:val="28"/>
-        </w:rPr>
-        <w:t xml:space="preserve"> </w:t>
-      </w:r>
-      <w:r>
-        <w:rPr>
-          <w:rFonts w:ascii="Times New Roman" w:hAnsi="Times New Roman" w:cs="Times New Roman"/>
-          <w:sz w:val="28"/>
-          <w:szCs w:val="28"/>
-        </w:rPr>
-        <w:t xml:space="preserve">одноимённой модели. Логика контроллера обеспечивает запись в таблицу </w:t>
-      </w:r>
-      <w:r>
-        <w:rPr>
-          <w:rFonts w:ascii="Times New Roman" w:hAnsi="Times New Roman" w:cs="Times New Roman"/>
-          <w:i/>
-          <w:sz w:val="28"/>
-          <w:szCs w:val="28"/>
-        </w:rPr>
-        <w:t>“</w:t>
-      </w:r>
-      <w:r>
-        <w:rPr>
-          <w:rFonts w:ascii="Times New Roman" w:hAnsi="Times New Roman" w:cs="Times New Roman"/>
-          <w:i/>
-          <w:sz w:val="28"/>
-          <w:szCs w:val="28"/>
-          <w:lang w:val="en-US"/>
-        </w:rPr>
-        <w:t>calcs</w:t>
-      </w:r>
-      <w:r>
-        <w:rPr>
-          <w:rFonts w:ascii="Times New Roman" w:hAnsi="Times New Roman" w:cs="Times New Roman"/>
-          <w:i/>
-          <w:sz w:val="28"/>
-          <w:szCs w:val="28"/>
-        </w:rPr>
-        <w:t>”</w:t>
-      </w:r>
-      <w:r>
-        <w:rPr>
-          <w:rFonts w:ascii="Times New Roman" w:hAnsi="Times New Roman" w:cs="Times New Roman"/>
-          <w:sz w:val="28"/>
-          <w:szCs w:val="28"/>
-        </w:rPr>
-        <w:t xml:space="preserve"> </w:t>
-      </w:r>
-      <w:r>
-        <w:rPr>
-          <w:rFonts w:ascii="Times New Roman" w:hAnsi="Times New Roman" w:cs="Times New Roman"/>
-          <w:sz w:val="28"/>
-          <w:szCs w:val="28"/>
-        </w:rPr>
-        <w:t>базы данных</w:t>
-      </w:r>
-      <w:r>
-        <w:rPr>
-          <w:rFonts w:ascii="Times New Roman" w:hAnsi="Times New Roman" w:cs="Times New Roman"/>
-          <w:sz w:val="28"/>
-          <w:szCs w:val="28"/>
-        </w:rPr>
-        <w:t>:</w:t>
-      </w:r>
-      <w:r>
-        <w:rPr>
-          <w:rFonts w:ascii="Times New Roman" w:hAnsi="Times New Roman" w:cs="Times New Roman"/>
-          <w:sz w:val="28"/>
-          <w:szCs w:val="28"/>
-        </w:rPr>
-        <w:t xml:space="preserve"> </w:t>
-      </w:r>
-    </w:p>
-    <w:p>
-      <w:pPr>
-        <w:rPr>
-          <w:rFonts w:ascii="Times New Roman" w:hAnsi="Times New Roman" w:cs="Times New Roman"/>
-          <w:sz w:val="28"/>
-          <w:szCs w:val="28"/>
-        </w:rPr>
-      </w:pPr>
-      <w:r>
-        <w:rPr>
-          <w:rFonts w:ascii="Times New Roman" w:hAnsi="Times New Roman" w:cs="Times New Roman"/>
-          <w:sz w:val="28"/>
-          <w:szCs w:val="28"/>
-        </w:rPr>
-        <w:t>параметров запроса</w:t>
-      </w:r>
-      <w:r>
-        <w:rPr>
-          <w:rFonts w:ascii="Times New Roman" w:hAnsi="Times New Roman" w:cs="Times New Roman"/>
-          <w:sz w:val="28"/>
-          <w:szCs w:val="28"/>
-        </w:rPr>
-        <w:t xml:space="preserve"> -</w:t>
-      </w:r>
-      <w:r>
-        <w:rPr>
-          <w:rFonts w:ascii="Times New Roman" w:hAnsi="Times New Roman" w:cs="Times New Roman"/>
-          <w:sz w:val="28"/>
-          <w:szCs w:val="28"/>
-        </w:rPr>
-        <w:t xml:space="preserve"> </w:t>
-      </w:r>
-      <w:r>
-        <w:rPr>
-          <w:rFonts w:ascii="Times New Roman" w:hAnsi="Times New Roman" w:cs="Times New Roman"/>
-          <w:sz w:val="28"/>
-          <w:szCs w:val="28"/>
-        </w:rPr>
-        <w:t>числа</w:t>
-      </w:r>
-      <w:r>
-        <w:rPr>
-          <w:rFonts w:ascii="Times New Roman" w:hAnsi="Times New Roman" w:cs="Times New Roman"/>
-          <w:sz w:val="28"/>
-          <w:szCs w:val="28"/>
-        </w:rPr>
-        <w:t xml:space="preserve"> </w:t>
-      </w:r>
-      <w:r>
-        <w:rPr>
-          <w:rFonts w:ascii="Times New Roman" w:hAnsi="Times New Roman" w:cs="Times New Roman"/>
-          <w:b/>
-          <w:sz w:val="28"/>
-          <w:szCs w:val="28"/>
-          <w:lang w:val="en-US"/>
-        </w:rPr>
-        <w:t>intParam</w:t>
-      </w:r>
-      <w:r>
-        <w:rPr>
-          <w:rFonts w:ascii="Times New Roman" w:hAnsi="Times New Roman" w:cs="Times New Roman"/>
-          <w:sz w:val="28"/>
-          <w:szCs w:val="28"/>
-        </w:rPr>
-        <w:t xml:space="preserve"> (</w:t>
-      </w:r>
-      <w:r>
-        <w:rPr>
-          <w:rFonts w:ascii="Times New Roman" w:hAnsi="Times New Roman" w:cs="Times New Roman"/>
-          <w:sz w:val="28"/>
-          <w:szCs w:val="28"/>
-        </w:rPr>
-        <w:t xml:space="preserve">в </w:t>
-      </w:r>
-      <w:r>
-        <w:rPr>
-          <w:rFonts w:ascii="Times New Roman" w:hAnsi="Times New Roman" w:cs="Times New Roman"/>
-          <w:i/>
-          <w:sz w:val="28"/>
-          <w:szCs w:val="28"/>
-          <w:lang w:val="en-US"/>
-        </w:rPr>
-        <w:t>task</w:t>
-      </w:r>
-      <w:r>
-        <w:rPr>
-          <w:rFonts w:ascii="Times New Roman" w:hAnsi="Times New Roman" w:cs="Times New Roman"/>
-          <w:i/>
-          <w:sz w:val="28"/>
-          <w:szCs w:val="28"/>
-        </w:rPr>
-        <w:t>_</w:t>
-      </w:r>
-      <w:r>
-        <w:rPr>
-          <w:rFonts w:ascii="Times New Roman" w:hAnsi="Times New Roman" w:cs="Times New Roman"/>
-          <w:i/>
-          <w:sz w:val="28"/>
-          <w:szCs w:val="28"/>
-          <w:lang w:val="en-US"/>
-        </w:rPr>
-        <w:t>int</w:t>
-      </w:r>
-      <w:r>
-        <w:rPr>
-          <w:rFonts w:ascii="Times New Roman" w:hAnsi="Times New Roman" w:cs="Times New Roman"/>
-          <w:sz w:val="28"/>
-          <w:szCs w:val="28"/>
-        </w:rPr>
-        <w:t>)</w:t>
-      </w:r>
-      <w:r>
-        <w:rPr>
-          <w:rFonts w:ascii="Times New Roman" w:hAnsi="Times New Roman" w:cs="Times New Roman"/>
-          <w:sz w:val="28"/>
-          <w:szCs w:val="28"/>
-        </w:rPr>
-        <w:t xml:space="preserve"> и массива </w:t>
-      </w:r>
-      <w:r>
-        <w:rPr>
-          <w:rFonts w:ascii="Times New Roman" w:hAnsi="Times New Roman" w:cs="Times New Roman"/>
-          <w:b/>
-          <w:sz w:val="28"/>
-          <w:szCs w:val="28"/>
-          <w:lang w:val="en-US"/>
-        </w:rPr>
-        <w:t>arParams</w:t>
-      </w:r>
-      <w:r>
-        <w:rPr>
-          <w:rFonts w:ascii="Times New Roman" w:hAnsi="Times New Roman" w:cs="Times New Roman"/>
-          <w:sz w:val="28"/>
-          <w:szCs w:val="28"/>
-        </w:rPr>
-        <w:t xml:space="preserve"> (</w:t>
-      </w:r>
-      <w:r>
-        <w:rPr>
-          <w:rFonts w:ascii="Times New Roman" w:hAnsi="Times New Roman" w:cs="Times New Roman"/>
-          <w:sz w:val="28"/>
-          <w:szCs w:val="28"/>
-        </w:rPr>
-        <w:t xml:space="preserve">сериализованным массивом </w:t>
-      </w:r>
-      <w:r>
-        <w:rPr>
-          <w:rFonts w:ascii="Times New Roman" w:hAnsi="Times New Roman" w:cs="Times New Roman"/>
-          <w:sz w:val="28"/>
-          <w:szCs w:val="28"/>
-        </w:rPr>
-        <w:t xml:space="preserve">в </w:t>
-      </w:r>
-      <w:r>
-        <w:rPr>
-          <w:rFonts w:ascii="Times New Roman" w:hAnsi="Times New Roman" w:cs="Times New Roman"/>
-          <w:i/>
-          <w:sz w:val="28"/>
-          <w:szCs w:val="28"/>
-          <w:lang w:val="en-US"/>
-        </w:rPr>
-        <w:t>task</w:t>
-      </w:r>
-      <w:r>
-        <w:rPr>
-          <w:rFonts w:ascii="Times New Roman" w:hAnsi="Times New Roman" w:cs="Times New Roman"/>
-          <w:i/>
-          <w:sz w:val="28"/>
-          <w:szCs w:val="28"/>
-        </w:rPr>
-        <w:t>_</w:t>
-      </w:r>
-      <w:r>
-        <w:rPr>
-          <w:rFonts w:ascii="Times New Roman" w:hAnsi="Times New Roman" w:cs="Times New Roman"/>
-          <w:i/>
-          <w:sz w:val="28"/>
-          <w:szCs w:val="28"/>
-          <w:lang w:val="en-US"/>
-        </w:rPr>
-        <w:t>array</w:t>
-      </w:r>
-      <w:r>
-        <w:rPr>
-          <w:rFonts w:ascii="Times New Roman" w:hAnsi="Times New Roman" w:cs="Times New Roman"/>
-          <w:sz w:val="28"/>
-          <w:szCs w:val="28"/>
-        </w:rPr>
-        <w:t xml:space="preserve">), а так же ответа в виде индекса </w:t>
-      </w:r>
-      <w:r>
-        <w:rPr>
-          <w:rFonts w:ascii="Times New Roman" w:hAnsi="Times New Roman" w:cs="Times New Roman"/>
-          <w:sz w:val="28"/>
-          <w:szCs w:val="28"/>
-        </w:rPr>
-        <w:t>элемента массива</w:t>
-      </w:r>
-      <w:r>
-        <w:rPr>
-          <w:rFonts w:ascii="Times New Roman" w:hAnsi="Times New Roman" w:cs="Times New Roman"/>
-          <w:sz w:val="28"/>
-          <w:szCs w:val="28"/>
-        </w:rPr>
-        <w:t xml:space="preserve">, следующего за разделителем (в </w:t>
-      </w:r>
-      <w:r>
-        <w:rPr>
-          <w:rFonts w:ascii="Times New Roman" w:hAnsi="Times New Roman" w:cs="Times New Roman"/>
-          <w:i/>
-          <w:sz w:val="28"/>
-          <w:szCs w:val="28"/>
-          <w:lang w:val="en-US"/>
-        </w:rPr>
-        <w:t>answer</w:t>
-      </w:r>
-      <w:r>
-        <w:rPr>
-          <w:rFonts w:ascii="Times New Roman" w:hAnsi="Times New Roman" w:cs="Times New Roman"/>
-          <w:sz w:val="28"/>
-          <w:szCs w:val="28"/>
-        </w:rPr>
-        <w:t xml:space="preserve">) </w:t>
-      </w:r>
-      <w:r>
-        <w:rPr>
-          <w:rFonts w:ascii="Times New Roman" w:hAnsi="Times New Roman" w:cs="Times New Roman"/>
-          <w:sz w:val="28"/>
-          <w:szCs w:val="28"/>
-        </w:rPr>
-        <w:t xml:space="preserve">и </w:t>
-      </w:r>
-      <w:r>
-        <w:rPr>
-          <w:rFonts w:ascii="Times New Roman" w:hAnsi="Times New Roman" w:cs="Times New Roman"/>
-          <w:sz w:val="28"/>
-          <w:szCs w:val="28"/>
-          <w:lang w:val="en-US"/>
-        </w:rPr>
-        <w:t>id</w:t>
-      </w:r>
-      <w:r>
-        <w:rPr>
-          <w:rFonts w:ascii="Times New Roman" w:hAnsi="Times New Roman" w:cs="Times New Roman"/>
-          <w:sz w:val="28"/>
-          <w:szCs w:val="28"/>
-        </w:rPr>
-        <w:t xml:space="preserve"> </w:t>
-      </w:r>
-      <w:r>
-        <w:rPr>
-          <w:rFonts w:ascii="Times New Roman" w:hAnsi="Times New Roman" w:cs="Times New Roman"/>
-          <w:sz w:val="28"/>
-          <w:szCs w:val="28"/>
-        </w:rPr>
-        <w:t>пользователя (на текущей стадии</w:t>
-      </w:r>
-      <w:r>
-        <w:rPr>
-          <w:rFonts w:ascii="Times New Roman" w:hAnsi="Times New Roman" w:cs="Times New Roman"/>
-          <w:sz w:val="28"/>
-          <w:szCs w:val="28"/>
-        </w:rPr>
-        <w:t xml:space="preserve"> выполнения в базу заносится </w:t>
-      </w:r>
-      <w:r>
-        <w:rPr>
-          <w:rFonts w:ascii="Times New Roman" w:hAnsi="Times New Roman" w:cs="Times New Roman"/>
-          <w:sz w:val="28"/>
-          <w:szCs w:val="28"/>
-        </w:rPr>
-        <w:t xml:space="preserve">пользователь с </w:t>
-      </w:r>
-      <w:r>
-        <w:rPr>
-          <w:rFonts w:ascii="Times New Roman" w:hAnsi="Times New Roman" w:cs="Times New Roman"/>
-          <w:sz w:val="28"/>
-          <w:szCs w:val="28"/>
-          <w:lang w:val="en-US"/>
-        </w:rPr>
-        <w:t>ID</w:t>
-      </w:r>
-      <w:r>
-        <w:rPr>
-          <w:rFonts w:ascii="Times New Roman" w:hAnsi="Times New Roman" w:cs="Times New Roman"/>
-          <w:sz w:val="28"/>
-          <w:szCs w:val="28"/>
-        </w:rPr>
-        <w:t xml:space="preserve"> = 1</w:t>
-      </w:r>
-      <w:r>
-        <w:rPr>
-          <w:rFonts w:ascii="Times New Roman" w:hAnsi="Times New Roman" w:cs="Times New Roman"/>
-          <w:sz w:val="28"/>
-          <w:szCs w:val="28"/>
-        </w:rPr>
-        <w:t xml:space="preserve"> – статический параметр</w:t>
-      </w:r>
-      <w:r>
-        <w:rPr>
-          <w:rFonts w:ascii="Times New Roman" w:hAnsi="Times New Roman" w:cs="Times New Roman"/>
-          <w:sz w:val="28"/>
-          <w:szCs w:val="28"/>
-        </w:rPr>
-        <w:t xml:space="preserve"> в </w:t>
-      </w:r>
-      <w:r>
-        <w:rPr>
-          <w:rFonts w:ascii="Times New Roman" w:hAnsi="Times New Roman" w:cs="Times New Roman"/>
-          <w:i/>
-          <w:sz w:val="28"/>
-          <w:szCs w:val="28"/>
-          <w:lang w:val="en-US"/>
-        </w:rPr>
-        <w:t>user</w:t>
-      </w:r>
-      <w:r>
-        <w:rPr>
-          <w:rFonts w:ascii="Times New Roman" w:hAnsi="Times New Roman" w:cs="Times New Roman"/>
-          <w:i/>
-          <w:sz w:val="28"/>
-          <w:szCs w:val="28"/>
-        </w:rPr>
-        <w:t>_</w:t>
-      </w:r>
-      <w:r>
-        <w:rPr>
-          <w:rFonts w:ascii="Times New Roman" w:hAnsi="Times New Roman" w:cs="Times New Roman"/>
-          <w:i/>
-          <w:sz w:val="28"/>
-          <w:szCs w:val="28"/>
-          <w:lang w:val="en-US"/>
-        </w:rPr>
-        <w:t>id</w:t>
-      </w:r>
-      <w:r>
-        <w:rPr>
-          <w:rFonts w:ascii="Times New Roman" w:hAnsi="Times New Roman" w:cs="Times New Roman"/>
-          <w:sz w:val="28"/>
-          <w:szCs w:val="28"/>
-        </w:rPr>
-        <w:t>).</w:t>
-      </w:r>
-    </w:p>
-    <w:p>
-      <w:pPr>
-        <w:rPr>
-          <w:rFonts w:ascii="Times New Roman" w:hAnsi="Times New Roman" w:cs="Times New Roman"/>
-          <w:sz w:val="28"/>
-          <w:szCs w:val="28"/>
-        </w:rPr>
-      </w:pPr>
-      <w:r>
-        <w:rPr>
-          <w:rFonts w:ascii="Times New Roman" w:hAnsi="Times New Roman" w:cs="Times New Roman"/>
-          <w:sz w:val="28"/>
-          <w:szCs w:val="28"/>
-        </w:rPr>
-        <w:t>Ответ определяется методом</w:t>
-      </w:r>
-      <w:r>
-        <w:rPr>
-          <w:rFonts w:ascii="Times New Roman" w:hAnsi="Times New Roman" w:cs="Times New Roman"/>
-          <w:sz w:val="28"/>
-          <w:szCs w:val="28"/>
-        </w:rPr>
-        <w:t xml:space="preserve"> </w:t>
-      </w:r>
-      <w:r>
-        <w:rPr>
-          <w:rFonts w:ascii="Times New Roman" w:hAnsi="Times New Roman" w:cs="Times New Roman"/>
-          <w:i/>
-          <w:sz w:val="28"/>
-          <w:szCs w:val="28"/>
-          <w:lang w:val="en-US"/>
-        </w:rPr>
-        <w:t>getTaskAnswer</w:t>
-      </w:r>
-      <w:r>
-        <w:rPr>
-          <w:rFonts w:ascii="Times New Roman" w:hAnsi="Times New Roman" w:cs="Times New Roman"/>
-          <w:sz w:val="28"/>
-          <w:szCs w:val="28"/>
-        </w:rPr>
-        <w:t xml:space="preserve"> </w:t>
-      </w:r>
-      <w:r>
-        <w:rPr>
-          <w:rFonts w:ascii="Times New Roman" w:hAnsi="Times New Roman" w:cs="Times New Roman"/>
-          <w:sz w:val="28"/>
-          <w:szCs w:val="28"/>
-        </w:rPr>
-        <w:t xml:space="preserve">класса </w:t>
-      </w:r>
-      <w:r>
-        <w:rPr>
-          <w:rFonts w:ascii="Times New Roman" w:hAnsi="Times New Roman" w:cs="Times New Roman"/>
-          <w:i/>
-          <w:sz w:val="28"/>
-          <w:szCs w:val="28"/>
-          <w:lang w:val="en-US"/>
-        </w:rPr>
-        <w:t>Calc</w:t>
-      </w:r>
-      <w:r>
-        <w:rPr>
-          <w:rFonts w:ascii="Times New Roman" w:hAnsi="Times New Roman" w:cs="Times New Roman"/>
-          <w:sz w:val="28"/>
-          <w:szCs w:val="28"/>
-        </w:rPr>
-        <w:t>, вызванным из контекста объекта модели, переданного в ко</w:t>
-      </w:r>
-      <w:r>
-        <w:rPr>
-          <w:rFonts w:ascii="Times New Roman" w:hAnsi="Times New Roman" w:cs="Times New Roman"/>
-          <w:sz w:val="28"/>
-          <w:szCs w:val="28"/>
-        </w:rPr>
-        <w:t xml:space="preserve">нтроллер. </w:t>
-      </w:r>
-    </w:p>
-    <w:p>
-      <w:pPr>
-        <w:rPr>
-          <w:rFonts w:ascii="Times New Roman" w:hAnsi="Times New Roman" w:cs="Times New Roman"/>
-          <w:sz w:val="28"/>
-          <w:szCs w:val="28"/>
-        </w:rPr>
-      </w:pPr>
-      <w:r>
-        <w:rPr>
-          <w:rFonts w:ascii="Times New Roman" w:hAnsi="Times New Roman" w:cs="Times New Roman"/>
-          <w:sz w:val="28"/>
-          <w:szCs w:val="28"/>
-        </w:rPr>
-        <w:t xml:space="preserve">Ответ выводится в шаблоне </w:t>
-      </w:r>
-      <w:r>
-        <w:rPr>
-          <w:rFonts w:ascii="Times New Roman" w:hAnsi="Times New Roman" w:cs="Times New Roman"/>
-          <w:i/>
-          <w:sz w:val="28"/>
-          <w:szCs w:val="28"/>
-          <w:lang w:val="en-US"/>
-        </w:rPr>
-        <w:t>calc</w:t>
-      </w:r>
-      <w:r>
-        <w:rPr>
-          <w:rFonts w:ascii="Times New Roman" w:hAnsi="Times New Roman" w:cs="Times New Roman"/>
-          <w:i/>
-          <w:sz w:val="28"/>
-          <w:szCs w:val="28"/>
-        </w:rPr>
-        <w:t>.</w:t>
-      </w:r>
-      <w:r>
-        <w:rPr>
-          <w:rFonts w:ascii="Times New Roman" w:hAnsi="Times New Roman" w:cs="Times New Roman"/>
-          <w:i/>
-          <w:sz w:val="28"/>
-          <w:szCs w:val="28"/>
-          <w:lang w:val="en-US"/>
-        </w:rPr>
-        <w:t>blade</w:t>
-      </w:r>
-      <w:r>
-        <w:rPr>
-          <w:rFonts w:ascii="Times New Roman" w:hAnsi="Times New Roman" w:cs="Times New Roman"/>
-          <w:i/>
-          <w:sz w:val="28"/>
-          <w:szCs w:val="28"/>
-        </w:rPr>
-        <w:t>.</w:t>
-      </w:r>
-      <w:r>
-        <w:rPr>
-          <w:rFonts w:ascii="Times New Roman" w:hAnsi="Times New Roman" w:cs="Times New Roman"/>
-          <w:i/>
-          <w:sz w:val="28"/>
-          <w:szCs w:val="28"/>
-          <w:lang w:val="en-US"/>
-        </w:rPr>
-        <w:t>php</w:t>
-      </w:r>
-      <w:r>
-        <w:rPr>
-          <w:rFonts w:ascii="Times New Roman" w:hAnsi="Times New Roman" w:cs="Times New Roman"/>
-          <w:sz w:val="28"/>
-          <w:szCs w:val="28"/>
-        </w:rPr>
-        <w:t xml:space="preserve"> </w:t>
-      </w:r>
-      <w:r>
-        <w:rPr>
-          <w:rFonts w:ascii="Times New Roman" w:hAnsi="Times New Roman" w:cs="Times New Roman"/>
-          <w:sz w:val="28"/>
-          <w:szCs w:val="28"/>
-        </w:rPr>
-        <w:t>в виде целого числа.</w:t>
-      </w:r>
-    </w:p>
-    <w:p>
-      <w:pPr>
-        <w:rPr>
-          <w:rFonts w:ascii="Times New Roman" w:hAnsi="Times New Roman" w:cs="Times New Roman"/>
-          <w:sz w:val="28"/>
-          <w:szCs w:val="28"/>
-        </w:rPr>
-      </w:pPr>
-    </w:p>
-    <w:p>
-      <w:pPr>
-        <w:rPr>
-          <w:rFonts w:ascii="Times New Roman" w:hAnsi="Times New Roman" w:cs="Times New Roman"/>
-          <w:sz w:val="28"/>
-          <w:szCs w:val="28"/>
-        </w:rPr>
-      </w:pPr>
-      <w:r>
-        <w:rPr>
-          <w:rFonts w:ascii="Times New Roman" w:hAnsi="Times New Roman" w:cs="Times New Roman"/>
-          <w:sz w:val="28"/>
-          <w:szCs w:val="28"/>
-        </w:rPr>
-        <w:t>В целях тестирования именованный роут</w:t>
-      </w:r>
-      <w:r>
-        <w:rPr>
-          <w:rFonts w:ascii="Times New Roman" w:hAnsi="Times New Roman" w:cs="Times New Roman"/>
-          <w:i/>
-          <w:sz w:val="28"/>
-          <w:szCs w:val="28"/>
-        </w:rPr>
-        <w:t xml:space="preserve"> “</w:t>
-      </w:r>
-      <w:r>
-        <w:rPr>
-          <w:rFonts w:ascii="Times New Roman" w:hAnsi="Times New Roman" w:cs="Times New Roman"/>
-          <w:i/>
-          <w:sz w:val="28"/>
-          <w:szCs w:val="28"/>
-          <w:lang w:val="en-US"/>
-        </w:rPr>
-        <w:t>calc</w:t>
-      </w:r>
-      <w:r>
-        <w:rPr>
-          <w:rFonts w:ascii="Times New Roman" w:hAnsi="Times New Roman" w:cs="Times New Roman"/>
-          <w:i/>
-          <w:sz w:val="28"/>
-          <w:szCs w:val="28"/>
-        </w:rPr>
-        <w:t>”</w:t>
-      </w:r>
-      <w:r>
-        <w:rPr>
-          <w:rFonts w:ascii="Times New Roman" w:hAnsi="Times New Roman" w:cs="Times New Roman"/>
-          <w:sz w:val="28"/>
-          <w:szCs w:val="28"/>
-        </w:rPr>
-        <w:t xml:space="preserve"> </w:t>
-      </w:r>
-      <w:r>
-        <w:rPr>
-          <w:rFonts w:ascii="Times New Roman" w:hAnsi="Times New Roman" w:cs="Times New Roman"/>
-          <w:sz w:val="28"/>
-          <w:szCs w:val="28"/>
-        </w:rPr>
-        <w:t xml:space="preserve">вынесен в исключения в файле </w:t>
+        </w:rPr>
+        <w:t>вынесен</w:t>
+      </w:r>
+      <w:r>
+        <w:rPr>
+          <w:rFonts w:ascii="Times New Roman" w:hAnsi="Times New Roman" w:cs="Times New Roman"/>
+          <w:sz w:val="28"/>
+          <w:szCs w:val="28"/>
+        </w:rPr>
+        <w:t>ы</w:t>
+      </w:r>
+      <w:r>
+        <w:rPr>
+          <w:rFonts w:ascii="Times New Roman" w:hAnsi="Times New Roman" w:cs="Times New Roman"/>
+          <w:sz w:val="28"/>
+          <w:szCs w:val="28"/>
+        </w:rPr>
+        <w:t xml:space="preserve"> в исключения в файле </w:t>
       </w:r>
       <w:r>
         <w:rPr>
@@ -2447,9 +4836,9 @@
 <file path=word/numbering.xml><?xml version="1.0" encoding="utf-8"?>
 <w:numbering xmlns:ve="http://schemas.openxmlformats.org/markup-compatibility/2006" xmlns:o="urn:schemas-microsoft-com:office:office" xmlns:r="http://schemas.openxmlformats.org/officeDocument/2006/relationships" xmlns:m="http://schemas.openxmlformats.org/officeDocument/2006/math" xmlns:v="urn:schemas-microsoft-com:vml" xmlns:wp="http://schemas.openxmlformats.org/drawingml/2006/wordprocessingDrawing" xmlns:w10="urn:schemas-microsoft-com:office:word" xmlns:w="http://schemas.openxmlformats.org/wordprocessingml/2006/main" xmlns:wne="http://schemas.microsoft.com/office/word/2006/wordml">
   <w:abstractNum w:abstractNumId="0">
-    <w:nsid w:val="1A2A6381"/>
+    <w:nsid w:val="0AAD4A80"/>
     <w:multiLevelType w:val="hybridMultilevel"/>
-    <w:tmpl w:val="41C21D8E"/>
+    <w:tmpl w:val="5F5A571C"/>
     <w:lvl w:ilvl="0" w:tplc="0419000F">
       <w:start w:val="1"/>
       <w:numFmt w:val="decimal"/>
@@ -2536,6 +4925,185 @@
     </w:lvl>
   </w:abstractNum>
   <w:abstractNum w:abstractNumId="1">
+    <w:nsid w:val="1A2A6381"/>
+    <w:multiLevelType w:val="hybridMultilevel"/>
+    <w:tmpl w:val="41C21D8E"/>
+    <w:lvl w:ilvl="0" w:tplc="0419000F">
+      <w:start w:val="1"/>
+      <w:numFmt w:val="decimal"/>
+      <w:lvlText w:val="%1."/>
+      <w:lvlJc w:val="left"/>
+      <w:pPr>
+        <w:ind w:left="720" w:hanging="360"/>
+      </w:pPr>
+      <w:rPr>
+        <w:rFonts w:hint="default"/>
+      </w:rPr>
+    </w:lvl>
+    <w:lvl w:ilvl="1" w:tplc="04190019" w:tentative="1">
+      <w:start w:val="1"/>
+      <w:numFmt w:val="lowerLetter"/>
+      <w:lvlText w:val="%2."/>
+      <w:lvlJc w:val="left"/>
+      <w:pPr>
+        <w:ind w:left="1440" w:hanging="360"/>
+      </w:pPr>
+    </w:lvl>
+    <w:lvl w:ilvl="2" w:tplc="0419001B" w:tentative="1">
+      <w:start w:val="1"/>
+      <w:numFmt w:val="lowerRoman"/>
+      <w:lvlText w:val="%3."/>
+      <w:lvlJc w:val="right"/>
+      <w:pPr>
+        <w:ind w:left="2160" w:hanging="180"/>
+      </w:pPr>
+    </w:lvl>
+    <w:lvl w:ilvl="3" w:tplc="0419000F" w:tentative="1">
+      <w:start w:val="1"/>
+      <w:numFmt w:val="decimal"/>
+      <w:lvlText w:val="%4."/>
+      <w:lvlJc w:val="left"/>
+      <w:pPr>
+        <w:ind w:left="2880" w:hanging="360"/>
+      </w:pPr>
+    </w:lvl>
+    <w:lvl w:ilvl="4" w:tplc="04190019" w:tentative="1">
+      <w:start w:val="1"/>
+      <w:numFmt w:val="lowerLetter"/>
+      <w:lvlText w:val="%5."/>
+      <w:lvlJc w:val="left"/>
+      <w:pPr>
+        <w:ind w:left="3600" w:hanging="360"/>
+      </w:pPr>
+    </w:lvl>
+    <w:lvl w:ilvl="5" w:tplc="0419001B" w:tentative="1">
+      <w:start w:val="1"/>
+      <w:numFmt w:val="lowerRoman"/>
+      <w:lvlText w:val="%6."/>
+      <w:lvlJc w:val="right"/>
+      <w:pPr>
+        <w:ind w:left="4320" w:hanging="180"/>
+      </w:pPr>
+    </w:lvl>
+    <w:lvl w:ilvl="6" w:tplc="0419000F" w:tentative="1">
+      <w:start w:val="1"/>
+      <w:numFmt w:val="decimal"/>
+      <w:lvlText w:val="%7."/>
+      <w:lvlJc w:val="left"/>
+      <w:pPr>
+        <w:ind w:left="5040" w:hanging="360"/>
+      </w:pPr>
+    </w:lvl>
+    <w:lvl w:ilvl="7" w:tplc="04190019" w:tentative="1">
+      <w:start w:val="1"/>
+      <w:numFmt w:val="lowerLetter"/>
+      <w:lvlText w:val="%8."/>
+      <w:lvlJc w:val="left"/>
+      <w:pPr>
+        <w:ind w:left="5760" w:hanging="360"/>
+      </w:pPr>
+    </w:lvl>
+    <w:lvl w:ilvl="8" w:tplc="0419001B" w:tentative="1">
+      <w:start w:val="1"/>
+      <w:numFmt w:val="lowerRoman"/>
+      <w:lvlText w:val="%9."/>
+      <w:lvlJc w:val="right"/>
+      <w:pPr>
+        <w:ind w:left="6480" w:hanging="180"/>
+      </w:pPr>
+    </w:lvl>
+  </w:abstractNum>
+  <w:abstractNum w:abstractNumId="2">
+    <w:nsid w:val="3D70403E"/>
+    <w:multiLevelType w:val="hybridMultilevel"/>
+    <w:tmpl w:val="5EFC475C"/>
+    <w:lvl w:ilvl="0" w:tplc="853E2218">
+      <w:start w:val="1"/>
+      <w:numFmt w:val="decimal"/>
+      <w:lvlText w:val="%1."/>
+      <w:lvlJc w:val="left"/>
+      <w:pPr>
+        <w:ind w:left="720" w:hanging="360"/>
+      </w:pPr>
+      <w:rPr>
+        <w:rFonts w:ascii="Times New Roman" w:eastAsiaTheme="minorHAnsi" w:hAnsi="Times New Roman" w:cs="Times New Roman" w:hint="default"/>
+        <w:sz w:val="28"/>
+      </w:rPr>
+    </w:lvl>
+    <w:lvl w:ilvl="1" w:tplc="04190019" w:tentative="1">
+      <w:start w:val="1"/>
+      <w:numFmt w:val="lowerLetter"/>
+      <w:lvlText w:val="%2."/>
+      <w:lvlJc w:val="left"/>
+      <w:pPr>
+        <w:ind w:left="1440" w:hanging="360"/>
+      </w:pPr>
+    </w:lvl>
+    <w:lvl w:ilvl="2" w:tplc="0419001B" w:tentative="1">
+      <w:start w:val="1"/>
+      <w:numFmt w:val="lowerRoman"/>
+      <w:lvlText w:val="%3."/>
+      <w:lvlJc w:val="right"/>
+      <w:pPr>
+        <w:ind w:left="2160" w:hanging="180"/>
+      </w:pPr>
+    </w:lvl>
+    <w:lvl w:ilvl="3" w:tplc="0419000F" w:tentative="1">
+      <w:start w:val="1"/>
+      <w:numFmt w:val="decimal"/>
+      <w:lvlText w:val="%4."/>
+      <w:lvlJc w:val="left"/>
+      <w:pPr>
+        <w:ind w:left="2880" w:hanging="360"/>
+      </w:pPr>
+    </w:lvl>
+    <w:lvl w:ilvl="4" w:tplc="04190019" w:tentative="1">
+      <w:start w:val="1"/>
+      <w:numFmt w:val="lowerLetter"/>
+      <w:lvlText w:val="%5."/>
+      <w:lvlJc w:val="left"/>
+      <w:pPr>
+        <w:ind w:left="3600" w:hanging="360"/>
+      </w:pPr>
+    </w:lvl>
+    <w:lvl w:ilvl="5" w:tplc="0419001B" w:tentative="1">
+      <w:start w:val="1"/>
+      <w:numFmt w:val="lowerRoman"/>
+      <w:lvlText w:val="%6."/>
+      <w:lvlJc w:val="right"/>
+      <w:pPr>
+        <w:ind w:left="4320" w:hanging="180"/>
+      </w:pPr>
+    </w:lvl>
+    <w:lvl w:ilvl="6" w:tplc="0419000F" w:tentative="1">
+      <w:start w:val="1"/>
+      <w:numFmt w:val="decimal"/>
+      <w:lvlText w:val="%7."/>
+      <w:lvlJc w:val="left"/>
+      <w:pPr>
+        <w:ind w:left="5040" w:hanging="360"/>
+      </w:pPr>
+    </w:lvl>
+    <w:lvl w:ilvl="7" w:tplc="04190019" w:tentative="1">
+      <w:start w:val="1"/>
+      <w:numFmt w:val="lowerLetter"/>
+      <w:lvlText w:val="%8."/>
+      <w:lvlJc w:val="left"/>
+      <w:pPr>
+        <w:ind w:left="5760" w:hanging="360"/>
+      </w:pPr>
+    </w:lvl>
+    <w:lvl w:ilvl="8" w:tplc="0419001B" w:tentative="1">
+      <w:start w:val="1"/>
+      <w:numFmt w:val="lowerRoman"/>
+      <w:lvlText w:val="%9."/>
+      <w:lvlJc w:val="right"/>
+      <w:pPr>
+        <w:ind w:left="6480" w:hanging="180"/>
+      </w:pPr>
+    </w:lvl>
+  </w:abstractNum>
+  <w:abstractNum w:abstractNumId="3">
     <w:nsid w:val="3FF605D2"/>
     <w:multiLevelType w:val="hybridMultilevel"/>
     <w:tmpl w:val="7A14B282"/>
@@ -2625,11 +5193,109 @@
       </w:pPr>
     </w:lvl>
   </w:abstractNum>
+  <w:abstractNum w:abstractNumId="4">
+    <w:nsid w:val="4A1E2422"/>
+    <w:multiLevelType w:val="hybridMultilevel"/>
+    <w:tmpl w:val="A7BEAF90"/>
+    <w:lvl w:ilvl="0" w:tplc="0419000F">
+      <w:start w:val="1"/>
+      <w:numFmt w:val="decimal"/>
+      <w:lvlText w:val="%1."/>
+      <w:lvlJc w:val="left"/>
+      <w:pPr>
+        <w:ind w:left="720" w:hanging="360"/>
+      </w:pPr>
+      <w:rPr>
+        <w:rFonts w:hint="default"/>
+      </w:rPr>
+    </w:lvl>
+    <w:lvl w:ilvl="1" w:tplc="04190019" w:tentative="1">
+      <w:start w:val="1"/>
+      <w:numFmt w:val="lowerLetter"/>
+      <w:lvlText w:val="%2."/>
+      <w:lvlJc w:val="left"/>
+      <w:pPr>
+        <w:ind w:left="1440" w:hanging="360"/>
+      </w:pPr>
+    </w:lvl>
+    <w:lvl w:ilvl="2" w:tplc="0419001B" w:tentative="1">
+      <w:start w:val="1"/>
+      <w:numFmt w:val="lowerRoman"/>
+      <w:lvlText w:val="%3."/>
+      <w:lvlJc w:val="right"/>
+      <w:pPr>
+        <w:ind w:left="2160" w:hanging="180"/>
+      </w:pPr>
+    </w:lvl>
+    <w:lvl w:ilvl="3" w:tplc="0419000F" w:tentative="1">
+      <w:start w:val="1"/>
+      <w:numFmt w:val="decimal"/>
+      <w:lvlText w:val="%4."/>
+      <w:lvlJc w:val="left"/>
+      <w:pPr>
+        <w:ind w:left="2880" w:hanging="360"/>
+      </w:pPr>
+    </w:lvl>
+    <w:lvl w:ilvl="4" w:tplc="04190019" w:tentative="1">
+      <w:start w:val="1"/>
+      <w:numFmt w:val="lowerLetter"/>
+      <w:lvlText w:val="%5."/>
+      <w:lvlJc w:val="left"/>
+      <w:pPr>
+        <w:ind w:left="3600" w:hanging="360"/>
+      </w:pPr>
+    </w:lvl>
+    <w:lvl w:ilvl="5" w:tplc="0419001B" w:tentative="1">
+      <w:start w:val="1"/>
+      <w:numFmt w:val="lowerRoman"/>
+      <w:lvlText w:val="%6."/>
+      <w:lvlJc w:val="right"/>
+      <w:pPr>
+        <w:ind w:left="4320" w:hanging="180"/>
+      </w:pPr>
+    </w:lvl>
+    <w:lvl w:ilvl="6" w:tplc="0419000F" w:tentative="1">
+      <w:start w:val="1"/>
+      <w:numFmt w:val="decimal"/>
+      <w:lvlText w:val="%7."/>
+      <w:lvlJc w:val="left"/>
+      <w:pPr>
+        <w:ind w:left="5040" w:hanging="360"/>
+      </w:pPr>
+    </w:lvl>
+    <w:lvl w:ilvl="7" w:tplc="04190019" w:tentative="1">
+      <w:start w:val="1"/>
+      <w:numFmt w:val="lowerLetter"/>
+      <w:lvlText w:val="%8."/>
+      <w:lvlJc w:val="left"/>
+      <w:pPr>
+        <w:ind w:left="5760" w:hanging="360"/>
+      </w:pPr>
+    </w:lvl>
+    <w:lvl w:ilvl="8" w:tplc="0419001B" w:tentative="1">
+      <w:start w:val="1"/>
+      <w:numFmt w:val="lowerRoman"/>
+      <w:lvlText w:val="%9."/>
+      <w:lvlJc w:val="right"/>
+      <w:pPr>
+        <w:ind w:left="6480" w:hanging="180"/>
+      </w:pPr>
+    </w:lvl>
+  </w:abstractNum>
   <w:num w:numId="1">
+    <w:abstractNumId w:val="1"/>
+  </w:num>
+  <w:num w:numId="2">
+    <w:abstractNumId w:val="3"/>
+  </w:num>
+  <w:num w:numId="3">
     <w:abstractNumId w:val="0"/>
   </w:num>
-  <w:num w:numId="2">
-    <w:abstractNumId w:val="1"/>
+  <w:num w:numId="4">
+    <w:abstractNumId w:val="2"/>
+  </w:num>
+  <w:num w:numId="5">
+    <w:abstractNumId w:val="4"/>
   </w:num>
 </w:numbering>
 </file>

</xml_diff>